<commit_message>
Close to automating stats
</commit_message>
<xml_diff>
--- a/thesis_McMeekan.docx
+++ b/thesis_McMeekan.docx
@@ -18,7 +18,23 @@
           <w:sz w:val="24"/>
           <w:szCs w:val="24"/>
         </w:rPr>
-        <w:t xml:space="preserve">Research and Development of a WebRTC Application in an </w:t>
+        <w:t xml:space="preserve">WebRTC Covert Channels </w:t>
+      </w:r>
+      <w:r>
+        <w:rPr>
+          <w:rFonts w:ascii="Times New Roman" w:hAnsi="Times New Roman" w:cs="Times New Roman"/>
+          <w:sz w:val="24"/>
+          <w:szCs w:val="24"/>
+        </w:rPr>
+        <w:t>by</w:t>
+      </w:r>
+      <w:r>
+        <w:rPr>
+          <w:rFonts w:ascii="Times New Roman" w:hAnsi="Times New Roman" w:cs="Times New Roman"/>
+          <w:sz w:val="24"/>
+          <w:szCs w:val="24"/>
+        </w:rPr>
+        <w:t xml:space="preserve"> Image Filtering</w:t>
       </w:r>
     </w:p>
     <w:p>
@@ -31,14 +47,6 @@
           <w:szCs w:val="24"/>
         </w:rPr>
       </w:pPr>
-      <w:r>
-        <w:rPr>
-          <w:rFonts w:ascii="Times New Roman" w:hAnsi="Times New Roman" w:cs="Times New Roman"/>
-          <w:sz w:val="24"/>
-          <w:szCs w:val="24"/>
-        </w:rPr>
-        <w:t>Effort to Send Data Using Covert Channels by Image Filtering</w:t>
-      </w:r>
     </w:p>
     <w:p>
       <w:pPr>
@@ -50,6 +58,30 @@
           <w:szCs w:val="24"/>
         </w:rPr>
       </w:pPr>
+      <w:r>
+        <w:rPr>
+          <w:rFonts w:ascii="Times New Roman" w:hAnsi="Times New Roman" w:cs="Times New Roman"/>
+          <w:sz w:val="24"/>
+          <w:szCs w:val="24"/>
+        </w:rPr>
+        <w:t>An Abstract of</w:t>
+      </w:r>
+      <w:r>
+        <w:rPr>
+          <w:rFonts w:ascii="Times New Roman" w:hAnsi="Times New Roman" w:cs="Times New Roman"/>
+          <w:sz w:val="24"/>
+          <w:szCs w:val="24"/>
+        </w:rPr>
+        <w:t xml:space="preserve"> </w:t>
+      </w:r>
+      <w:r>
+        <w:rPr>
+          <w:rFonts w:ascii="Times New Roman" w:hAnsi="Times New Roman" w:cs="Times New Roman"/>
+          <w:sz w:val="24"/>
+          <w:szCs w:val="24"/>
+        </w:rPr>
+        <w:t xml:space="preserve">a </w:t>
+      </w:r>
     </w:p>
     <w:p>
       <w:pPr>
@@ -67,7 +99,7 @@
           <w:sz w:val="24"/>
           <w:szCs w:val="24"/>
         </w:rPr>
-        <w:t>An Abstract of</w:t>
+        <w:t>Thesis</w:t>
       </w:r>
       <w:r>
         <w:rPr>
@@ -83,7 +115,7 @@
           <w:sz w:val="24"/>
           <w:szCs w:val="24"/>
         </w:rPr>
-        <w:t xml:space="preserve">a </w:t>
+        <w:t xml:space="preserve">Presented to the </w:t>
       </w:r>
     </w:p>
     <w:p>
@@ -102,23 +134,15 @@
           <w:sz w:val="24"/>
           <w:szCs w:val="24"/>
         </w:rPr>
-        <w:t>Thesis</w:t>
-      </w:r>
-      <w:r>
-        <w:rPr>
-          <w:rFonts w:ascii="Times New Roman" w:hAnsi="Times New Roman" w:cs="Times New Roman"/>
-          <w:sz w:val="24"/>
-          <w:szCs w:val="24"/>
-        </w:rPr>
-        <w:t xml:space="preserve"> </w:t>
-      </w:r>
-      <w:r>
-        <w:rPr>
-          <w:rFonts w:ascii="Times New Roman" w:hAnsi="Times New Roman" w:cs="Times New Roman"/>
-          <w:sz w:val="24"/>
-          <w:szCs w:val="24"/>
-        </w:rPr>
-        <w:t xml:space="preserve">Presented to the </w:t>
+        <w:t xml:space="preserve">Department of </w:t>
+      </w:r>
+      <w:r>
+        <w:rPr>
+          <w:rFonts w:ascii="Times New Roman" w:hAnsi="Times New Roman" w:cs="Times New Roman"/>
+          <w:sz w:val="24"/>
+          <w:szCs w:val="24"/>
+        </w:rPr>
+        <w:t>Computer Science</w:t>
       </w:r>
     </w:p>
     <w:p>
@@ -137,15 +161,15 @@
           <w:sz w:val="24"/>
           <w:szCs w:val="24"/>
         </w:rPr>
-        <w:t xml:space="preserve">Department of </w:t>
-      </w:r>
-      <w:r>
-        <w:rPr>
-          <w:rFonts w:ascii="Times New Roman" w:hAnsi="Times New Roman" w:cs="Times New Roman"/>
-          <w:sz w:val="24"/>
-          <w:szCs w:val="24"/>
-        </w:rPr>
-        <w:t>Computer Science</w:t>
+        <w:t>Western Illinois Universit</w:t>
+      </w:r>
+      <w:r>
+        <w:rPr>
+          <w:rFonts w:ascii="Times New Roman" w:hAnsi="Times New Roman" w:cs="Times New Roman"/>
+          <w:sz w:val="24"/>
+          <w:szCs w:val="24"/>
+        </w:rPr>
+        <w:t>y</w:t>
       </w:r>
     </w:p>
     <w:p>
@@ -158,22 +182,6 @@
           <w:szCs w:val="24"/>
         </w:rPr>
       </w:pPr>
-      <w:r>
-        <w:rPr>
-          <w:rFonts w:ascii="Times New Roman" w:hAnsi="Times New Roman" w:cs="Times New Roman"/>
-          <w:sz w:val="24"/>
-          <w:szCs w:val="24"/>
-        </w:rPr>
-        <w:t>Western Illinois Universit</w:t>
-      </w:r>
-      <w:r>
-        <w:rPr>
-          <w:rFonts w:ascii="Times New Roman" w:hAnsi="Times New Roman" w:cs="Times New Roman"/>
-          <w:sz w:val="24"/>
-          <w:szCs w:val="24"/>
-        </w:rPr>
-        <w:t>y</w:t>
-      </w:r>
     </w:p>
     <w:p>
       <w:pPr>
@@ -185,6 +193,14 @@
           <w:szCs w:val="24"/>
         </w:rPr>
       </w:pPr>
+      <w:r>
+        <w:rPr>
+          <w:rFonts w:ascii="Times New Roman" w:hAnsi="Times New Roman" w:cs="Times New Roman"/>
+          <w:sz w:val="24"/>
+          <w:szCs w:val="24"/>
+        </w:rPr>
+        <w:t>In Partial Fulfillment</w:t>
+      </w:r>
     </w:p>
     <w:p>
       <w:pPr>
@@ -202,7 +218,7 @@
           <w:sz w:val="24"/>
           <w:szCs w:val="24"/>
         </w:rPr>
-        <w:t>In Partial Fulfillment</w:t>
+        <w:t>of the Requirements for the Degree</w:t>
       </w:r>
     </w:p>
     <w:p>
@@ -221,7 +237,15 @@
           <w:sz w:val="24"/>
           <w:szCs w:val="24"/>
         </w:rPr>
-        <w:t>of the Requirements for the Degree</w:t>
+        <w:t>Master of Computer Scienc</w:t>
+      </w:r>
+      <w:r>
+        <w:rPr>
+          <w:rFonts w:ascii="Times New Roman" w:hAnsi="Times New Roman" w:cs="Times New Roman"/>
+          <w:sz w:val="24"/>
+          <w:szCs w:val="24"/>
+        </w:rPr>
+        <w:t>e</w:t>
       </w:r>
     </w:p>
     <w:p>
@@ -234,22 +258,6 @@
           <w:szCs w:val="24"/>
         </w:rPr>
       </w:pPr>
-      <w:r>
-        <w:rPr>
-          <w:rFonts w:ascii="Times New Roman" w:hAnsi="Times New Roman" w:cs="Times New Roman"/>
-          <w:sz w:val="24"/>
-          <w:szCs w:val="24"/>
-        </w:rPr>
-        <w:t>Master of Computer Scienc</w:t>
-      </w:r>
-      <w:r>
-        <w:rPr>
-          <w:rFonts w:ascii="Times New Roman" w:hAnsi="Times New Roman" w:cs="Times New Roman"/>
-          <w:sz w:val="24"/>
-          <w:szCs w:val="24"/>
-        </w:rPr>
-        <w:t>e</w:t>
-      </w:r>
     </w:p>
     <w:p>
       <w:pPr>
@@ -261,6 +269,14 @@
           <w:szCs w:val="24"/>
         </w:rPr>
       </w:pPr>
+      <w:r>
+        <w:rPr>
+          <w:rFonts w:ascii="Times New Roman" w:hAnsi="Times New Roman" w:cs="Times New Roman"/>
+          <w:sz w:val="24"/>
+          <w:szCs w:val="24"/>
+        </w:rPr>
+        <w:t>By</w:t>
+      </w:r>
     </w:p>
     <w:p>
       <w:pPr>
@@ -272,14 +288,6 @@
           <w:szCs w:val="24"/>
         </w:rPr>
       </w:pPr>
-      <w:r>
-        <w:rPr>
-          <w:rFonts w:ascii="Times New Roman" w:hAnsi="Times New Roman" w:cs="Times New Roman"/>
-          <w:sz w:val="24"/>
-          <w:szCs w:val="24"/>
-        </w:rPr>
-        <w:t>By</w:t>
-      </w:r>
     </w:p>
     <w:p>
       <w:pPr>
@@ -291,6 +299,14 @@
           <w:szCs w:val="24"/>
         </w:rPr>
       </w:pPr>
+      <w:r>
+        <w:rPr>
+          <w:rFonts w:ascii="Times New Roman" w:hAnsi="Times New Roman" w:cs="Times New Roman"/>
+          <w:sz w:val="24"/>
+          <w:szCs w:val="24"/>
+        </w:rPr>
+        <w:t>Dennis McMeekan</w:t>
+      </w:r>
     </w:p>
     <w:p>
       <w:pPr>
@@ -302,14 +318,6 @@
           <w:szCs w:val="24"/>
         </w:rPr>
       </w:pPr>
-      <w:r>
-        <w:rPr>
-          <w:rFonts w:ascii="Times New Roman" w:hAnsi="Times New Roman" w:cs="Times New Roman"/>
-          <w:sz w:val="24"/>
-          <w:szCs w:val="24"/>
-        </w:rPr>
-        <w:t>Dennis McMeekan</w:t>
-      </w:r>
     </w:p>
     <w:p>
       <w:pPr>
@@ -321,17 +329,6 @@
           <w:szCs w:val="24"/>
         </w:rPr>
       </w:pPr>
-    </w:p>
-    <w:p>
-      <w:pPr>
-        <w:spacing w:line="480" w:lineRule="auto"/>
-        <w:jc w:val="center"/>
-        <w:rPr>
-          <w:rFonts w:ascii="Times New Roman" w:hAnsi="Times New Roman" w:cs="Times New Roman"/>
-          <w:sz w:val="24"/>
-          <w:szCs w:val="24"/>
-        </w:rPr>
-      </w:pPr>
       <w:r>
         <w:rPr>
           <w:rFonts w:ascii="Times New Roman" w:hAnsi="Times New Roman" w:cs="Times New Roman"/>
@@ -358,7 +355,7 @@
           <w:szCs w:val="24"/>
         </w:rPr>
         <w:sectPr>
-          <w:headerReference w:type="default" r:id="rId7"/>
+          <w:headerReference w:type="default" r:id="rId8"/>
           <w:pgSz w:w="12240" w:h="15840"/>
           <w:pgMar w:top="1440" w:right="1440" w:bottom="1440" w:left="1440" w:header="720" w:footer="720" w:gutter="0"/>
           <w:cols w:space="720"/>
@@ -403,8 +400,8 @@
           <w:szCs w:val="24"/>
         </w:rPr>
         <w:sectPr>
-          <w:headerReference w:type="default" r:id="rId8"/>
-          <w:footerReference w:type="default" r:id="rId9"/>
+          <w:headerReference w:type="default" r:id="rId9"/>
+          <w:footerReference w:type="default" r:id="rId10"/>
           <w:pgSz w:w="12240" w:h="15840"/>
           <w:pgMar w:top="1440" w:right="1440" w:bottom="1440" w:left="1440" w:header="720" w:footer="720" w:gutter="0"/>
           <w:cols w:space="720"/>
@@ -425,15 +422,7 @@
           <w:sz w:val="24"/>
           <w:szCs w:val="24"/>
         </w:rPr>
-        <w:t xml:space="preserve"> </w:t>
-      </w:r>
-      <w:r>
-        <w:rPr>
-          <w:rFonts w:ascii="Times New Roman" w:hAnsi="Times New Roman" w:cs="Times New Roman"/>
-          <w:sz w:val="24"/>
-          <w:szCs w:val="24"/>
-        </w:rPr>
-        <w:t>“</w:t>
+        <w:t xml:space="preserve"> “</w:t>
       </w:r>
       <w:r>
         <w:rPr>
@@ -457,31 +446,7 @@
           <w:sz w:val="24"/>
           <w:szCs w:val="24"/>
         </w:rPr>
-        <w:t>” [</w:t>
-      </w:r>
-      <w:r>
-        <w:rPr>
-          <w:rFonts w:ascii="Times New Roman" w:hAnsi="Times New Roman" w:cs="Times New Roman"/>
-          <w:sz w:val="24"/>
-          <w:szCs w:val="24"/>
-        </w:rPr>
-        <w:t>1</w:t>
-      </w:r>
-      <w:r>
-        <w:rPr>
-          <w:rFonts w:ascii="Times New Roman" w:hAnsi="Times New Roman" w:cs="Times New Roman"/>
-          <w:sz w:val="24"/>
-          <w:szCs w:val="24"/>
-        </w:rPr>
-        <w:t>].</w:t>
-      </w:r>
-      <w:r>
-        <w:rPr>
-          <w:rFonts w:ascii="Times New Roman" w:hAnsi="Times New Roman" w:cs="Times New Roman"/>
-          <w:sz w:val="24"/>
-          <w:szCs w:val="24"/>
-        </w:rPr>
-        <w:t xml:space="preserve"> This type of technology has become a main-stay in all industries, and more specifically WebRTC being open-source has allowed for researchers and developers across the world to discover new advancements and heights of real-time communication without prior installations or requirements.</w:t>
+        <w:t>” [1]. This type of technology has become a main-stay in all industries, and more specifically WebRTC being open-source has allowed for researchers and developers across the world to discover new advancements and heights of real-time communication without prior installations or requirements.</w:t>
       </w:r>
       <w:r>
         <w:rPr>
@@ -521,7 +486,23 @@
           <w:sz w:val="24"/>
           <w:szCs w:val="24"/>
         </w:rPr>
-        <w:t xml:space="preserve">. To further develop this topic, a simple WebRTC application has been created with the purpose of sending a bit based on </w:t>
+        <w:t xml:space="preserve">. To further develop this topic, a simple WebRTC application has been created with the purpose of sending a bit </w:t>
+      </w:r>
+      <w:r>
+        <w:rPr>
+          <w:rFonts w:ascii="Times New Roman" w:hAnsi="Times New Roman" w:cs="Times New Roman"/>
+          <w:sz w:val="24"/>
+          <w:szCs w:val="24"/>
+        </w:rPr>
+        <w:t xml:space="preserve">through a covert channel </w:t>
+      </w:r>
+      <w:r>
+        <w:rPr>
+          <w:rFonts w:ascii="Times New Roman" w:hAnsi="Times New Roman" w:cs="Times New Roman"/>
+          <w:sz w:val="24"/>
+          <w:szCs w:val="24"/>
+        </w:rPr>
+        <w:t xml:space="preserve">based on </w:t>
       </w:r>
       <w:r>
         <w:rPr>
@@ -1066,8 +1047,8 @@
           <w:szCs w:val="24"/>
         </w:rPr>
         <w:sectPr>
-          <w:headerReference w:type="default" r:id="rId10"/>
-          <w:footerReference w:type="default" r:id="rId11"/>
+          <w:headerReference w:type="default" r:id="rId11"/>
+          <w:footerReference w:type="default" r:id="rId12"/>
           <w:pgSz w:w="12240" w:h="15840"/>
           <w:pgMar w:top="1440" w:right="1440" w:bottom="1440" w:left="1440" w:header="720" w:footer="720" w:gutter="0"/>
           <w:cols w:space="720"/>
@@ -1100,7 +1081,39 @@
           <w:szCs w:val="24"/>
         </w:rPr>
         <w:lastRenderedPageBreak/>
-        <w:t xml:space="preserve">Research and Development of a WebRTC Application in an </w:t>
+        <w:t>WebRTC</w:t>
+      </w:r>
+      <w:r>
+        <w:rPr>
+          <w:rFonts w:ascii="Times New Roman" w:hAnsi="Times New Roman" w:cs="Times New Roman"/>
+          <w:sz w:val="24"/>
+          <w:szCs w:val="24"/>
+        </w:rPr>
+        <w:t>:</w:t>
+      </w:r>
+      <w:r>
+        <w:rPr>
+          <w:rFonts w:ascii="Times New Roman" w:hAnsi="Times New Roman" w:cs="Times New Roman"/>
+          <w:sz w:val="24"/>
+          <w:szCs w:val="24"/>
+        </w:rPr>
+        <w:t xml:space="preserve"> Covert Channels </w:t>
+      </w:r>
+      <w:r>
+        <w:rPr>
+          <w:rFonts w:ascii="Times New Roman" w:hAnsi="Times New Roman" w:cs="Times New Roman"/>
+          <w:sz w:val="24"/>
+          <w:szCs w:val="24"/>
+        </w:rPr>
+        <w:t>by</w:t>
+      </w:r>
+      <w:r>
+        <w:rPr>
+          <w:rFonts w:ascii="Times New Roman" w:hAnsi="Times New Roman" w:cs="Times New Roman"/>
+          <w:sz w:val="24"/>
+          <w:szCs w:val="24"/>
+        </w:rPr>
+        <w:t xml:space="preserve"> Image Filtering</w:t>
       </w:r>
     </w:p>
     <w:p>
@@ -1113,14 +1126,6 @@
           <w:szCs w:val="24"/>
         </w:rPr>
       </w:pPr>
-      <w:r>
-        <w:rPr>
-          <w:rFonts w:ascii="Times New Roman" w:hAnsi="Times New Roman" w:cs="Times New Roman"/>
-          <w:sz w:val="24"/>
-          <w:szCs w:val="24"/>
-        </w:rPr>
-        <w:t>Effort to Send Data Using Covert Channels by Image Filtering</w:t>
-      </w:r>
     </w:p>
     <w:p>
       <w:pPr>
@@ -1132,6 +1137,38 @@
           <w:szCs w:val="24"/>
         </w:rPr>
       </w:pPr>
+      <w:r>
+        <w:rPr>
+          <w:rFonts w:ascii="Times New Roman" w:hAnsi="Times New Roman" w:cs="Times New Roman"/>
+          <w:sz w:val="24"/>
+          <w:szCs w:val="24"/>
+        </w:rPr>
+        <w:t>A</w:t>
+      </w:r>
+      <w:r>
+        <w:rPr>
+          <w:rFonts w:ascii="Times New Roman" w:hAnsi="Times New Roman" w:cs="Times New Roman"/>
+          <w:sz w:val="24"/>
+          <w:szCs w:val="24"/>
+        </w:rPr>
+        <w:t xml:space="preserve"> Thesis</w:t>
+      </w:r>
+      <w:r>
+        <w:rPr>
+          <w:rFonts w:ascii="Times New Roman" w:hAnsi="Times New Roman" w:cs="Times New Roman"/>
+          <w:sz w:val="24"/>
+          <w:szCs w:val="24"/>
+        </w:rPr>
+        <w:t xml:space="preserve"> </w:t>
+      </w:r>
+      <w:r>
+        <w:rPr>
+          <w:rFonts w:ascii="Times New Roman" w:hAnsi="Times New Roman" w:cs="Times New Roman"/>
+          <w:sz w:val="24"/>
+          <w:szCs w:val="24"/>
+        </w:rPr>
+        <w:t>Presented to the</w:t>
+      </w:r>
     </w:p>
     <w:p>
       <w:pPr>
@@ -1149,31 +1186,7 @@
           <w:sz w:val="24"/>
           <w:szCs w:val="24"/>
         </w:rPr>
-        <w:t>A</w:t>
-      </w:r>
-      <w:r>
-        <w:rPr>
-          <w:rFonts w:ascii="Times New Roman" w:hAnsi="Times New Roman" w:cs="Times New Roman"/>
-          <w:sz w:val="24"/>
-          <w:szCs w:val="24"/>
-        </w:rPr>
-        <w:t xml:space="preserve"> Thesis</w:t>
-      </w:r>
-      <w:r>
-        <w:rPr>
-          <w:rFonts w:ascii="Times New Roman" w:hAnsi="Times New Roman" w:cs="Times New Roman"/>
-          <w:sz w:val="24"/>
-          <w:szCs w:val="24"/>
-        </w:rPr>
-        <w:t xml:space="preserve"> </w:t>
-      </w:r>
-      <w:r>
-        <w:rPr>
-          <w:rFonts w:ascii="Times New Roman" w:hAnsi="Times New Roman" w:cs="Times New Roman"/>
-          <w:sz w:val="24"/>
-          <w:szCs w:val="24"/>
-        </w:rPr>
-        <w:t>Presented to the</w:t>
+        <w:t xml:space="preserve"> Department of Computer Science</w:t>
       </w:r>
     </w:p>
     <w:p>
@@ -1192,7 +1205,7 @@
           <w:sz w:val="24"/>
           <w:szCs w:val="24"/>
         </w:rPr>
-        <w:t xml:space="preserve"> Department of Computer Science</w:t>
+        <w:t>Western Illinois University</w:t>
       </w:r>
     </w:p>
     <w:p>
@@ -1205,14 +1218,6 @@
           <w:szCs w:val="24"/>
         </w:rPr>
       </w:pPr>
-      <w:r>
-        <w:rPr>
-          <w:rFonts w:ascii="Times New Roman" w:hAnsi="Times New Roman" w:cs="Times New Roman"/>
-          <w:sz w:val="24"/>
-          <w:szCs w:val="24"/>
-        </w:rPr>
-        <w:t>Western Illinois University</w:t>
-      </w:r>
     </w:p>
     <w:p>
       <w:pPr>
@@ -1224,6 +1229,14 @@
           <w:szCs w:val="24"/>
         </w:rPr>
       </w:pPr>
+      <w:r>
+        <w:rPr>
+          <w:rFonts w:ascii="Times New Roman" w:hAnsi="Times New Roman" w:cs="Times New Roman"/>
+          <w:sz w:val="24"/>
+          <w:szCs w:val="24"/>
+        </w:rPr>
+        <w:t>In Partial Fulfillment</w:t>
+      </w:r>
     </w:p>
     <w:p>
       <w:pPr>
@@ -1241,7 +1254,7 @@
           <w:sz w:val="24"/>
           <w:szCs w:val="24"/>
         </w:rPr>
-        <w:t>In Partial Fulfillment</w:t>
+        <w:t>of the Requirements for the Degree</w:t>
       </w:r>
     </w:p>
     <w:p>
@@ -1260,7 +1273,7 @@
           <w:sz w:val="24"/>
           <w:szCs w:val="24"/>
         </w:rPr>
-        <w:t>of the Requirements for the Degree</w:t>
+        <w:t>Master of Computer Science</w:t>
       </w:r>
     </w:p>
     <w:p>
@@ -1273,14 +1286,6 @@
           <w:szCs w:val="24"/>
         </w:rPr>
       </w:pPr>
-      <w:r>
-        <w:rPr>
-          <w:rFonts w:ascii="Times New Roman" w:hAnsi="Times New Roman" w:cs="Times New Roman"/>
-          <w:sz w:val="24"/>
-          <w:szCs w:val="24"/>
-        </w:rPr>
-        <w:t>Master of Computer Science</w:t>
-      </w:r>
     </w:p>
     <w:p>
       <w:pPr>
@@ -1292,6 +1297,14 @@
           <w:szCs w:val="24"/>
         </w:rPr>
       </w:pPr>
+      <w:r>
+        <w:rPr>
+          <w:rFonts w:ascii="Times New Roman" w:hAnsi="Times New Roman" w:cs="Times New Roman"/>
+          <w:sz w:val="24"/>
+          <w:szCs w:val="24"/>
+        </w:rPr>
+        <w:t>By</w:t>
+      </w:r>
     </w:p>
     <w:p>
       <w:pPr>
@@ -1303,14 +1316,6 @@
           <w:szCs w:val="24"/>
         </w:rPr>
       </w:pPr>
-      <w:r>
-        <w:rPr>
-          <w:rFonts w:ascii="Times New Roman" w:hAnsi="Times New Roman" w:cs="Times New Roman"/>
-          <w:sz w:val="24"/>
-          <w:szCs w:val="24"/>
-        </w:rPr>
-        <w:t>By</w:t>
-      </w:r>
     </w:p>
     <w:p>
       <w:pPr>
@@ -1322,6 +1327,14 @@
           <w:szCs w:val="24"/>
         </w:rPr>
       </w:pPr>
+      <w:r>
+        <w:rPr>
+          <w:rFonts w:ascii="Times New Roman" w:hAnsi="Times New Roman" w:cs="Times New Roman"/>
+          <w:sz w:val="24"/>
+          <w:szCs w:val="24"/>
+        </w:rPr>
+        <w:t>Dennis McMeekan</w:t>
+      </w:r>
     </w:p>
     <w:p>
       <w:pPr>
@@ -1333,14 +1346,6 @@
           <w:szCs w:val="24"/>
         </w:rPr>
       </w:pPr>
-      <w:r>
-        <w:rPr>
-          <w:rFonts w:ascii="Times New Roman" w:hAnsi="Times New Roman" w:cs="Times New Roman"/>
-          <w:sz w:val="24"/>
-          <w:szCs w:val="24"/>
-        </w:rPr>
-        <w:t>Dennis McMeekan</w:t>
-      </w:r>
     </w:p>
     <w:p>
       <w:pPr>
@@ -1352,6 +1357,40 @@
           <w:szCs w:val="24"/>
         </w:rPr>
       </w:pPr>
+      <w:r>
+        <w:rPr>
+          <w:rFonts w:ascii="Times New Roman" w:hAnsi="Times New Roman" w:cs="Times New Roman"/>
+          <w:sz w:val="24"/>
+          <w:szCs w:val="24"/>
+        </w:rPr>
+        <w:t>May, 2</w:t>
+      </w:r>
+      <w:r>
+        <w:rPr>
+          <w:rFonts w:ascii="Times New Roman" w:hAnsi="Times New Roman" w:cs="Times New Roman"/>
+          <w:sz w:val="24"/>
+          <w:szCs w:val="24"/>
+        </w:rPr>
+        <w:t>021</w:t>
+      </w:r>
+    </w:p>
+    <w:p>
+      <w:pPr>
+        <w:spacing w:line="480" w:lineRule="auto"/>
+        <w:rPr>
+          <w:rFonts w:ascii="Times New Roman" w:hAnsi="Times New Roman" w:cs="Times New Roman"/>
+          <w:sz w:val="24"/>
+          <w:szCs w:val="24"/>
+        </w:rPr>
+      </w:pPr>
+      <w:r>
+        <w:rPr>
+          <w:rFonts w:ascii="Times New Roman" w:hAnsi="Times New Roman" w:cs="Times New Roman"/>
+          <w:sz w:val="24"/>
+          <w:szCs w:val="24"/>
+        </w:rPr>
+        <w:br w:type="page"/>
+      </w:r>
     </w:p>
     <w:p>
       <w:pPr>
@@ -1362,54 +1401,9 @@
           <w:sz w:val="24"/>
           <w:szCs w:val="24"/>
         </w:rPr>
-      </w:pPr>
-      <w:r>
-        <w:rPr>
-          <w:rFonts w:ascii="Times New Roman" w:hAnsi="Times New Roman" w:cs="Times New Roman"/>
-          <w:sz w:val="24"/>
-          <w:szCs w:val="24"/>
-        </w:rPr>
-        <w:t>May, 2</w:t>
-      </w:r>
-      <w:r>
-        <w:rPr>
-          <w:rFonts w:ascii="Times New Roman" w:hAnsi="Times New Roman" w:cs="Times New Roman"/>
-          <w:sz w:val="24"/>
-          <w:szCs w:val="24"/>
-        </w:rPr>
-        <w:t>021</w:t>
-      </w:r>
-    </w:p>
-    <w:p>
-      <w:pPr>
-        <w:spacing w:line="480" w:lineRule="auto"/>
-        <w:rPr>
-          <w:rFonts w:ascii="Times New Roman" w:hAnsi="Times New Roman" w:cs="Times New Roman"/>
-          <w:sz w:val="24"/>
-          <w:szCs w:val="24"/>
-        </w:rPr>
-      </w:pPr>
-      <w:r>
-        <w:rPr>
-          <w:rFonts w:ascii="Times New Roman" w:hAnsi="Times New Roman" w:cs="Times New Roman"/>
-          <w:sz w:val="24"/>
-          <w:szCs w:val="24"/>
-        </w:rPr>
-        <w:br w:type="page"/>
-      </w:r>
-    </w:p>
-    <w:p>
-      <w:pPr>
-        <w:spacing w:line="480" w:lineRule="auto"/>
-        <w:jc w:val="center"/>
-        <w:rPr>
-          <w:rFonts w:ascii="Times New Roman" w:hAnsi="Times New Roman" w:cs="Times New Roman"/>
-          <w:sz w:val="24"/>
-          <w:szCs w:val="24"/>
-        </w:rPr>
         <w:sectPr>
-          <w:headerReference w:type="default" r:id="rId12"/>
-          <w:footerReference w:type="default" r:id="rId13"/>
+          <w:headerReference w:type="default" r:id="rId13"/>
+          <w:footerReference w:type="default" r:id="rId14"/>
           <w:pgSz w:w="12240" w:h="15840"/>
           <w:pgMar w:top="1440" w:right="1440" w:bottom="1440" w:left="1440" w:header="720" w:footer="720" w:gutter="0"/>
           <w:cols w:space="720"/>
@@ -1468,25 +1462,7 @@
           <w:sz w:val="24"/>
           <w:szCs w:val="24"/>
         </w:rPr>
-        <w:t xml:space="preserve">Dr. </w:t>
-      </w:r>
-      <w:proofErr w:type="spellStart"/>
-      <w:r>
-        <w:rPr>
-          <w:rFonts w:ascii="Times New Roman" w:hAnsi="Times New Roman" w:cs="Times New Roman"/>
-          <w:sz w:val="24"/>
-          <w:szCs w:val="24"/>
-        </w:rPr>
-        <w:t>Binto</w:t>
-      </w:r>
-      <w:proofErr w:type="spellEnd"/>
-      <w:r>
-        <w:rPr>
-          <w:rFonts w:ascii="Times New Roman" w:hAnsi="Times New Roman" w:cs="Times New Roman"/>
-          <w:sz w:val="24"/>
-          <w:szCs w:val="24"/>
-        </w:rPr>
-        <w:t xml:space="preserve"> George, thesis supervisor,</w:t>
+        <w:t>Dr. Binto George, thesis supervisor,</w:t>
       </w:r>
       <w:r>
         <w:rPr>
@@ -1502,43 +1478,7 @@
           <w:sz w:val="24"/>
           <w:szCs w:val="24"/>
         </w:rPr>
-        <w:t xml:space="preserve">Dr. </w:t>
-      </w:r>
-      <w:proofErr w:type="spellStart"/>
-      <w:r>
-        <w:rPr>
-          <w:rFonts w:ascii="Times New Roman" w:hAnsi="Times New Roman" w:cs="Times New Roman"/>
-          <w:sz w:val="24"/>
-          <w:szCs w:val="24"/>
-        </w:rPr>
-        <w:t>Nilanjan</w:t>
-      </w:r>
-      <w:proofErr w:type="spellEnd"/>
-      <w:r>
-        <w:rPr>
-          <w:rFonts w:ascii="Times New Roman" w:hAnsi="Times New Roman" w:cs="Times New Roman"/>
-          <w:sz w:val="24"/>
-          <w:szCs w:val="24"/>
-        </w:rPr>
-        <w:t xml:space="preserve"> Sen and Dr. </w:t>
-      </w:r>
-      <w:proofErr w:type="spellStart"/>
-      <w:r>
-        <w:rPr>
-          <w:rFonts w:ascii="Times New Roman" w:hAnsi="Times New Roman" w:cs="Times New Roman"/>
-          <w:sz w:val="24"/>
-          <w:szCs w:val="24"/>
-        </w:rPr>
-        <w:t>Chunying</w:t>
-      </w:r>
-      <w:proofErr w:type="spellEnd"/>
-      <w:r>
-        <w:rPr>
-          <w:rFonts w:ascii="Times New Roman" w:hAnsi="Times New Roman" w:cs="Times New Roman"/>
-          <w:sz w:val="24"/>
-          <w:szCs w:val="24"/>
-        </w:rPr>
-        <w:t xml:space="preserve"> Zhao </w:t>
+        <w:t xml:space="preserve">Dr. Nilanjan Sen and Dr. Chunying Zhao </w:t>
       </w:r>
       <w:r>
         <w:rPr>
@@ -1565,8 +1505,8 @@
           <w:szCs w:val="24"/>
         </w:rPr>
         <w:sectPr>
-          <w:headerReference w:type="default" r:id="rId14"/>
-          <w:footerReference w:type="default" r:id="rId15"/>
+          <w:headerReference w:type="default" r:id="rId15"/>
+          <w:footerReference w:type="default" r:id="rId16"/>
           <w:pgSz w:w="12240" w:h="15840"/>
           <w:pgMar w:top="1440" w:right="1440" w:bottom="1440" w:left="1440" w:header="720" w:footer="720" w:gutter="0"/>
           <w:cols w:space="720"/>
@@ -1605,7 +1545,6 @@
     <w:p>
       <w:pPr>
         <w:spacing w:line="480" w:lineRule="auto"/>
-        <w:jc w:val="right"/>
         <w:rPr>
           <w:rFonts w:ascii="Times New Roman" w:hAnsi="Times New Roman" w:cs="Times New Roman"/>
           <w:sz w:val="24"/>
@@ -1626,7 +1565,15 @@
           <w:sz w:val="24"/>
           <w:szCs w:val="24"/>
         </w:rPr>
-        <w:t xml:space="preserve"> . . . . . . . . . . . . . . . . . . . . . . . . . . . . . . . . . . . . . . . . . . . . . . . . . . . . . . . . . . . .  </w:t>
+        <w:t xml:space="preserve"> </w:t>
+      </w:r>
+      <w:r>
+        <w:rPr>
+          <w:rFonts w:ascii="Times New Roman" w:hAnsi="Times New Roman" w:cs="Times New Roman"/>
+          <w:sz w:val="24"/>
+          <w:szCs w:val="24"/>
+        </w:rPr>
+        <w:t xml:space="preserve">. . . . . . . . . . . . . . . . . . . . . . . . . . . . . . . . . . . . . . . . . . . . . . . . . . . . . . . . . . . .  </w:t>
       </w:r>
       <w:r>
         <w:rPr>
@@ -1648,7 +1595,6 @@
     <w:p>
       <w:pPr>
         <w:spacing w:line="480" w:lineRule="auto"/>
-        <w:jc w:val="right"/>
         <w:rPr>
           <w:rFonts w:ascii="Times New Roman" w:hAnsi="Times New Roman" w:cs="Times New Roman"/>
           <w:sz w:val="24"/>
@@ -1677,6 +1623,14 @@
           <w:sz w:val="24"/>
           <w:szCs w:val="24"/>
         </w:rPr>
+        <w:t>. . . . . . . . . . . . . . . . . . . . . . . . . . . . . . . . . . . . . . . . . . . . . . . . . . . . . . . . . . . . .</w:t>
+      </w:r>
+      <w:r>
+        <w:rPr>
+          <w:rFonts w:ascii="Times New Roman" w:hAnsi="Times New Roman" w:cs="Times New Roman"/>
+          <w:sz w:val="24"/>
+          <w:szCs w:val="24"/>
+        </w:rPr>
         <w:t xml:space="preserve"> </w:t>
       </w:r>
       <w:r>
@@ -1685,14 +1639,6 @@
           <w:sz w:val="24"/>
           <w:szCs w:val="24"/>
         </w:rPr>
-        <w:t>. . . . . . . . . . . . . . . . . . . . . . . . . . . . . . . . . . . . . . . . . . . . . . . . . . . . . . . . . . . . .</w:t>
-      </w:r>
-      <w:r>
-        <w:rPr>
-          <w:rFonts w:ascii="Times New Roman" w:hAnsi="Times New Roman" w:cs="Times New Roman"/>
-          <w:sz w:val="24"/>
-          <w:szCs w:val="24"/>
-        </w:rPr>
         <w:t xml:space="preserve"> </w:t>
       </w:r>
       <w:r>
@@ -1707,20 +1653,35 @@
     <w:p>
       <w:pPr>
         <w:spacing w:line="480" w:lineRule="auto"/>
-        <w:jc w:val="right"/>
-        <w:rPr>
-          <w:rFonts w:ascii="Times New Roman" w:hAnsi="Times New Roman" w:cs="Times New Roman"/>
-          <w:sz w:val="24"/>
-          <w:szCs w:val="24"/>
-        </w:rPr>
-      </w:pPr>
-      <w:r>
-        <w:rPr>
-          <w:rFonts w:ascii="Times New Roman" w:hAnsi="Times New Roman" w:cs="Times New Roman"/>
-          <w:sz w:val="24"/>
-          <w:szCs w:val="24"/>
-        </w:rPr>
-        <w:t>List of Tables  . . . . . . . . . . . . . . . . . . . . . . . . . . . . . . . . . . . . . . . . . . . . . . . . . . . . . . . . . . . . . . .</w:t>
+        <w:rPr>
+          <w:rFonts w:ascii="Times New Roman" w:hAnsi="Times New Roman" w:cs="Times New Roman"/>
+          <w:sz w:val="24"/>
+          <w:szCs w:val="24"/>
+        </w:rPr>
+      </w:pPr>
+      <w:r>
+        <w:rPr>
+          <w:rFonts w:ascii="Times New Roman" w:hAnsi="Times New Roman" w:cs="Times New Roman"/>
+          <w:sz w:val="24"/>
+          <w:szCs w:val="24"/>
+        </w:rPr>
+        <w:t>List of Tables</w:t>
+      </w:r>
+      <w:r>
+        <w:rPr>
+          <w:rFonts w:ascii="Times New Roman" w:hAnsi="Times New Roman" w:cs="Times New Roman"/>
+          <w:sz w:val="24"/>
+          <w:szCs w:val="24"/>
+        </w:rPr>
+        <w:t xml:space="preserve"> </w:t>
+      </w:r>
+      <w:r>
+        <w:rPr>
+          <w:rFonts w:ascii="Times New Roman" w:hAnsi="Times New Roman" w:cs="Times New Roman"/>
+          <w:sz w:val="24"/>
+          <w:szCs w:val="24"/>
+        </w:rPr>
+        <w:t>. . . . . . . . . . . . . . . . . . . . . . . . . . . . . . . . . . . . . . . . . . . . . . . . . . . . . . . . . . . . . . .</w:t>
       </w:r>
       <w:r>
         <w:rPr>
@@ -1736,34 +1697,57 @@
           <w:sz w:val="24"/>
           <w:szCs w:val="24"/>
         </w:rPr>
-        <w:t>iv</w:t>
-      </w:r>
-    </w:p>
-    <w:p>
-      <w:pPr>
-        <w:spacing w:line="480" w:lineRule="auto"/>
-        <w:jc w:val="right"/>
-        <w:rPr>
-          <w:rFonts w:ascii="Times New Roman" w:hAnsi="Times New Roman" w:cs="Times New Roman"/>
-          <w:sz w:val="24"/>
-          <w:szCs w:val="24"/>
-        </w:rPr>
-      </w:pPr>
-      <w:r>
-        <w:rPr>
-          <w:rFonts w:ascii="Times New Roman" w:hAnsi="Times New Roman" w:cs="Times New Roman"/>
-          <w:sz w:val="24"/>
-          <w:szCs w:val="24"/>
-        </w:rPr>
-        <w:t xml:space="preserve">Chapter 1 – Introduction </w:t>
-      </w:r>
-      <w:r>
-        <w:rPr>
-          <w:rFonts w:ascii="Times New Roman" w:hAnsi="Times New Roman" w:cs="Times New Roman"/>
-          <w:sz w:val="24"/>
-          <w:szCs w:val="24"/>
-        </w:rPr>
-        <w:t xml:space="preserve"> . . . . . . . . . . . . . . . . . . . . . . . . . . . . . . . . . . . . . . . . . . . . . . . . . . . . . . .</w:t>
+        <w:t xml:space="preserve"> </w:t>
+      </w:r>
+      <w:r>
+        <w:rPr>
+          <w:rFonts w:ascii="Times New Roman" w:hAnsi="Times New Roman" w:cs="Times New Roman"/>
+          <w:sz w:val="24"/>
+          <w:szCs w:val="24"/>
+        </w:rPr>
+        <w:t xml:space="preserve"> </w:t>
+      </w:r>
+      <w:r>
+        <w:rPr>
+          <w:rFonts w:ascii="Times New Roman" w:hAnsi="Times New Roman" w:cs="Times New Roman"/>
+          <w:sz w:val="24"/>
+          <w:szCs w:val="24"/>
+        </w:rPr>
+        <w:t>v</w:t>
+      </w:r>
+    </w:p>
+    <w:p>
+      <w:pPr>
+        <w:spacing w:line="480" w:lineRule="auto"/>
+        <w:rPr>
+          <w:rFonts w:ascii="Times New Roman" w:hAnsi="Times New Roman" w:cs="Times New Roman"/>
+          <w:sz w:val="24"/>
+          <w:szCs w:val="24"/>
+        </w:rPr>
+      </w:pPr>
+      <w:r>
+        <w:rPr>
+          <w:rFonts w:ascii="Times New Roman" w:hAnsi="Times New Roman" w:cs="Times New Roman"/>
+          <w:sz w:val="24"/>
+          <w:szCs w:val="24"/>
+        </w:rPr>
+        <w:t>Chapter 1 – Introduction</w:t>
+      </w:r>
+      <w:r>
+        <w:rPr>
+          <w:rFonts w:ascii="Times New Roman" w:hAnsi="Times New Roman" w:cs="Times New Roman"/>
+          <w:sz w:val="24"/>
+          <w:szCs w:val="24"/>
+        </w:rPr>
+        <w:t xml:space="preserve"> </w:t>
+      </w:r>
+      <w:r>
+        <w:rPr>
+          <w:rFonts w:ascii="Times New Roman" w:hAnsi="Times New Roman" w:cs="Times New Roman"/>
+          <w:sz w:val="24"/>
+          <w:szCs w:val="24"/>
+        </w:rPr>
+        <w:t>. . . . . . . . . . . . . . . . . . . . . . . . . . . . . . . . . . . . . . . . . . . . . . . . . . . . . . .</w:t>
       </w:r>
       <w:r>
         <w:rPr>
@@ -1779,34 +1763,49 @@
           <w:sz w:val="24"/>
           <w:szCs w:val="24"/>
         </w:rPr>
+        <w:t xml:space="preserve"> </w:t>
+      </w:r>
+      <w:r>
+        <w:rPr>
+          <w:rFonts w:ascii="Times New Roman" w:hAnsi="Times New Roman" w:cs="Times New Roman"/>
+          <w:sz w:val="24"/>
+          <w:szCs w:val="24"/>
+        </w:rPr>
         <w:t>1</w:t>
       </w:r>
     </w:p>
     <w:p>
       <w:pPr>
         <w:spacing w:line="480" w:lineRule="auto"/>
-        <w:jc w:val="right"/>
-        <w:rPr>
-          <w:rFonts w:ascii="Times New Roman" w:hAnsi="Times New Roman" w:cs="Times New Roman"/>
-          <w:sz w:val="24"/>
-          <w:szCs w:val="24"/>
-        </w:rPr>
-      </w:pPr>
-      <w:r>
-        <w:rPr>
-          <w:rFonts w:ascii="Times New Roman" w:hAnsi="Times New Roman" w:cs="Times New Roman"/>
-          <w:sz w:val="24"/>
-          <w:szCs w:val="24"/>
-        </w:rPr>
-        <w:t>Chapter 2 – Literature Review</w:t>
-      </w:r>
-      <w:r>
-        <w:rPr>
-          <w:rFonts w:ascii="Times New Roman" w:hAnsi="Times New Roman" w:cs="Times New Roman"/>
-          <w:sz w:val="24"/>
-          <w:szCs w:val="24"/>
-        </w:rPr>
-        <w:t xml:space="preserve"> . . . . . . . . . . . . . . . . . . . . . . . . . . . . . . . . . . . . . . . . . . . . . . . . . . .</w:t>
+        <w:rPr>
+          <w:rFonts w:ascii="Times New Roman" w:hAnsi="Times New Roman" w:cs="Times New Roman"/>
+          <w:sz w:val="24"/>
+          <w:szCs w:val="24"/>
+        </w:rPr>
+      </w:pPr>
+      <w:r>
+        <w:rPr>
+          <w:rFonts w:ascii="Times New Roman" w:hAnsi="Times New Roman" w:cs="Times New Roman"/>
+          <w:sz w:val="24"/>
+          <w:szCs w:val="24"/>
+        </w:rPr>
+        <w:t xml:space="preserve">Chapter 2 – </w:t>
+      </w:r>
+      <w:r>
+        <w:rPr>
+          <w:rFonts w:ascii="Times New Roman" w:hAnsi="Times New Roman" w:cs="Times New Roman"/>
+          <w:sz w:val="24"/>
+          <w:szCs w:val="24"/>
+        </w:rPr>
+        <w:t>Background and Related Work . .</w:t>
+      </w:r>
+      <w:r>
+        <w:rPr>
+          <w:rFonts w:ascii="Times New Roman" w:hAnsi="Times New Roman" w:cs="Times New Roman"/>
+          <w:sz w:val="24"/>
+          <w:szCs w:val="24"/>
+        </w:rPr>
+        <w:t xml:space="preserve"> . . . . . . . . . . . . . . . . . . . . . . . . . . . . . . . . . . . . . .</w:t>
       </w:r>
       <w:r>
         <w:rPr>
@@ -1822,13 +1821,20 @@
           <w:sz w:val="24"/>
           <w:szCs w:val="24"/>
         </w:rPr>
+        <w:t xml:space="preserve"> </w:t>
+      </w:r>
+      <w:r>
+        <w:rPr>
+          <w:rFonts w:ascii="Times New Roman" w:hAnsi="Times New Roman" w:cs="Times New Roman"/>
+          <w:sz w:val="24"/>
+          <w:szCs w:val="24"/>
+        </w:rPr>
         <w:t>3</w:t>
       </w:r>
     </w:p>
     <w:p>
       <w:pPr>
         <w:spacing w:line="480" w:lineRule="auto"/>
-        <w:jc w:val="right"/>
         <w:rPr>
           <w:rFonts w:ascii="Times New Roman" w:hAnsi="Times New Roman" w:cs="Times New Roman"/>
           <w:sz w:val="24"/>
@@ -1849,50 +1855,97 @@
           <w:sz w:val="24"/>
           <w:szCs w:val="24"/>
         </w:rPr>
-        <w:t>Subtitle A</w:t>
-      </w:r>
-      <w:r>
-        <w:rPr>
-          <w:rFonts w:ascii="Times New Roman" w:hAnsi="Times New Roman" w:cs="Times New Roman"/>
-          <w:sz w:val="24"/>
-          <w:szCs w:val="24"/>
-        </w:rPr>
-        <w:t xml:space="preserve"> . . . . . . . . . . . . . . . . . . . . . . . . . . . . . . . . . . . . . . . . . . . . . . . . . . . . . . . . . </w:t>
-      </w:r>
-      <w:r>
-        <w:rPr>
-          <w:rFonts w:ascii="Times New Roman" w:hAnsi="Times New Roman" w:cs="Times New Roman"/>
-          <w:sz w:val="24"/>
-          <w:szCs w:val="24"/>
-        </w:rPr>
-        <w:t>. . . . 12</w:t>
-      </w:r>
-    </w:p>
-    <w:p>
-      <w:pPr>
-        <w:spacing w:line="480" w:lineRule="auto"/>
-        <w:jc w:val="right"/>
-        <w:rPr>
-          <w:rFonts w:ascii="Times New Roman" w:hAnsi="Times New Roman" w:cs="Times New Roman"/>
-          <w:sz w:val="24"/>
-          <w:szCs w:val="24"/>
-        </w:rPr>
-      </w:pPr>
-      <w:r>
-        <w:rPr>
-          <w:rFonts w:ascii="Times New Roman" w:hAnsi="Times New Roman" w:cs="Times New Roman"/>
-          <w:sz w:val="24"/>
-          <w:szCs w:val="24"/>
-        </w:rPr>
-        <w:t>Subtitle B</w:t>
-      </w:r>
-      <w:r>
-        <w:rPr>
-          <w:rFonts w:ascii="Times New Roman" w:hAnsi="Times New Roman" w:cs="Times New Roman"/>
-          <w:sz w:val="24"/>
-          <w:szCs w:val="24"/>
-        </w:rPr>
-        <w:t xml:space="preserve"> . . . . . . . . . . . . . . . . . . . . . . . . . . . . . . . . . . . . . . . . . . . . . . . . . . . . . . . . . . . . . </w:t>
+        <w:t xml:space="preserve">2.1 Problem </w:t>
+      </w:r>
+      <w:r>
+        <w:rPr>
+          <w:rFonts w:ascii="Times New Roman" w:hAnsi="Times New Roman" w:cs="Times New Roman"/>
+          <w:sz w:val="24"/>
+          <w:szCs w:val="24"/>
+        </w:rPr>
+        <w:t>Statement</w:t>
+      </w:r>
+      <w:r>
+        <w:rPr>
+          <w:rFonts w:ascii="Times New Roman" w:hAnsi="Times New Roman" w:cs="Times New Roman"/>
+          <w:sz w:val="24"/>
+          <w:szCs w:val="24"/>
+        </w:rPr>
+        <w:t xml:space="preserve"> .</w:t>
+      </w:r>
+      <w:r>
+        <w:rPr>
+          <w:rFonts w:ascii="Times New Roman" w:hAnsi="Times New Roman" w:cs="Times New Roman"/>
+          <w:sz w:val="24"/>
+          <w:szCs w:val="24"/>
+        </w:rPr>
+        <w:t xml:space="preserve"> . </w:t>
+      </w:r>
+      <w:r>
+        <w:rPr>
+          <w:rFonts w:ascii="Times New Roman" w:hAnsi="Times New Roman" w:cs="Times New Roman"/>
+          <w:sz w:val="24"/>
+          <w:szCs w:val="24"/>
+        </w:rPr>
+        <w:t>. .</w:t>
+      </w:r>
+      <w:r>
+        <w:rPr>
+          <w:rFonts w:ascii="Times New Roman" w:hAnsi="Times New Roman" w:cs="Times New Roman"/>
+          <w:sz w:val="24"/>
+          <w:szCs w:val="24"/>
+        </w:rPr>
+        <w:t xml:space="preserve"> . . . . . . . . . . . . . . . . . . . . . . . . . . . . . . . . . . . . . . . . . . . . </w:t>
+      </w:r>
+      <w:r>
+        <w:rPr>
+          <w:rFonts w:ascii="Times New Roman" w:hAnsi="Times New Roman" w:cs="Times New Roman"/>
+          <w:sz w:val="24"/>
+          <w:szCs w:val="24"/>
+        </w:rPr>
+        <w:t>. . . 12</w:t>
+      </w:r>
+    </w:p>
+    <w:p>
+      <w:pPr>
+        <w:spacing w:line="480" w:lineRule="auto"/>
+        <w:rPr>
+          <w:rFonts w:ascii="Times New Roman" w:hAnsi="Times New Roman" w:cs="Times New Roman"/>
+          <w:sz w:val="24"/>
+          <w:szCs w:val="24"/>
+        </w:rPr>
+      </w:pPr>
+      <w:r>
+        <w:rPr>
+          <w:rFonts w:ascii="Times New Roman" w:hAnsi="Times New Roman" w:cs="Times New Roman"/>
+          <w:sz w:val="24"/>
+          <w:szCs w:val="24"/>
+        </w:rPr>
+        <w:tab/>
+      </w:r>
+      <w:r>
+        <w:rPr>
+          <w:rFonts w:ascii="Times New Roman" w:hAnsi="Times New Roman" w:cs="Times New Roman"/>
+          <w:sz w:val="24"/>
+          <w:szCs w:val="24"/>
+        </w:rPr>
+        <w:t xml:space="preserve">2.2 Security Concerns . </w:t>
+      </w:r>
+      <w:r>
+        <w:rPr>
+          <w:rFonts w:ascii="Times New Roman" w:hAnsi="Times New Roman" w:cs="Times New Roman"/>
+          <w:sz w:val="24"/>
+          <w:szCs w:val="24"/>
+        </w:rPr>
+        <w:t xml:space="preserve">. . . . . . . . . . . . . . . . . . . . . . . . . . . . . . . . . . . . . . . . . . . . . . . . . . </w:t>
+      </w:r>
+      <w:r>
+        <w:rPr>
+          <w:rFonts w:ascii="Times New Roman" w:hAnsi="Times New Roman" w:cs="Times New Roman"/>
+          <w:sz w:val="24"/>
+          <w:szCs w:val="24"/>
+        </w:rPr>
+        <w:t xml:space="preserve"> </w:t>
       </w:r>
       <w:r>
         <w:rPr>
@@ -1906,201 +1959,787 @@
     <w:p>
       <w:pPr>
         <w:spacing w:line="480" w:lineRule="auto"/>
-        <w:jc w:val="right"/>
-        <w:rPr>
-          <w:rFonts w:ascii="Times New Roman" w:hAnsi="Times New Roman" w:cs="Times New Roman"/>
-          <w:sz w:val="24"/>
-          <w:szCs w:val="24"/>
-        </w:rPr>
-      </w:pPr>
-      <w:r>
-        <w:rPr>
-          <w:rFonts w:ascii="Times New Roman" w:hAnsi="Times New Roman" w:cs="Times New Roman"/>
-          <w:sz w:val="24"/>
-          <w:szCs w:val="24"/>
-        </w:rPr>
-        <w:t>Subtitle C</w:t>
-      </w:r>
-      <w:r>
-        <w:rPr>
-          <w:rFonts w:ascii="Times New Roman" w:hAnsi="Times New Roman" w:cs="Times New Roman"/>
-          <w:sz w:val="24"/>
-          <w:szCs w:val="24"/>
-        </w:rPr>
-        <w:t xml:space="preserve"> . . . . . . . . . . . . . . . . . . . . . . . . . . . . . . . . . . . . . . . . . . . . . . . . . . . . . . . . . . . . . </w:t>
-      </w:r>
-      <w:r>
-        <w:rPr>
-          <w:rFonts w:ascii="Times New Roman" w:hAnsi="Times New Roman" w:cs="Times New Roman"/>
-          <w:sz w:val="24"/>
-          <w:szCs w:val="24"/>
-        </w:rPr>
-        <w:t>16</w:t>
-      </w:r>
-    </w:p>
-    <w:p>
-      <w:pPr>
-        <w:spacing w:line="480" w:lineRule="auto"/>
-        <w:jc w:val="right"/>
-        <w:rPr>
-          <w:rFonts w:ascii="Times New Roman" w:hAnsi="Times New Roman" w:cs="Times New Roman"/>
-          <w:sz w:val="24"/>
-          <w:szCs w:val="24"/>
-        </w:rPr>
-      </w:pPr>
-      <w:r>
-        <w:rPr>
-          <w:rFonts w:ascii="Times New Roman" w:hAnsi="Times New Roman" w:cs="Times New Roman"/>
-          <w:sz w:val="24"/>
-          <w:szCs w:val="24"/>
-        </w:rPr>
-        <w:t>Chapter 3 - Research Methodology</w:t>
-      </w:r>
-      <w:r>
-        <w:rPr>
-          <w:rFonts w:ascii="Times New Roman" w:hAnsi="Times New Roman" w:cs="Times New Roman"/>
-          <w:sz w:val="24"/>
-          <w:szCs w:val="24"/>
-        </w:rPr>
-        <w:t xml:space="preserve"> . . . . . . . . . . . . . . . . . . . . . . . . . . . . . . . . . . . . . . . . . . . . . . . 18</w:t>
-      </w:r>
-    </w:p>
-    <w:p>
-      <w:pPr>
-        <w:spacing w:line="480" w:lineRule="auto"/>
-        <w:jc w:val="right"/>
-        <w:rPr>
-          <w:rFonts w:ascii="Times New Roman" w:hAnsi="Times New Roman" w:cs="Times New Roman"/>
-          <w:sz w:val="24"/>
-          <w:szCs w:val="24"/>
-        </w:rPr>
-      </w:pPr>
-      <w:r>
-        <w:rPr>
-          <w:rFonts w:ascii="Times New Roman" w:hAnsi="Times New Roman" w:cs="Times New Roman"/>
-          <w:sz w:val="24"/>
-          <w:szCs w:val="24"/>
-        </w:rPr>
-        <w:t>Chapter 4 - Findings &amp; Analysis of Data</w:t>
-      </w:r>
-      <w:r>
-        <w:rPr>
-          <w:rFonts w:ascii="Times New Roman" w:hAnsi="Times New Roman" w:cs="Times New Roman"/>
-          <w:sz w:val="24"/>
-          <w:szCs w:val="24"/>
-        </w:rPr>
-        <w:t xml:space="preserve"> . . . . . . . . . . . . . . . . . . . . . . . . . . . . . . . . . . . . . . . . . . . 18</w:t>
-      </w:r>
-    </w:p>
-    <w:p>
-      <w:pPr>
-        <w:spacing w:line="480" w:lineRule="auto"/>
-        <w:jc w:val="right"/>
-        <w:rPr>
-          <w:rFonts w:ascii="Times New Roman" w:hAnsi="Times New Roman" w:cs="Times New Roman"/>
-          <w:sz w:val="24"/>
-          <w:szCs w:val="24"/>
-        </w:rPr>
-      </w:pPr>
-      <w:r>
-        <w:rPr>
-          <w:rFonts w:ascii="Times New Roman" w:hAnsi="Times New Roman" w:cs="Times New Roman"/>
-          <w:sz w:val="24"/>
-          <w:szCs w:val="24"/>
-        </w:rPr>
-        <w:t>Chapter 5 - Summary, Conclusions and Recommendations</w:t>
-      </w:r>
-      <w:r>
-        <w:rPr>
-          <w:rFonts w:ascii="Times New Roman" w:hAnsi="Times New Roman" w:cs="Times New Roman"/>
-          <w:sz w:val="24"/>
-          <w:szCs w:val="24"/>
-        </w:rPr>
-        <w:t xml:space="preserve"> . . . . . . . . . . . . . . . . . . . . . . . . . . . .  22</w:t>
-      </w:r>
-    </w:p>
-    <w:p>
-      <w:pPr>
-        <w:spacing w:line="480" w:lineRule="auto"/>
-        <w:jc w:val="right"/>
-        <w:rPr>
-          <w:rFonts w:ascii="Times New Roman" w:hAnsi="Times New Roman" w:cs="Times New Roman"/>
-          <w:sz w:val="24"/>
-          <w:szCs w:val="24"/>
-        </w:rPr>
-      </w:pPr>
-      <w:r>
-        <w:rPr>
-          <w:rFonts w:ascii="Times New Roman" w:hAnsi="Times New Roman" w:cs="Times New Roman"/>
-          <w:sz w:val="24"/>
-          <w:szCs w:val="24"/>
-        </w:rPr>
-        <w:t>References</w:t>
-      </w:r>
-      <w:r>
-        <w:rPr>
-          <w:rFonts w:ascii="Times New Roman" w:hAnsi="Times New Roman" w:cs="Times New Roman"/>
-          <w:sz w:val="24"/>
-          <w:szCs w:val="24"/>
-        </w:rPr>
-        <w:t xml:space="preserve"> . . . . . </w:t>
-      </w:r>
-      <w:r>
-        <w:rPr>
-          <w:rFonts w:ascii="Times New Roman" w:hAnsi="Times New Roman" w:cs="Times New Roman"/>
-          <w:sz w:val="24"/>
-          <w:szCs w:val="24"/>
-        </w:rPr>
-        <w:t>. . . . . . . . . . . . . . . . . . . . . . . . . . . . . . . . . . . . . . . . . . . . . . . . . . . . . . . . . . . . .  24</w:t>
-      </w:r>
-    </w:p>
-    <w:p>
-      <w:pPr>
-        <w:spacing w:line="480" w:lineRule="auto"/>
-        <w:jc w:val="right"/>
-        <w:rPr>
-          <w:rFonts w:ascii="Times New Roman" w:hAnsi="Times New Roman" w:cs="Times New Roman"/>
-          <w:sz w:val="24"/>
-          <w:szCs w:val="24"/>
-        </w:rPr>
-      </w:pPr>
-      <w:r>
-        <w:rPr>
-          <w:rFonts w:ascii="Times New Roman" w:hAnsi="Times New Roman" w:cs="Times New Roman"/>
-          <w:sz w:val="24"/>
-          <w:szCs w:val="24"/>
-        </w:rPr>
-        <w:t>Appendices</w:t>
-      </w:r>
-      <w:r>
-        <w:rPr>
-          <w:rFonts w:ascii="Times New Roman" w:hAnsi="Times New Roman" w:cs="Times New Roman"/>
-          <w:sz w:val="24"/>
-          <w:szCs w:val="24"/>
-        </w:rPr>
-        <w:t xml:space="preserve"> . . . . . . . . . . . . . . . . . . . . . . . . . . . . . . . . . . . . . . . . . . . . . . . . . . . . . . . . . . . . . . . . . . 26</w:t>
-      </w:r>
-    </w:p>
-    <w:p>
-      <w:pPr>
-        <w:spacing w:line="240" w:lineRule="auto"/>
-        <w:rPr>
-          <w:rFonts w:ascii="Times New Roman" w:hAnsi="Times New Roman" w:cs="Times New Roman"/>
-          <w:sz w:val="24"/>
-          <w:szCs w:val="24"/>
-        </w:rPr>
-      </w:pPr>
-    </w:p>
-    <w:p>
-      <w:pPr>
+        <w:rPr>
+          <w:rFonts w:ascii="Times New Roman" w:hAnsi="Times New Roman" w:cs="Times New Roman"/>
+          <w:sz w:val="24"/>
+          <w:szCs w:val="24"/>
+        </w:rPr>
+      </w:pPr>
+      <w:r>
+        <w:rPr>
+          <w:rFonts w:ascii="Times New Roman" w:hAnsi="Times New Roman" w:cs="Times New Roman"/>
+          <w:sz w:val="24"/>
+          <w:szCs w:val="24"/>
+        </w:rPr>
+        <w:tab/>
+      </w:r>
+      <w:r>
+        <w:rPr>
+          <w:rFonts w:ascii="Times New Roman" w:hAnsi="Times New Roman" w:cs="Times New Roman"/>
+          <w:sz w:val="24"/>
+          <w:szCs w:val="24"/>
+        </w:rPr>
+        <w:tab/>
+      </w:r>
+      <w:r>
+        <w:rPr>
+          <w:rFonts w:ascii="Times New Roman" w:hAnsi="Times New Roman" w:cs="Times New Roman"/>
+          <w:sz w:val="24"/>
+          <w:szCs w:val="24"/>
+        </w:rPr>
+        <w:t>2.</w:t>
+      </w:r>
+      <w:r>
+        <w:rPr>
+          <w:rFonts w:ascii="Times New Roman" w:hAnsi="Times New Roman" w:cs="Times New Roman"/>
+          <w:sz w:val="24"/>
+          <w:szCs w:val="24"/>
+        </w:rPr>
+        <w:t>2.1</w:t>
+      </w:r>
+      <w:r>
+        <w:rPr>
+          <w:rFonts w:ascii="Times New Roman" w:hAnsi="Times New Roman" w:cs="Times New Roman"/>
+          <w:sz w:val="24"/>
+          <w:szCs w:val="24"/>
+        </w:rPr>
+        <w:t xml:space="preserve"> </w:t>
+      </w:r>
+      <w:r>
+        <w:rPr>
+          <w:rFonts w:ascii="Times New Roman" w:hAnsi="Times New Roman" w:cs="Times New Roman"/>
+          <w:sz w:val="24"/>
+          <w:szCs w:val="24"/>
+        </w:rPr>
+        <w:t>Data Integrity</w:t>
+      </w:r>
+      <w:r>
+        <w:rPr>
+          <w:rFonts w:ascii="Times New Roman" w:hAnsi="Times New Roman" w:cs="Times New Roman"/>
+          <w:sz w:val="24"/>
+          <w:szCs w:val="24"/>
+        </w:rPr>
+        <w:t xml:space="preserve"> </w:t>
+      </w:r>
+      <w:r>
+        <w:rPr>
+          <w:rFonts w:ascii="Times New Roman" w:hAnsi="Times New Roman" w:cs="Times New Roman"/>
+          <w:sz w:val="24"/>
+          <w:szCs w:val="24"/>
+        </w:rPr>
+        <w:t xml:space="preserve">. . . . . . </w:t>
+      </w:r>
+      <w:r>
+        <w:rPr>
+          <w:rFonts w:ascii="Times New Roman" w:hAnsi="Times New Roman" w:cs="Times New Roman"/>
+          <w:sz w:val="24"/>
+          <w:szCs w:val="24"/>
+        </w:rPr>
+        <w:t xml:space="preserve">. . . . . . . . . . . . . . . . . . . . . . . . . . . . . . . . . . . . . . . . </w:t>
+      </w:r>
+      <w:r>
+        <w:rPr>
+          <w:rFonts w:ascii="Times New Roman" w:hAnsi="Times New Roman" w:cs="Times New Roman"/>
+          <w:sz w:val="24"/>
+          <w:szCs w:val="24"/>
+        </w:rPr>
+        <w:t>.</w:t>
+      </w:r>
+      <w:r>
+        <w:rPr>
+          <w:rFonts w:ascii="Times New Roman" w:hAnsi="Times New Roman" w:cs="Times New Roman"/>
+          <w:sz w:val="24"/>
+          <w:szCs w:val="24"/>
+        </w:rPr>
+        <w:t xml:space="preserve">  </w:t>
+      </w:r>
+      <w:r>
+        <w:rPr>
+          <w:rFonts w:ascii="Times New Roman" w:hAnsi="Times New Roman" w:cs="Times New Roman"/>
+          <w:sz w:val="24"/>
+          <w:szCs w:val="24"/>
+        </w:rPr>
+        <w:t>14</w:t>
+      </w:r>
+    </w:p>
+    <w:p>
+      <w:pPr>
+        <w:spacing w:line="480" w:lineRule="auto"/>
+        <w:rPr>
+          <w:rFonts w:ascii="Times New Roman" w:hAnsi="Times New Roman" w:cs="Times New Roman"/>
+          <w:sz w:val="24"/>
+          <w:szCs w:val="24"/>
+        </w:rPr>
+      </w:pPr>
+      <w:r>
+        <w:rPr>
+          <w:rFonts w:ascii="Times New Roman" w:hAnsi="Times New Roman" w:cs="Times New Roman"/>
+          <w:sz w:val="24"/>
+          <w:szCs w:val="24"/>
+        </w:rPr>
+        <w:tab/>
+      </w:r>
+      <w:r>
+        <w:rPr>
+          <w:rFonts w:ascii="Times New Roman" w:hAnsi="Times New Roman" w:cs="Times New Roman"/>
+          <w:sz w:val="24"/>
+          <w:szCs w:val="24"/>
+        </w:rPr>
+        <w:tab/>
+        <w:t>2.2.</w:t>
+      </w:r>
+      <w:r>
+        <w:rPr>
+          <w:rFonts w:ascii="Times New Roman" w:hAnsi="Times New Roman" w:cs="Times New Roman"/>
+          <w:sz w:val="24"/>
+          <w:szCs w:val="24"/>
+        </w:rPr>
+        <w:t>2</w:t>
+      </w:r>
+      <w:r>
+        <w:rPr>
+          <w:rFonts w:ascii="Times New Roman" w:hAnsi="Times New Roman" w:cs="Times New Roman"/>
+          <w:sz w:val="24"/>
+          <w:szCs w:val="24"/>
+        </w:rPr>
+        <w:t xml:space="preserve"> </w:t>
+      </w:r>
+      <w:r>
+        <w:rPr>
+          <w:rFonts w:ascii="Times New Roman" w:hAnsi="Times New Roman" w:cs="Times New Roman"/>
+          <w:sz w:val="24"/>
+          <w:szCs w:val="24"/>
+        </w:rPr>
+        <w:t xml:space="preserve">Covert Channels </w:t>
+      </w:r>
+      <w:r>
+        <w:rPr>
+          <w:rFonts w:ascii="Times New Roman" w:hAnsi="Times New Roman" w:cs="Times New Roman"/>
+          <w:sz w:val="24"/>
+          <w:szCs w:val="24"/>
+        </w:rPr>
+        <w:t xml:space="preserve">. . . . </w:t>
+      </w:r>
+      <w:r>
+        <w:rPr>
+          <w:rFonts w:ascii="Times New Roman" w:hAnsi="Times New Roman" w:cs="Times New Roman"/>
+          <w:sz w:val="24"/>
+          <w:szCs w:val="24"/>
+        </w:rPr>
+        <w:t xml:space="preserve">. . . . . . . . . . . . . . . . . . . . . . . . . . . . . . . . . . . . . . . . </w:t>
+      </w:r>
+      <w:r>
+        <w:rPr>
+          <w:rFonts w:ascii="Times New Roman" w:hAnsi="Times New Roman" w:cs="Times New Roman"/>
+          <w:sz w:val="24"/>
+          <w:szCs w:val="24"/>
+        </w:rPr>
+        <w:t xml:space="preserve">. </w:t>
+      </w:r>
+      <w:r>
+        <w:rPr>
+          <w:rFonts w:ascii="Times New Roman" w:hAnsi="Times New Roman" w:cs="Times New Roman"/>
+          <w:sz w:val="24"/>
+          <w:szCs w:val="24"/>
+        </w:rPr>
+        <w:t xml:space="preserve"> </w:t>
+      </w:r>
+      <w:r>
+        <w:rPr>
+          <w:rFonts w:ascii="Times New Roman" w:hAnsi="Times New Roman" w:cs="Times New Roman"/>
+          <w:sz w:val="24"/>
+          <w:szCs w:val="24"/>
+        </w:rPr>
+        <w:t>14</w:t>
+      </w:r>
+    </w:p>
+    <w:p>
+      <w:pPr>
+        <w:spacing w:line="480" w:lineRule="auto"/>
+        <w:rPr>
+          <w:rFonts w:ascii="Times New Roman" w:hAnsi="Times New Roman" w:cs="Times New Roman"/>
+          <w:sz w:val="24"/>
+          <w:szCs w:val="24"/>
+        </w:rPr>
+      </w:pPr>
+      <w:r>
+        <w:rPr>
+          <w:rFonts w:ascii="Times New Roman" w:hAnsi="Times New Roman" w:cs="Times New Roman"/>
+          <w:sz w:val="24"/>
+          <w:szCs w:val="24"/>
+        </w:rPr>
+        <w:tab/>
+      </w:r>
+      <w:r>
+        <w:rPr>
+          <w:rFonts w:ascii="Times New Roman" w:hAnsi="Times New Roman" w:cs="Times New Roman"/>
+          <w:sz w:val="24"/>
+          <w:szCs w:val="24"/>
+        </w:rPr>
+        <w:tab/>
+      </w:r>
+      <w:r>
+        <w:rPr>
+          <w:rFonts w:ascii="Times New Roman" w:hAnsi="Times New Roman" w:cs="Times New Roman"/>
+          <w:sz w:val="24"/>
+          <w:szCs w:val="24"/>
+        </w:rPr>
+        <w:t>2.2.</w:t>
+      </w:r>
+      <w:r>
+        <w:rPr>
+          <w:rFonts w:ascii="Times New Roman" w:hAnsi="Times New Roman" w:cs="Times New Roman"/>
+          <w:sz w:val="24"/>
+          <w:szCs w:val="24"/>
+        </w:rPr>
+        <w:t>3</w:t>
+      </w:r>
+      <w:r>
+        <w:rPr>
+          <w:rFonts w:ascii="Times New Roman" w:hAnsi="Times New Roman" w:cs="Times New Roman"/>
+          <w:sz w:val="24"/>
+          <w:szCs w:val="24"/>
+        </w:rPr>
+        <w:t xml:space="preserve"> </w:t>
+      </w:r>
+      <w:r>
+        <w:rPr>
+          <w:rFonts w:ascii="Times New Roman" w:hAnsi="Times New Roman" w:cs="Times New Roman"/>
+          <w:sz w:val="24"/>
+          <w:szCs w:val="24"/>
+        </w:rPr>
+        <w:t xml:space="preserve">IP Leaks . . . . </w:t>
+      </w:r>
+      <w:r>
+        <w:rPr>
+          <w:rFonts w:ascii="Times New Roman" w:hAnsi="Times New Roman" w:cs="Times New Roman"/>
+          <w:sz w:val="24"/>
+          <w:szCs w:val="24"/>
+        </w:rPr>
+        <w:t xml:space="preserve">. . . . . . </w:t>
+      </w:r>
+      <w:r>
+        <w:rPr>
+          <w:rFonts w:ascii="Times New Roman" w:hAnsi="Times New Roman" w:cs="Times New Roman"/>
+          <w:sz w:val="24"/>
+          <w:szCs w:val="24"/>
+        </w:rPr>
+        <w:t>. . . . . . . . . . . . . . . . . . . . . . . . . . . . . . . . . . . . . . . .</w:t>
+      </w:r>
+      <w:r>
+        <w:rPr>
+          <w:rFonts w:ascii="Times New Roman" w:hAnsi="Times New Roman" w:cs="Times New Roman"/>
+          <w:sz w:val="24"/>
+          <w:szCs w:val="24"/>
+        </w:rPr>
+        <w:t xml:space="preserve"> .</w:t>
+      </w:r>
+      <w:r>
+        <w:rPr>
+          <w:rFonts w:ascii="Times New Roman" w:hAnsi="Times New Roman" w:cs="Times New Roman"/>
+          <w:sz w:val="24"/>
+          <w:szCs w:val="24"/>
+        </w:rPr>
+        <w:t xml:space="preserve"> </w:t>
+      </w:r>
+      <w:r>
+        <w:rPr>
+          <w:rFonts w:ascii="Times New Roman" w:hAnsi="Times New Roman" w:cs="Times New Roman"/>
+          <w:sz w:val="24"/>
+          <w:szCs w:val="24"/>
+        </w:rPr>
+        <w:t xml:space="preserve"> </w:t>
+      </w:r>
+      <w:r>
+        <w:rPr>
+          <w:rFonts w:ascii="Times New Roman" w:hAnsi="Times New Roman" w:cs="Times New Roman"/>
+          <w:sz w:val="24"/>
+          <w:szCs w:val="24"/>
+        </w:rPr>
+        <w:t>14</w:t>
+      </w:r>
+    </w:p>
+    <w:p>
+      <w:pPr>
+        <w:spacing w:line="480" w:lineRule="auto"/>
+        <w:rPr>
+          <w:rFonts w:ascii="Times New Roman" w:hAnsi="Times New Roman" w:cs="Times New Roman"/>
+          <w:sz w:val="24"/>
+          <w:szCs w:val="24"/>
+        </w:rPr>
+      </w:pPr>
+      <w:r>
+        <w:rPr>
+          <w:rFonts w:ascii="Times New Roman" w:hAnsi="Times New Roman" w:cs="Times New Roman"/>
+          <w:sz w:val="24"/>
+          <w:szCs w:val="24"/>
+        </w:rPr>
+        <w:t xml:space="preserve">Chapter </w:t>
+      </w:r>
+      <w:r>
+        <w:rPr>
+          <w:rFonts w:ascii="Times New Roman" w:hAnsi="Times New Roman" w:cs="Times New Roman"/>
+          <w:sz w:val="24"/>
+          <w:szCs w:val="24"/>
+        </w:rPr>
+        <w:t>3 – Research Methodology &amp; Implementation</w:t>
+      </w:r>
+      <w:r>
+        <w:rPr>
+          <w:rFonts w:ascii="Times New Roman" w:hAnsi="Times New Roman" w:cs="Times New Roman"/>
+          <w:sz w:val="24"/>
+          <w:szCs w:val="24"/>
+        </w:rPr>
+        <w:t xml:space="preserve"> . .</w:t>
+      </w:r>
+      <w:r>
+        <w:rPr>
+          <w:rFonts w:ascii="Times New Roman" w:hAnsi="Times New Roman" w:cs="Times New Roman"/>
+          <w:sz w:val="24"/>
+          <w:szCs w:val="24"/>
+        </w:rPr>
+        <w:t xml:space="preserve"> . . . . . . . . . . . . . . . . . . . . . . . . . . . . . </w:t>
+      </w:r>
+      <w:r>
+        <w:rPr>
+          <w:rFonts w:ascii="Times New Roman" w:hAnsi="Times New Roman" w:cs="Times New Roman"/>
+          <w:sz w:val="24"/>
+          <w:szCs w:val="24"/>
+        </w:rPr>
+        <w:t xml:space="preserve"> 14</w:t>
+      </w:r>
+    </w:p>
+    <w:p>
+      <w:pPr>
+        <w:spacing w:line="480" w:lineRule="auto"/>
+        <w:rPr>
+          <w:rFonts w:ascii="Times New Roman" w:hAnsi="Times New Roman" w:cs="Times New Roman"/>
+          <w:sz w:val="24"/>
+          <w:szCs w:val="24"/>
+        </w:rPr>
+      </w:pPr>
+      <w:r>
+        <w:rPr>
+          <w:rFonts w:ascii="Times New Roman" w:hAnsi="Times New Roman" w:cs="Times New Roman"/>
+          <w:sz w:val="24"/>
+          <w:szCs w:val="24"/>
+        </w:rPr>
+        <w:tab/>
+        <w:t>3.</w:t>
+      </w:r>
+      <w:r>
+        <w:rPr>
+          <w:rFonts w:ascii="Times New Roman" w:hAnsi="Times New Roman" w:cs="Times New Roman"/>
+          <w:sz w:val="24"/>
+          <w:szCs w:val="24"/>
+        </w:rPr>
+        <w:t>1</w:t>
+      </w:r>
+      <w:r>
+        <w:rPr>
+          <w:rFonts w:ascii="Times New Roman" w:hAnsi="Times New Roman" w:cs="Times New Roman"/>
+          <w:sz w:val="24"/>
+          <w:szCs w:val="24"/>
+        </w:rPr>
+        <w:t xml:space="preserve"> Security Study. . . . . </w:t>
+      </w:r>
+      <w:r>
+        <w:rPr>
+          <w:rFonts w:ascii="Times New Roman" w:hAnsi="Times New Roman" w:cs="Times New Roman"/>
+          <w:sz w:val="24"/>
+          <w:szCs w:val="24"/>
+        </w:rPr>
+        <w:t>. . . . . . . . . . . . . . . . . . . . . . . . . . . . . . . . . . . . . . . . . . . . . . . . .</w:t>
+      </w:r>
+      <w:r>
+        <w:rPr>
+          <w:rFonts w:ascii="Times New Roman" w:hAnsi="Times New Roman" w:cs="Times New Roman"/>
+          <w:sz w:val="24"/>
+          <w:szCs w:val="24"/>
+        </w:rPr>
+        <w:t xml:space="preserve">   </w:t>
+      </w:r>
+      <w:r>
+        <w:rPr>
+          <w:rFonts w:ascii="Times New Roman" w:hAnsi="Times New Roman" w:cs="Times New Roman"/>
+          <w:sz w:val="24"/>
+          <w:szCs w:val="24"/>
+        </w:rPr>
+        <w:t>14</w:t>
+      </w:r>
+    </w:p>
+    <w:p>
+      <w:pPr>
+        <w:spacing w:line="480" w:lineRule="auto"/>
+        <w:rPr>
+          <w:rFonts w:ascii="Times New Roman" w:hAnsi="Times New Roman" w:cs="Times New Roman"/>
+          <w:sz w:val="24"/>
+          <w:szCs w:val="24"/>
+        </w:rPr>
+      </w:pPr>
+      <w:r>
+        <w:rPr>
+          <w:rFonts w:ascii="Times New Roman" w:hAnsi="Times New Roman" w:cs="Times New Roman"/>
+          <w:sz w:val="24"/>
+          <w:szCs w:val="24"/>
+        </w:rPr>
+        <w:tab/>
+        <w:t>3.</w:t>
+      </w:r>
+      <w:r>
+        <w:rPr>
+          <w:rFonts w:ascii="Times New Roman" w:hAnsi="Times New Roman" w:cs="Times New Roman"/>
+          <w:sz w:val="24"/>
+          <w:szCs w:val="24"/>
+        </w:rPr>
+        <w:t>2</w:t>
+      </w:r>
+      <w:r>
+        <w:rPr>
+          <w:rFonts w:ascii="Times New Roman" w:hAnsi="Times New Roman" w:cs="Times New Roman"/>
+          <w:sz w:val="24"/>
+          <w:szCs w:val="24"/>
+        </w:rPr>
+        <w:t xml:space="preserve"> </w:t>
+      </w:r>
+      <w:r>
+        <w:rPr>
+          <w:rFonts w:ascii="Times New Roman" w:hAnsi="Times New Roman" w:cs="Times New Roman"/>
+          <w:sz w:val="24"/>
+          <w:szCs w:val="24"/>
+        </w:rPr>
+        <w:t>Open-Source Project Examples</w:t>
+      </w:r>
+      <w:r>
+        <w:rPr>
+          <w:rFonts w:ascii="Times New Roman" w:hAnsi="Times New Roman" w:cs="Times New Roman"/>
+          <w:sz w:val="24"/>
+          <w:szCs w:val="24"/>
+        </w:rPr>
+        <w:t xml:space="preserve"> . . . . . . . . . . . . . . . . . . . . . . . . . . . . . . . . . . . . . . . . . 14</w:t>
+      </w:r>
+    </w:p>
+    <w:p>
+      <w:pPr>
+        <w:spacing w:line="480" w:lineRule="auto"/>
+        <w:rPr>
+          <w:rFonts w:ascii="Times New Roman" w:hAnsi="Times New Roman" w:cs="Times New Roman"/>
+          <w:sz w:val="24"/>
+          <w:szCs w:val="24"/>
+        </w:rPr>
+      </w:pPr>
+      <w:r>
+        <w:rPr>
+          <w:rFonts w:ascii="Times New Roman" w:hAnsi="Times New Roman" w:cs="Times New Roman"/>
+          <w:sz w:val="24"/>
+          <w:szCs w:val="24"/>
+        </w:rPr>
+        <w:tab/>
+      </w:r>
+      <w:r>
+        <w:rPr>
+          <w:rFonts w:ascii="Times New Roman" w:hAnsi="Times New Roman" w:cs="Times New Roman"/>
+          <w:sz w:val="24"/>
+          <w:szCs w:val="24"/>
+        </w:rPr>
+        <w:t>3</w:t>
+      </w:r>
+      <w:r>
+        <w:rPr>
+          <w:rFonts w:ascii="Times New Roman" w:hAnsi="Times New Roman" w:cs="Times New Roman"/>
+          <w:sz w:val="24"/>
+          <w:szCs w:val="24"/>
+        </w:rPr>
+        <w:t>.</w:t>
+      </w:r>
+      <w:r>
+        <w:rPr>
+          <w:rFonts w:ascii="Times New Roman" w:hAnsi="Times New Roman" w:cs="Times New Roman"/>
+          <w:sz w:val="24"/>
+          <w:szCs w:val="24"/>
+        </w:rPr>
+        <w:t>3</w:t>
+      </w:r>
+      <w:r>
+        <w:rPr>
+          <w:rFonts w:ascii="Times New Roman" w:hAnsi="Times New Roman" w:cs="Times New Roman"/>
+          <w:sz w:val="24"/>
+          <w:szCs w:val="24"/>
+        </w:rPr>
+        <w:t xml:space="preserve"> </w:t>
+      </w:r>
+      <w:r>
+        <w:rPr>
+          <w:rFonts w:ascii="Times New Roman" w:hAnsi="Times New Roman" w:cs="Times New Roman"/>
+          <w:sz w:val="24"/>
+          <w:szCs w:val="24"/>
+        </w:rPr>
+        <w:t>WebRTC API</w:t>
+      </w:r>
+      <w:r>
+        <w:rPr>
+          <w:rFonts w:ascii="Times New Roman" w:hAnsi="Times New Roman" w:cs="Times New Roman"/>
+          <w:sz w:val="24"/>
+          <w:szCs w:val="24"/>
+        </w:rPr>
+        <w:t xml:space="preserve"> </w:t>
+      </w:r>
+      <w:r>
+        <w:rPr>
+          <w:rFonts w:ascii="Times New Roman" w:hAnsi="Times New Roman" w:cs="Times New Roman"/>
+          <w:sz w:val="24"/>
+          <w:szCs w:val="24"/>
+        </w:rPr>
+        <w:t xml:space="preserve">. . . </w:t>
+      </w:r>
+      <w:r>
+        <w:rPr>
+          <w:rFonts w:ascii="Times New Roman" w:hAnsi="Times New Roman" w:cs="Times New Roman"/>
+          <w:sz w:val="24"/>
+          <w:szCs w:val="24"/>
+        </w:rPr>
+        <w:t xml:space="preserve">. . </w:t>
+      </w:r>
+      <w:r>
+        <w:rPr>
+          <w:rFonts w:ascii="Times New Roman" w:hAnsi="Times New Roman" w:cs="Times New Roman"/>
+          <w:sz w:val="24"/>
+          <w:szCs w:val="24"/>
+        </w:rPr>
+        <w:t>. . . . . . . . . . . . . . . . . . . . . . . . . . . . . . . . . . . . . . . . . . . . . . . . .</w:t>
+      </w:r>
+      <w:r>
+        <w:rPr>
+          <w:rFonts w:ascii="Times New Roman" w:hAnsi="Times New Roman" w:cs="Times New Roman"/>
+          <w:sz w:val="24"/>
+          <w:szCs w:val="24"/>
+        </w:rPr>
+        <w:t xml:space="preserve"> </w:t>
+      </w:r>
+      <w:r>
+        <w:rPr>
+          <w:rFonts w:ascii="Times New Roman" w:hAnsi="Times New Roman" w:cs="Times New Roman"/>
+          <w:sz w:val="24"/>
+          <w:szCs w:val="24"/>
+        </w:rPr>
+        <w:t xml:space="preserve">  </w:t>
+      </w:r>
+      <w:r>
+        <w:rPr>
+          <w:rFonts w:ascii="Times New Roman" w:hAnsi="Times New Roman" w:cs="Times New Roman"/>
+          <w:sz w:val="24"/>
+          <w:szCs w:val="24"/>
+        </w:rPr>
+        <w:t>14</w:t>
+      </w:r>
+    </w:p>
+    <w:p>
+      <w:pPr>
+        <w:spacing w:line="480" w:lineRule="auto"/>
+        <w:rPr>
+          <w:rFonts w:ascii="Times New Roman" w:hAnsi="Times New Roman" w:cs="Times New Roman"/>
+          <w:sz w:val="24"/>
+          <w:szCs w:val="24"/>
+        </w:rPr>
+      </w:pPr>
+      <w:r>
+        <w:rPr>
+          <w:rFonts w:ascii="Times New Roman" w:hAnsi="Times New Roman" w:cs="Times New Roman"/>
+          <w:sz w:val="24"/>
+          <w:szCs w:val="24"/>
+        </w:rPr>
+        <w:tab/>
+      </w:r>
+      <w:r>
+        <w:rPr>
+          <w:rFonts w:ascii="Times New Roman" w:hAnsi="Times New Roman" w:cs="Times New Roman"/>
+          <w:sz w:val="24"/>
+          <w:szCs w:val="24"/>
+        </w:rPr>
+        <w:t>3</w:t>
+      </w:r>
+      <w:r>
+        <w:rPr>
+          <w:rFonts w:ascii="Times New Roman" w:hAnsi="Times New Roman" w:cs="Times New Roman"/>
+          <w:sz w:val="24"/>
+          <w:szCs w:val="24"/>
+        </w:rPr>
+        <w:t>.</w:t>
+      </w:r>
+      <w:r>
+        <w:rPr>
+          <w:rFonts w:ascii="Times New Roman" w:hAnsi="Times New Roman" w:cs="Times New Roman"/>
+          <w:sz w:val="24"/>
+          <w:szCs w:val="24"/>
+        </w:rPr>
+        <w:t>4</w:t>
+      </w:r>
+      <w:r>
+        <w:rPr>
+          <w:rFonts w:ascii="Times New Roman" w:hAnsi="Times New Roman" w:cs="Times New Roman"/>
+          <w:sz w:val="24"/>
+          <w:szCs w:val="24"/>
+        </w:rPr>
+        <w:t xml:space="preserve"> </w:t>
+      </w:r>
+      <w:r>
+        <w:rPr>
+          <w:rFonts w:ascii="Times New Roman" w:hAnsi="Times New Roman" w:cs="Times New Roman"/>
+          <w:sz w:val="24"/>
+          <w:szCs w:val="24"/>
+        </w:rPr>
+        <w:t>Image Filtering</w:t>
+      </w:r>
+      <w:r>
+        <w:rPr>
+          <w:rFonts w:ascii="Times New Roman" w:hAnsi="Times New Roman" w:cs="Times New Roman"/>
+          <w:sz w:val="24"/>
+          <w:szCs w:val="24"/>
+        </w:rPr>
+        <w:t xml:space="preserve"> </w:t>
+      </w:r>
+      <w:r>
+        <w:rPr>
+          <w:rFonts w:ascii="Times New Roman" w:hAnsi="Times New Roman" w:cs="Times New Roman"/>
+          <w:sz w:val="24"/>
+          <w:szCs w:val="24"/>
+        </w:rPr>
+        <w:t xml:space="preserve">. . . </w:t>
+      </w:r>
+      <w:r>
+        <w:rPr>
+          <w:rFonts w:ascii="Times New Roman" w:hAnsi="Times New Roman" w:cs="Times New Roman"/>
+          <w:sz w:val="24"/>
+          <w:szCs w:val="24"/>
+        </w:rPr>
+        <w:t>. . . . . . . . . . . . . . . . . . . . . . . . . . . . . . . . . . . . . . . . . . . . . . . . .</w:t>
+      </w:r>
+      <w:r>
+        <w:rPr>
+          <w:rFonts w:ascii="Times New Roman" w:hAnsi="Times New Roman" w:cs="Times New Roman"/>
+          <w:sz w:val="24"/>
+          <w:szCs w:val="24"/>
+        </w:rPr>
+        <w:t xml:space="preserve"> . .</w:t>
+      </w:r>
+      <w:r>
+        <w:rPr>
+          <w:rFonts w:ascii="Times New Roman" w:hAnsi="Times New Roman" w:cs="Times New Roman"/>
+          <w:sz w:val="24"/>
+          <w:szCs w:val="24"/>
+        </w:rPr>
+        <w:t xml:space="preserve"> </w:t>
+      </w:r>
+      <w:r>
+        <w:rPr>
+          <w:rFonts w:ascii="Times New Roman" w:hAnsi="Times New Roman" w:cs="Times New Roman"/>
+          <w:sz w:val="24"/>
+          <w:szCs w:val="24"/>
+        </w:rPr>
+        <w:t>14</w:t>
+      </w:r>
+    </w:p>
+    <w:p>
+      <w:pPr>
+        <w:spacing w:line="480" w:lineRule="auto"/>
+        <w:rPr>
+          <w:rFonts w:ascii="Times New Roman" w:hAnsi="Times New Roman" w:cs="Times New Roman"/>
+          <w:sz w:val="24"/>
+          <w:szCs w:val="24"/>
+        </w:rPr>
+      </w:pPr>
+      <w:r>
+        <w:rPr>
+          <w:rFonts w:ascii="Times New Roman" w:hAnsi="Times New Roman" w:cs="Times New Roman"/>
+          <w:sz w:val="24"/>
+          <w:szCs w:val="24"/>
+        </w:rPr>
+        <w:t xml:space="preserve"> </w:t>
+      </w:r>
+      <w:r>
+        <w:rPr>
+          <w:rFonts w:ascii="Times New Roman" w:hAnsi="Times New Roman" w:cs="Times New Roman"/>
+          <w:sz w:val="24"/>
+          <w:szCs w:val="24"/>
+        </w:rPr>
+        <w:tab/>
+      </w:r>
+      <w:r>
+        <w:rPr>
+          <w:rFonts w:ascii="Times New Roman" w:hAnsi="Times New Roman" w:cs="Times New Roman"/>
+          <w:sz w:val="24"/>
+          <w:szCs w:val="24"/>
+        </w:rPr>
+        <w:t>3.</w:t>
+      </w:r>
+      <w:r>
+        <w:rPr>
+          <w:rFonts w:ascii="Times New Roman" w:hAnsi="Times New Roman" w:cs="Times New Roman"/>
+          <w:sz w:val="24"/>
+          <w:szCs w:val="24"/>
+        </w:rPr>
+        <w:t>5</w:t>
+      </w:r>
+      <w:r>
+        <w:rPr>
+          <w:rFonts w:ascii="Times New Roman" w:hAnsi="Times New Roman" w:cs="Times New Roman"/>
+          <w:sz w:val="24"/>
+          <w:szCs w:val="24"/>
+        </w:rPr>
+        <w:t xml:space="preserve"> </w:t>
+      </w:r>
+      <w:r>
+        <w:rPr>
+          <w:rFonts w:ascii="Times New Roman" w:hAnsi="Times New Roman" w:cs="Times New Roman"/>
+          <w:sz w:val="24"/>
+          <w:szCs w:val="24"/>
+        </w:rPr>
+        <w:t>Unsecure Prototype</w:t>
+      </w:r>
+      <w:r>
+        <w:rPr>
+          <w:rFonts w:ascii="Times New Roman" w:hAnsi="Times New Roman" w:cs="Times New Roman"/>
+          <w:sz w:val="24"/>
+          <w:szCs w:val="24"/>
+        </w:rPr>
+        <w:t xml:space="preserve"> </w:t>
+      </w:r>
+      <w:r>
+        <w:rPr>
+          <w:rFonts w:ascii="Times New Roman" w:hAnsi="Times New Roman" w:cs="Times New Roman"/>
+          <w:sz w:val="24"/>
+          <w:szCs w:val="24"/>
+        </w:rPr>
+        <w:t>. . . . . . . . . . . . . . . . . . . . . . . . . . . . . . . . . . . . . . . . . . . . . . . . . .</w:t>
+      </w:r>
+      <w:r>
+        <w:rPr>
+          <w:rFonts w:ascii="Times New Roman" w:hAnsi="Times New Roman" w:cs="Times New Roman"/>
+          <w:sz w:val="24"/>
+          <w:szCs w:val="24"/>
+        </w:rPr>
+        <w:t xml:space="preserve">  </w:t>
+      </w:r>
+      <w:r>
+        <w:rPr>
+          <w:rFonts w:ascii="Times New Roman" w:hAnsi="Times New Roman" w:cs="Times New Roman"/>
+          <w:sz w:val="24"/>
+          <w:szCs w:val="24"/>
+        </w:rPr>
+        <w:t>14</w:t>
+      </w:r>
+    </w:p>
+    <w:p>
+      <w:pPr>
+        <w:spacing w:line="480" w:lineRule="auto"/>
         <w:rPr>
           <w:rFonts w:ascii="Times New Roman" w:hAnsi="Times New Roman" w:cs="Times New Roman"/>
           <w:sz w:val="24"/>
           <w:szCs w:val="24"/>
         </w:rPr>
         <w:sectPr>
-          <w:headerReference w:type="default" r:id="rId16"/>
-          <w:footerReference w:type="default" r:id="rId17"/>
+          <w:headerReference w:type="default" r:id="rId17"/>
+          <w:footerReference w:type="default" r:id="rId18"/>
           <w:pgSz w:w="12240" w:h="15840"/>
           <w:pgMar w:top="1440" w:right="1440" w:bottom="1440" w:left="1440" w:header="720" w:footer="720" w:gutter="0"/>
           <w:cols w:space="720"/>
@@ -2113,13 +2752,100 @@
           <w:sz w:val="24"/>
           <w:szCs w:val="24"/>
         </w:rPr>
+        <w:t xml:space="preserve"> </w:t>
+      </w:r>
+      <w:r>
+        <w:rPr>
+          <w:rFonts w:ascii="Times New Roman" w:hAnsi="Times New Roman" w:cs="Times New Roman"/>
+          <w:sz w:val="24"/>
+          <w:szCs w:val="24"/>
+        </w:rPr>
+        <w:tab/>
+      </w:r>
+      <w:r>
+        <w:rPr>
+          <w:rFonts w:ascii="Times New Roman" w:hAnsi="Times New Roman" w:cs="Times New Roman"/>
+          <w:sz w:val="24"/>
+          <w:szCs w:val="24"/>
+        </w:rPr>
+        <w:t>3.</w:t>
+      </w:r>
+      <w:r>
+        <w:rPr>
+          <w:rFonts w:ascii="Times New Roman" w:hAnsi="Times New Roman" w:cs="Times New Roman"/>
+          <w:sz w:val="24"/>
+          <w:szCs w:val="24"/>
+        </w:rPr>
+        <w:t>6</w:t>
+      </w:r>
+      <w:r>
+        <w:rPr>
+          <w:rFonts w:ascii="Times New Roman" w:hAnsi="Times New Roman" w:cs="Times New Roman"/>
+          <w:sz w:val="24"/>
+          <w:szCs w:val="24"/>
+        </w:rPr>
+        <w:t xml:space="preserve"> </w:t>
+      </w:r>
+      <w:r>
+        <w:rPr>
+          <w:rFonts w:ascii="Times New Roman" w:hAnsi="Times New Roman" w:cs="Times New Roman"/>
+          <w:sz w:val="24"/>
+          <w:szCs w:val="24"/>
+        </w:rPr>
+        <w:t>Secure Prototype</w:t>
+      </w:r>
+      <w:r>
+        <w:rPr>
+          <w:rFonts w:ascii="Times New Roman" w:hAnsi="Times New Roman" w:cs="Times New Roman"/>
+          <w:sz w:val="24"/>
+          <w:szCs w:val="24"/>
+        </w:rPr>
+        <w:t xml:space="preserve"> </w:t>
+      </w:r>
+      <w:r>
+        <w:rPr>
+          <w:rFonts w:ascii="Times New Roman" w:hAnsi="Times New Roman" w:cs="Times New Roman"/>
+          <w:sz w:val="24"/>
+          <w:szCs w:val="24"/>
+        </w:rPr>
+        <w:t>.</w:t>
+      </w:r>
+      <w:r>
+        <w:rPr>
+          <w:rFonts w:ascii="Times New Roman" w:hAnsi="Times New Roman" w:cs="Times New Roman"/>
+          <w:sz w:val="24"/>
+          <w:szCs w:val="24"/>
+        </w:rPr>
+        <w:t xml:space="preserve"> . </w:t>
+      </w:r>
+      <w:r>
+        <w:rPr>
+          <w:rFonts w:ascii="Times New Roman" w:hAnsi="Times New Roman" w:cs="Times New Roman"/>
+          <w:sz w:val="24"/>
+          <w:szCs w:val="24"/>
+        </w:rPr>
+        <w:t xml:space="preserve">. </w:t>
+      </w:r>
+      <w:r>
+        <w:rPr>
+          <w:rFonts w:ascii="Times New Roman" w:hAnsi="Times New Roman" w:cs="Times New Roman"/>
+          <w:sz w:val="24"/>
+          <w:szCs w:val="24"/>
+        </w:rPr>
+        <w:t>. . . . . . . . . . . . . . . . . . . . . . . . . . . . . . . . . . . . . . . . . . . . . . . . .  14</w:t>
+      </w:r>
+      <w:r>
+        <w:rPr>
+          <w:rFonts w:ascii="Times New Roman" w:hAnsi="Times New Roman" w:cs="Times New Roman"/>
+          <w:sz w:val="24"/>
+          <w:szCs w:val="24"/>
+        </w:rPr>
         <w:br w:type="page"/>
       </w:r>
     </w:p>
     <w:p>
       <w:pPr>
         <w:spacing w:line="480" w:lineRule="auto"/>
-        <w:jc w:val="center"/>
         <w:rPr>
           <w:rFonts w:ascii="Times New Roman" w:hAnsi="Times New Roman" w:cs="Times New Roman"/>
           <w:sz w:val="24"/>
@@ -2133,27 +2859,116 @@
           <w:szCs w:val="24"/>
         </w:rPr>
         <w:lastRenderedPageBreak/>
-        <w:t>LIST OF TABLES</w:t>
-      </w:r>
-    </w:p>
-    <w:p>
-      <w:pPr>
-        <w:spacing w:line="480" w:lineRule="auto"/>
-        <w:rPr>
-          <w:rFonts w:ascii="Times New Roman" w:hAnsi="Times New Roman" w:cs="Times New Roman"/>
-          <w:sz w:val="24"/>
-          <w:szCs w:val="24"/>
-        </w:rPr>
-      </w:pPr>
-      <w:r>
-        <w:rPr>
-          <w:rFonts w:ascii="Times New Roman" w:hAnsi="Times New Roman" w:cs="Times New Roman"/>
-          <w:sz w:val="24"/>
-          <w:szCs w:val="24"/>
-          <w:u w:val="single"/>
-        </w:rPr>
-        <w:t>No.</w:t>
-      </w:r>
+        <w:t>Chapter 4 - Findings &amp; Analysis of Data</w:t>
+      </w:r>
+      <w:r>
+        <w:rPr>
+          <w:rFonts w:ascii="Times New Roman" w:hAnsi="Times New Roman" w:cs="Times New Roman"/>
+          <w:sz w:val="24"/>
+          <w:szCs w:val="24"/>
+        </w:rPr>
+        <w:t xml:space="preserve"> </w:t>
+      </w:r>
+      <w:r>
+        <w:rPr>
+          <w:rFonts w:ascii="Times New Roman" w:hAnsi="Times New Roman" w:cs="Times New Roman"/>
+          <w:sz w:val="24"/>
+          <w:szCs w:val="24"/>
+        </w:rPr>
+        <w:t>. . . . . . . . . . . . . . . . . . . . . . . . . . . . . . . . . . . . . . . . . .</w:t>
+      </w:r>
+      <w:r>
+        <w:rPr>
+          <w:rFonts w:ascii="Times New Roman" w:hAnsi="Times New Roman" w:cs="Times New Roman"/>
+          <w:sz w:val="24"/>
+          <w:szCs w:val="24"/>
+        </w:rPr>
+        <w:t xml:space="preserve"> </w:t>
+      </w:r>
+      <w:r>
+        <w:rPr>
+          <w:rFonts w:ascii="Times New Roman" w:hAnsi="Times New Roman" w:cs="Times New Roman"/>
+          <w:sz w:val="24"/>
+          <w:szCs w:val="24"/>
+        </w:rPr>
+        <w:t xml:space="preserve">  </w:t>
+      </w:r>
+      <w:r>
+        <w:rPr>
+          <w:rFonts w:ascii="Times New Roman" w:hAnsi="Times New Roman" w:cs="Times New Roman"/>
+          <w:sz w:val="24"/>
+          <w:szCs w:val="24"/>
+        </w:rPr>
+        <w:t>1</w:t>
+      </w:r>
+      <w:r>
+        <w:rPr>
+          <w:rFonts w:ascii="Times New Roman" w:hAnsi="Times New Roman" w:cs="Times New Roman"/>
+          <w:sz w:val="24"/>
+          <w:szCs w:val="24"/>
+        </w:rPr>
+        <w:t>4</w:t>
+      </w:r>
+    </w:p>
+    <w:p>
+      <w:pPr>
+        <w:spacing w:line="480" w:lineRule="auto"/>
+        <w:rPr>
+          <w:rFonts w:ascii="Times New Roman" w:hAnsi="Times New Roman" w:cs="Times New Roman"/>
+          <w:sz w:val="24"/>
+          <w:szCs w:val="24"/>
+        </w:rPr>
+      </w:pPr>
+      <w:r>
+        <w:rPr>
+          <w:rFonts w:ascii="Times New Roman" w:hAnsi="Times New Roman" w:cs="Times New Roman"/>
+          <w:sz w:val="24"/>
+          <w:szCs w:val="24"/>
+        </w:rPr>
+        <w:t>Chapter 5 - Summary, Conclusions and Recommendations</w:t>
+      </w:r>
+      <w:r>
+        <w:rPr>
+          <w:rFonts w:ascii="Times New Roman" w:hAnsi="Times New Roman" w:cs="Times New Roman"/>
+          <w:sz w:val="24"/>
+          <w:szCs w:val="24"/>
+        </w:rPr>
+        <w:t xml:space="preserve"> . . . . . . . . . . . . . . . . . . . . . . . . . . . </w:t>
+      </w:r>
+      <w:r>
+        <w:rPr>
+          <w:rFonts w:ascii="Times New Roman" w:hAnsi="Times New Roman" w:cs="Times New Roman"/>
+          <w:sz w:val="24"/>
+          <w:szCs w:val="24"/>
+        </w:rPr>
+        <w:t xml:space="preserve"> </w:t>
+      </w:r>
+      <w:r>
+        <w:rPr>
+          <w:rFonts w:ascii="Times New Roman" w:hAnsi="Times New Roman" w:cs="Times New Roman"/>
+          <w:sz w:val="24"/>
+          <w:szCs w:val="24"/>
+        </w:rPr>
+        <w:t xml:space="preserve"> </w:t>
+      </w:r>
+      <w:r>
+        <w:rPr>
+          <w:rFonts w:ascii="Times New Roman" w:hAnsi="Times New Roman" w:cs="Times New Roman"/>
+          <w:sz w:val="24"/>
+          <w:szCs w:val="24"/>
+        </w:rPr>
+        <w:t xml:space="preserve"> 14</w:t>
+      </w:r>
+    </w:p>
+    <w:p>
+      <w:pPr>
+        <w:spacing w:line="480" w:lineRule="auto"/>
+        <w:rPr>
+          <w:rFonts w:ascii="Times New Roman" w:hAnsi="Times New Roman" w:cs="Times New Roman"/>
+          <w:sz w:val="24"/>
+          <w:szCs w:val="24"/>
+        </w:rPr>
+      </w:pPr>
       <w:r>
         <w:rPr>
           <w:rFonts w:ascii="Times New Roman" w:hAnsi="Times New Roman" w:cs="Times New Roman"/>
@@ -2168,133 +2983,114 @@
           <w:sz w:val="24"/>
           <w:szCs w:val="24"/>
         </w:rPr>
-        <w:tab/>
-      </w:r>
-      <w:r>
-        <w:rPr>
-          <w:rFonts w:ascii="Times New Roman" w:hAnsi="Times New Roman" w:cs="Times New Roman"/>
-          <w:sz w:val="24"/>
-          <w:szCs w:val="24"/>
-          <w:u w:val="single"/>
-        </w:rPr>
-        <w:t>Title</w:t>
-      </w:r>
-      <w:r>
-        <w:rPr>
-          <w:rFonts w:ascii="Times New Roman" w:hAnsi="Times New Roman" w:cs="Times New Roman"/>
-          <w:sz w:val="24"/>
-          <w:szCs w:val="24"/>
-        </w:rPr>
-        <w:tab/>
-      </w:r>
-      <w:r>
-        <w:rPr>
-          <w:rFonts w:ascii="Times New Roman" w:hAnsi="Times New Roman" w:cs="Times New Roman"/>
-          <w:sz w:val="24"/>
-          <w:szCs w:val="24"/>
-        </w:rPr>
-        <w:tab/>
-      </w:r>
-      <w:r>
-        <w:rPr>
-          <w:rFonts w:ascii="Times New Roman" w:hAnsi="Times New Roman" w:cs="Times New Roman"/>
-          <w:sz w:val="24"/>
-          <w:szCs w:val="24"/>
-        </w:rPr>
-        <w:tab/>
-      </w:r>
-      <w:r>
-        <w:rPr>
-          <w:rFonts w:ascii="Times New Roman" w:hAnsi="Times New Roman" w:cs="Times New Roman"/>
-          <w:sz w:val="24"/>
-          <w:szCs w:val="24"/>
-        </w:rPr>
-        <w:tab/>
-      </w:r>
-      <w:r>
-        <w:rPr>
-          <w:rFonts w:ascii="Times New Roman" w:hAnsi="Times New Roman" w:cs="Times New Roman"/>
-          <w:sz w:val="24"/>
-          <w:szCs w:val="24"/>
-        </w:rPr>
-        <w:tab/>
-      </w:r>
-      <w:r>
-        <w:rPr>
-          <w:rFonts w:ascii="Times New Roman" w:hAnsi="Times New Roman" w:cs="Times New Roman"/>
-          <w:sz w:val="24"/>
-          <w:szCs w:val="24"/>
-        </w:rPr>
-        <w:tab/>
-      </w:r>
-      <w:r>
-        <w:rPr>
-          <w:rFonts w:ascii="Times New Roman" w:hAnsi="Times New Roman" w:cs="Times New Roman"/>
-          <w:sz w:val="24"/>
-          <w:szCs w:val="24"/>
-        </w:rPr>
-        <w:tab/>
-      </w:r>
-      <w:r>
-        <w:rPr>
-          <w:rFonts w:ascii="Times New Roman" w:hAnsi="Times New Roman" w:cs="Times New Roman"/>
-          <w:sz w:val="24"/>
-          <w:szCs w:val="24"/>
-        </w:rPr>
-        <w:tab/>
-      </w:r>
-      <w:r>
-        <w:rPr>
-          <w:rFonts w:ascii="Times New Roman" w:hAnsi="Times New Roman" w:cs="Times New Roman"/>
-          <w:sz w:val="24"/>
-          <w:szCs w:val="24"/>
-        </w:rPr>
-        <w:tab/>
-      </w:r>
-      <w:r>
-        <w:rPr>
-          <w:rFonts w:ascii="Times New Roman" w:hAnsi="Times New Roman" w:cs="Times New Roman"/>
-          <w:sz w:val="24"/>
-          <w:szCs w:val="24"/>
-        </w:rPr>
-        <w:tab/>
-        <w:t xml:space="preserve">    </w:t>
-      </w:r>
-      <w:r>
-        <w:rPr>
-          <w:rFonts w:ascii="Times New Roman" w:hAnsi="Times New Roman" w:cs="Times New Roman"/>
-          <w:sz w:val="24"/>
-          <w:szCs w:val="24"/>
-          <w:u w:val="single"/>
-        </w:rPr>
-        <w:t>Page</w:t>
-      </w:r>
-    </w:p>
-    <w:p>
-      <w:pPr>
-        <w:spacing w:line="480" w:lineRule="auto"/>
-        <w:jc w:val="both"/>
-        <w:rPr>
-          <w:rFonts w:ascii="Times New Roman" w:hAnsi="Times New Roman" w:cs="Times New Roman"/>
-          <w:sz w:val="24"/>
-          <w:szCs w:val="24"/>
-        </w:rPr>
-      </w:pPr>
-      <w:r>
-        <w:rPr>
-          <w:rFonts w:ascii="Times New Roman" w:hAnsi="Times New Roman" w:cs="Times New Roman"/>
-          <w:sz w:val="24"/>
-          <w:szCs w:val="24"/>
-        </w:rPr>
-        <w:t>I.</w:t>
-      </w:r>
-      <w:r>
-        <w:rPr>
-          <w:rFonts w:ascii="Times New Roman" w:hAnsi="Times New Roman" w:cs="Times New Roman"/>
-          <w:sz w:val="24"/>
-          <w:szCs w:val="24"/>
-        </w:rPr>
-        <w:tab/>
+        <w:t xml:space="preserve">5.1 Future Work  . . . </w:t>
+      </w:r>
+      <w:r>
+        <w:rPr>
+          <w:rFonts w:ascii="Times New Roman" w:hAnsi="Times New Roman" w:cs="Times New Roman"/>
+          <w:sz w:val="24"/>
+          <w:szCs w:val="24"/>
+        </w:rPr>
+        <w:t xml:space="preserve">. . </w:t>
+      </w:r>
+      <w:r>
+        <w:rPr>
+          <w:rFonts w:ascii="Times New Roman" w:hAnsi="Times New Roman" w:cs="Times New Roman"/>
+          <w:sz w:val="24"/>
+          <w:szCs w:val="24"/>
+        </w:rPr>
+        <w:t>. . . . . . . . . . . . . . . . . . . . . . . . . . . . . . . . . . . . . . . . . . . . . . . . .</w:t>
+      </w:r>
+      <w:r>
+        <w:rPr>
+          <w:rFonts w:ascii="Times New Roman" w:hAnsi="Times New Roman" w:cs="Times New Roman"/>
+          <w:sz w:val="24"/>
+          <w:szCs w:val="24"/>
+        </w:rPr>
+        <w:t xml:space="preserve">  </w:t>
+      </w:r>
+      <w:r>
+        <w:rPr>
+          <w:rFonts w:ascii="Times New Roman" w:hAnsi="Times New Roman" w:cs="Times New Roman"/>
+          <w:sz w:val="24"/>
+          <w:szCs w:val="24"/>
+        </w:rPr>
+        <w:t xml:space="preserve">  </w:t>
+      </w:r>
+      <w:r>
+        <w:rPr>
+          <w:rFonts w:ascii="Times New Roman" w:hAnsi="Times New Roman" w:cs="Times New Roman"/>
+          <w:sz w:val="24"/>
+          <w:szCs w:val="24"/>
+        </w:rPr>
+        <w:t>14</w:t>
+      </w:r>
+    </w:p>
+    <w:p>
+      <w:pPr>
+        <w:spacing w:line="480" w:lineRule="auto"/>
+        <w:rPr>
+          <w:rFonts w:ascii="Times New Roman" w:hAnsi="Times New Roman" w:cs="Times New Roman"/>
+          <w:sz w:val="24"/>
+          <w:szCs w:val="24"/>
+        </w:rPr>
+      </w:pPr>
+      <w:r>
+        <w:rPr>
+          <w:rFonts w:ascii="Times New Roman" w:hAnsi="Times New Roman" w:cs="Times New Roman"/>
+          <w:sz w:val="24"/>
+          <w:szCs w:val="24"/>
+        </w:rPr>
+        <w:t>References</w:t>
+      </w:r>
+      <w:r>
+        <w:rPr>
+          <w:rFonts w:ascii="Times New Roman" w:hAnsi="Times New Roman" w:cs="Times New Roman"/>
+          <w:sz w:val="24"/>
+          <w:szCs w:val="24"/>
+        </w:rPr>
+        <w:t xml:space="preserve"> . . . . . </w:t>
+      </w:r>
+      <w:r>
+        <w:rPr>
+          <w:rFonts w:ascii="Times New Roman" w:hAnsi="Times New Roman" w:cs="Times New Roman"/>
+          <w:sz w:val="24"/>
+          <w:szCs w:val="24"/>
+        </w:rPr>
+        <w:t>. . . . . . . . . . . . . . . . . . . . . . . . . . . . . . . . . . . . . . . . . . . . . . . . . . . . . . . . . . . . .  24</w:t>
+      </w:r>
+    </w:p>
+    <w:p>
+      <w:pPr>
+        <w:spacing w:line="480" w:lineRule="auto"/>
+        <w:rPr>
+          <w:rFonts w:ascii="Times New Roman" w:hAnsi="Times New Roman" w:cs="Times New Roman"/>
+          <w:sz w:val="24"/>
+          <w:szCs w:val="24"/>
+        </w:rPr>
+      </w:pPr>
+      <w:r>
+        <w:rPr>
+          <w:rFonts w:ascii="Times New Roman" w:hAnsi="Times New Roman" w:cs="Times New Roman"/>
+          <w:sz w:val="24"/>
+          <w:szCs w:val="24"/>
+        </w:rPr>
+        <w:t>Appendices</w:t>
+      </w:r>
+      <w:r>
+        <w:rPr>
+          <w:rFonts w:ascii="Times New Roman" w:hAnsi="Times New Roman" w:cs="Times New Roman"/>
+          <w:sz w:val="24"/>
+          <w:szCs w:val="24"/>
+        </w:rPr>
+        <w:t xml:space="preserve"> . . . . . . . . . . . . . . . . . . . . . . . . . . . . . . . . . . . . . . . . . . . . . . . . . . . . . . . . . . . . . . . . . .</w:t>
+      </w:r>
+      <w:r>
+        <w:rPr>
+          <w:rFonts w:ascii="Times New Roman" w:hAnsi="Times New Roman" w:cs="Times New Roman"/>
+          <w:sz w:val="24"/>
+          <w:szCs w:val="24"/>
+        </w:rPr>
         <w:t xml:space="preserve"> </w:t>
       </w:r>
       <w:r>
@@ -2303,237 +3099,93 @@
           <w:sz w:val="24"/>
           <w:szCs w:val="24"/>
         </w:rPr>
-        <w:tab/>
-      </w:r>
-      <w:r>
-        <w:rPr>
-          <w:rFonts w:ascii="Times New Roman" w:hAnsi="Times New Roman" w:cs="Times New Roman"/>
-          <w:sz w:val="24"/>
-          <w:szCs w:val="24"/>
-        </w:rPr>
-        <w:t xml:space="preserve">Bureau of Prison Facilities Activated in last 5 years . . . . . . . . . . . . . . . . </w:t>
-      </w:r>
-      <w:r>
-        <w:rPr>
-          <w:rFonts w:ascii="Times New Roman" w:hAnsi="Times New Roman" w:cs="Times New Roman"/>
-          <w:sz w:val="24"/>
-          <w:szCs w:val="24"/>
-        </w:rPr>
-        <w:t xml:space="preserve">. . . . . .  </w:t>
-      </w:r>
-      <w:r>
-        <w:rPr>
-          <w:rFonts w:ascii="Times New Roman" w:hAnsi="Times New Roman" w:cs="Times New Roman"/>
-          <w:sz w:val="24"/>
-          <w:szCs w:val="24"/>
-        </w:rPr>
-        <w:t>16</w:t>
-      </w:r>
-    </w:p>
-    <w:p>
-      <w:pPr>
-        <w:spacing w:line="480" w:lineRule="auto"/>
-        <w:jc w:val="both"/>
-        <w:rPr>
-          <w:rFonts w:ascii="Times New Roman" w:hAnsi="Times New Roman" w:cs="Times New Roman"/>
-          <w:sz w:val="24"/>
-          <w:szCs w:val="24"/>
-        </w:rPr>
-      </w:pPr>
-      <w:r>
-        <w:rPr>
-          <w:rFonts w:ascii="Times New Roman" w:hAnsi="Times New Roman" w:cs="Times New Roman"/>
-          <w:sz w:val="24"/>
-          <w:szCs w:val="24"/>
-        </w:rPr>
-        <w:t>II.</w:t>
-      </w:r>
-      <w:r>
-        <w:rPr>
-          <w:rFonts w:ascii="Times New Roman" w:hAnsi="Times New Roman" w:cs="Times New Roman"/>
-          <w:sz w:val="24"/>
-          <w:szCs w:val="24"/>
-        </w:rPr>
-        <w:tab/>
-      </w:r>
-      <w:r>
-        <w:rPr>
-          <w:rFonts w:ascii="Times New Roman" w:hAnsi="Times New Roman" w:cs="Times New Roman"/>
-          <w:sz w:val="24"/>
-          <w:szCs w:val="24"/>
-        </w:rPr>
-        <w:tab/>
-      </w:r>
-      <w:r>
-        <w:rPr>
-          <w:rFonts w:ascii="Times New Roman" w:hAnsi="Times New Roman" w:cs="Times New Roman"/>
-          <w:sz w:val="24"/>
-          <w:szCs w:val="24"/>
-        </w:rPr>
-        <w:t xml:space="preserve">Bureau of Prison Facilities in the Planning or Constructive Stage </w:t>
-      </w:r>
-      <w:r>
-        <w:rPr>
-          <w:rFonts w:ascii="Times New Roman" w:hAnsi="Times New Roman" w:cs="Times New Roman"/>
-          <w:sz w:val="24"/>
-          <w:szCs w:val="24"/>
-        </w:rPr>
-        <w:t xml:space="preserve"> . . . . . . . . . . .  </w:t>
-      </w:r>
-      <w:r>
-        <w:rPr>
-          <w:rFonts w:ascii="Times New Roman" w:hAnsi="Times New Roman" w:cs="Times New Roman"/>
-          <w:sz w:val="24"/>
-          <w:szCs w:val="24"/>
-        </w:rPr>
-        <w:t>17</w:t>
-      </w:r>
-    </w:p>
-    <w:p>
-      <w:pPr>
-        <w:spacing w:line="480" w:lineRule="auto"/>
-        <w:jc w:val="both"/>
-        <w:rPr>
-          <w:rFonts w:ascii="Times New Roman" w:hAnsi="Times New Roman" w:cs="Times New Roman"/>
-          <w:sz w:val="24"/>
-          <w:szCs w:val="24"/>
-        </w:rPr>
-      </w:pPr>
-      <w:r>
-        <w:rPr>
-          <w:rFonts w:ascii="Times New Roman" w:hAnsi="Times New Roman" w:cs="Times New Roman"/>
-          <w:sz w:val="24"/>
-          <w:szCs w:val="24"/>
-        </w:rPr>
-        <w:t>III.</w:t>
-      </w:r>
-      <w:r>
-        <w:rPr>
-          <w:rFonts w:ascii="Times New Roman" w:hAnsi="Times New Roman" w:cs="Times New Roman"/>
-          <w:sz w:val="24"/>
-          <w:szCs w:val="24"/>
-        </w:rPr>
-        <w:tab/>
-      </w:r>
-      <w:r>
-        <w:rPr>
-          <w:rFonts w:ascii="Times New Roman" w:hAnsi="Times New Roman" w:cs="Times New Roman"/>
-          <w:sz w:val="24"/>
-          <w:szCs w:val="24"/>
-        </w:rPr>
-        <w:tab/>
-      </w:r>
-      <w:r>
-        <w:rPr>
-          <w:rFonts w:ascii="Times New Roman" w:hAnsi="Times New Roman" w:cs="Times New Roman"/>
-          <w:sz w:val="24"/>
-          <w:szCs w:val="24"/>
-        </w:rPr>
-        <w:t xml:space="preserve">Federal Prisoner Population </w:t>
-      </w:r>
-      <w:r>
-        <w:rPr>
-          <w:rFonts w:ascii="Times New Roman" w:hAnsi="Times New Roman" w:cs="Times New Roman"/>
-          <w:sz w:val="24"/>
-          <w:szCs w:val="24"/>
-        </w:rPr>
-        <w:t>Projections</w:t>
-      </w:r>
-      <w:r>
-        <w:rPr>
-          <w:rFonts w:ascii="Times New Roman" w:hAnsi="Times New Roman" w:cs="Times New Roman"/>
-          <w:sz w:val="24"/>
-          <w:szCs w:val="24"/>
-        </w:rPr>
-        <w:t xml:space="preserve"> (1996-2006) . . . . . . . . . . . . . . . </w:t>
-      </w:r>
-      <w:r>
-        <w:rPr>
-          <w:rFonts w:ascii="Times New Roman" w:hAnsi="Times New Roman" w:cs="Times New Roman"/>
-          <w:sz w:val="24"/>
-          <w:szCs w:val="24"/>
-        </w:rPr>
-        <w:t xml:space="preserve">. . . . . . . </w:t>
-      </w:r>
-      <w:r>
-        <w:rPr>
-          <w:rFonts w:ascii="Times New Roman" w:hAnsi="Times New Roman" w:cs="Times New Roman"/>
-          <w:sz w:val="24"/>
-          <w:szCs w:val="24"/>
-        </w:rPr>
-        <w:t>25</w:t>
-      </w:r>
-    </w:p>
-    <w:p>
-      <w:pPr>
-        <w:spacing w:line="480" w:lineRule="auto"/>
-        <w:jc w:val="both"/>
-        <w:rPr>
-          <w:rFonts w:ascii="Times New Roman" w:hAnsi="Times New Roman" w:cs="Times New Roman"/>
-          <w:sz w:val="24"/>
-          <w:szCs w:val="24"/>
-        </w:rPr>
-      </w:pPr>
-      <w:r>
-        <w:rPr>
-          <w:rFonts w:ascii="Times New Roman" w:hAnsi="Times New Roman" w:cs="Times New Roman"/>
-          <w:sz w:val="24"/>
-          <w:szCs w:val="24"/>
-        </w:rPr>
-        <w:t>IV.</w:t>
-      </w:r>
-      <w:r>
-        <w:rPr>
-          <w:rFonts w:ascii="Times New Roman" w:hAnsi="Times New Roman" w:cs="Times New Roman"/>
-          <w:sz w:val="24"/>
-          <w:szCs w:val="24"/>
-        </w:rPr>
-        <w:tab/>
-      </w:r>
-      <w:r>
-        <w:rPr>
-          <w:rFonts w:ascii="Times New Roman" w:hAnsi="Times New Roman" w:cs="Times New Roman"/>
-          <w:sz w:val="24"/>
-          <w:szCs w:val="24"/>
-        </w:rPr>
-        <w:tab/>
-      </w:r>
-      <w:r>
-        <w:rPr>
-          <w:rFonts w:ascii="Times New Roman" w:hAnsi="Times New Roman" w:cs="Times New Roman"/>
-          <w:sz w:val="24"/>
-          <w:szCs w:val="24"/>
-        </w:rPr>
-        <w:t xml:space="preserve">Iowa Prison System (as of July 1, 2000) . . . . . . . . . . . . . . . . . . . . . . . . . </w:t>
-      </w:r>
-      <w:r>
-        <w:rPr>
-          <w:rFonts w:ascii="Times New Roman" w:hAnsi="Times New Roman" w:cs="Times New Roman"/>
-          <w:sz w:val="24"/>
-          <w:szCs w:val="24"/>
-        </w:rPr>
-        <w:t xml:space="preserve">. . . . . . </w:t>
-      </w:r>
-      <w:r>
-        <w:rPr>
-          <w:rFonts w:ascii="Times New Roman" w:hAnsi="Times New Roman" w:cs="Times New Roman"/>
-          <w:sz w:val="24"/>
-          <w:szCs w:val="24"/>
-        </w:rPr>
-        <w:t xml:space="preserve"> 25</w:t>
-      </w:r>
-    </w:p>
-    <w:p>
-      <w:pPr>
-        <w:spacing w:line="480" w:lineRule="auto"/>
-        <w:jc w:val="both"/>
+        <w:t>26</w:t>
+      </w:r>
+    </w:p>
+    <w:p>
+      <w:pPr>
+        <w:pStyle w:val="ListParagraph"/>
+        <w:numPr>
+          <w:ilvl w:val="0"/>
+          <w:numId w:val="2"/>
+        </w:numPr>
+        <w:spacing w:line="480" w:lineRule="auto"/>
+        <w:rPr>
+          <w:rFonts w:ascii="Times New Roman" w:hAnsi="Times New Roman" w:cs="Times New Roman"/>
+          <w:sz w:val="24"/>
+          <w:szCs w:val="24"/>
+        </w:rPr>
+      </w:pPr>
+      <w:r>
+        <w:rPr>
+          <w:rFonts w:ascii="Times New Roman" w:hAnsi="Times New Roman" w:cs="Times New Roman"/>
+          <w:sz w:val="24"/>
+          <w:szCs w:val="24"/>
+        </w:rPr>
+        <w:t xml:space="preserve">Source Code . . . . </w:t>
+      </w:r>
+      <w:r>
+        <w:rPr>
+          <w:rFonts w:ascii="Times New Roman" w:hAnsi="Times New Roman" w:cs="Times New Roman"/>
+          <w:sz w:val="24"/>
+          <w:szCs w:val="24"/>
+        </w:rPr>
+        <w:t xml:space="preserve">. . . . . . . . . . . . . . . . . . . . . . . . . . . . . . . . . . . . . . . . . . . . . . . . . . . </w:t>
+      </w:r>
+      <w:r>
+        <w:rPr>
+          <w:rFonts w:ascii="Times New Roman" w:hAnsi="Times New Roman" w:cs="Times New Roman"/>
+          <w:sz w:val="24"/>
+          <w:szCs w:val="24"/>
+        </w:rPr>
+        <w:t xml:space="preserve"> </w:t>
+      </w:r>
+      <w:r>
+        <w:rPr>
+          <w:rFonts w:ascii="Times New Roman" w:hAnsi="Times New Roman" w:cs="Times New Roman"/>
+          <w:sz w:val="24"/>
+          <w:szCs w:val="24"/>
+        </w:rPr>
+        <w:t xml:space="preserve"> </w:t>
+      </w:r>
+      <w:r>
+        <w:rPr>
+          <w:rFonts w:ascii="Times New Roman" w:hAnsi="Times New Roman" w:cs="Times New Roman"/>
+          <w:sz w:val="24"/>
+          <w:szCs w:val="24"/>
+        </w:rPr>
+        <w:t>14</w:t>
+      </w:r>
+    </w:p>
+    <w:p>
+      <w:pPr>
+        <w:spacing w:line="480" w:lineRule="auto"/>
+        <w:jc w:val="right"/>
+        <w:rPr>
+          <w:rFonts w:ascii="Times New Roman" w:hAnsi="Times New Roman" w:cs="Times New Roman"/>
+          <w:sz w:val="24"/>
+          <w:szCs w:val="24"/>
+        </w:rPr>
+      </w:pPr>
+    </w:p>
+    <w:p>
+      <w:pPr>
+        <w:spacing w:line="240" w:lineRule="auto"/>
+        <w:rPr>
+          <w:rFonts w:ascii="Times New Roman" w:hAnsi="Times New Roman" w:cs="Times New Roman"/>
+          <w:sz w:val="24"/>
+          <w:szCs w:val="24"/>
+        </w:rPr>
+      </w:pPr>
+    </w:p>
+    <w:p>
+      <w:pPr>
         <w:rPr>
           <w:rFonts w:ascii="Times New Roman" w:hAnsi="Times New Roman" w:cs="Times New Roman"/>
           <w:sz w:val="24"/>
           <w:szCs w:val="24"/>
         </w:rPr>
         <w:sectPr>
-          <w:headerReference w:type="default" r:id="rId18"/>
           <w:footerReference w:type="default" r:id="rId19"/>
           <w:pgSz w:w="12240" w:h="15840"/>
           <w:pgMar w:top="1440" w:right="1440" w:bottom="1440" w:left="1440" w:header="720" w:footer="720" w:gutter="0"/>
@@ -2556,50 +3208,411 @@
         <w:jc w:val="center"/>
         <w:rPr>
           <w:rFonts w:ascii="Times New Roman" w:hAnsi="Times New Roman" w:cs="Times New Roman"/>
-          <w:b/>
-          <w:bCs/>
-          <w:sz w:val="24"/>
-          <w:szCs w:val="24"/>
-        </w:rPr>
-      </w:pPr>
-      <w:r>
-        <w:rPr>
-          <w:rFonts w:ascii="Times New Roman" w:hAnsi="Times New Roman" w:cs="Times New Roman"/>
-          <w:b/>
-          <w:bCs/>
+          <w:sz w:val="24"/>
+          <w:szCs w:val="24"/>
+        </w:rPr>
+      </w:pPr>
+      <w:r>
+        <w:rPr>
+          <w:rFonts w:ascii="Times New Roman" w:hAnsi="Times New Roman" w:cs="Times New Roman"/>
           <w:sz w:val="24"/>
           <w:szCs w:val="24"/>
         </w:rPr>
         <w:lastRenderedPageBreak/>
-        <w:t>CHAPTER ONE</w:t>
-      </w:r>
-    </w:p>
-    <w:p>
-      <w:pPr>
-        <w:spacing w:line="480" w:lineRule="auto"/>
-        <w:jc w:val="center"/>
-        <w:rPr>
-          <w:rFonts w:ascii="Times New Roman" w:hAnsi="Times New Roman" w:cs="Times New Roman"/>
-          <w:b/>
-          <w:bCs/>
-          <w:sz w:val="24"/>
-          <w:szCs w:val="24"/>
-        </w:rPr>
-      </w:pPr>
-      <w:r>
-        <w:rPr>
-          <w:rFonts w:ascii="Times New Roman" w:hAnsi="Times New Roman" w:cs="Times New Roman"/>
-          <w:b/>
-          <w:bCs/>
-          <w:sz w:val="24"/>
-          <w:szCs w:val="24"/>
-        </w:rPr>
-        <w:t>INTRODUCTION</w:t>
-      </w:r>
-    </w:p>
-    <w:p>
-      <w:pPr>
-        <w:spacing w:line="480" w:lineRule="auto"/>
+        <w:t>LIST OF TABLES</w:t>
+      </w:r>
+    </w:p>
+    <w:p>
+      <w:pPr>
+        <w:spacing w:line="480" w:lineRule="auto"/>
+        <w:rPr>
+          <w:rFonts w:ascii="Times New Roman" w:hAnsi="Times New Roman" w:cs="Times New Roman"/>
+          <w:sz w:val="24"/>
+          <w:szCs w:val="24"/>
+        </w:rPr>
+      </w:pPr>
+      <w:r>
+        <w:rPr>
+          <w:rFonts w:ascii="Times New Roman" w:hAnsi="Times New Roman" w:cs="Times New Roman"/>
+          <w:sz w:val="24"/>
+          <w:szCs w:val="24"/>
+          <w:u w:val="single"/>
+        </w:rPr>
+        <w:t>No.</w:t>
+      </w:r>
+      <w:r>
+        <w:rPr>
+          <w:rFonts w:ascii="Times New Roman" w:hAnsi="Times New Roman" w:cs="Times New Roman"/>
+          <w:sz w:val="24"/>
+          <w:szCs w:val="24"/>
+        </w:rPr>
+        <w:tab/>
+      </w:r>
+      <w:r>
+        <w:rPr>
+          <w:rFonts w:ascii="Times New Roman" w:hAnsi="Times New Roman" w:cs="Times New Roman"/>
+          <w:sz w:val="24"/>
+          <w:szCs w:val="24"/>
+        </w:rPr>
+        <w:tab/>
+      </w:r>
+      <w:r>
+        <w:rPr>
+          <w:rFonts w:ascii="Times New Roman" w:hAnsi="Times New Roman" w:cs="Times New Roman"/>
+          <w:sz w:val="24"/>
+          <w:szCs w:val="24"/>
+          <w:u w:val="single"/>
+        </w:rPr>
+        <w:t>Title</w:t>
+      </w:r>
+      <w:r>
+        <w:rPr>
+          <w:rFonts w:ascii="Times New Roman" w:hAnsi="Times New Roman" w:cs="Times New Roman"/>
+          <w:sz w:val="24"/>
+          <w:szCs w:val="24"/>
+        </w:rPr>
+        <w:tab/>
+      </w:r>
+      <w:r>
+        <w:rPr>
+          <w:rFonts w:ascii="Times New Roman" w:hAnsi="Times New Roman" w:cs="Times New Roman"/>
+          <w:sz w:val="24"/>
+          <w:szCs w:val="24"/>
+        </w:rPr>
+        <w:tab/>
+      </w:r>
+      <w:r>
+        <w:rPr>
+          <w:rFonts w:ascii="Times New Roman" w:hAnsi="Times New Roman" w:cs="Times New Roman"/>
+          <w:sz w:val="24"/>
+          <w:szCs w:val="24"/>
+        </w:rPr>
+        <w:tab/>
+      </w:r>
+      <w:r>
+        <w:rPr>
+          <w:rFonts w:ascii="Times New Roman" w:hAnsi="Times New Roman" w:cs="Times New Roman"/>
+          <w:sz w:val="24"/>
+          <w:szCs w:val="24"/>
+        </w:rPr>
+        <w:tab/>
+      </w:r>
+      <w:r>
+        <w:rPr>
+          <w:rFonts w:ascii="Times New Roman" w:hAnsi="Times New Roman" w:cs="Times New Roman"/>
+          <w:sz w:val="24"/>
+          <w:szCs w:val="24"/>
+        </w:rPr>
+        <w:tab/>
+      </w:r>
+      <w:r>
+        <w:rPr>
+          <w:rFonts w:ascii="Times New Roman" w:hAnsi="Times New Roman" w:cs="Times New Roman"/>
+          <w:sz w:val="24"/>
+          <w:szCs w:val="24"/>
+        </w:rPr>
+        <w:tab/>
+      </w:r>
+      <w:r>
+        <w:rPr>
+          <w:rFonts w:ascii="Times New Roman" w:hAnsi="Times New Roman" w:cs="Times New Roman"/>
+          <w:sz w:val="24"/>
+          <w:szCs w:val="24"/>
+        </w:rPr>
+        <w:tab/>
+      </w:r>
+      <w:r>
+        <w:rPr>
+          <w:rFonts w:ascii="Times New Roman" w:hAnsi="Times New Roman" w:cs="Times New Roman"/>
+          <w:sz w:val="24"/>
+          <w:szCs w:val="24"/>
+        </w:rPr>
+        <w:tab/>
+      </w:r>
+      <w:r>
+        <w:rPr>
+          <w:rFonts w:ascii="Times New Roman" w:hAnsi="Times New Roman" w:cs="Times New Roman"/>
+          <w:sz w:val="24"/>
+          <w:szCs w:val="24"/>
+        </w:rPr>
+        <w:tab/>
+      </w:r>
+      <w:r>
+        <w:rPr>
+          <w:rFonts w:ascii="Times New Roman" w:hAnsi="Times New Roman" w:cs="Times New Roman"/>
+          <w:sz w:val="24"/>
+          <w:szCs w:val="24"/>
+        </w:rPr>
+        <w:tab/>
+        <w:t xml:space="preserve">    </w:t>
+      </w:r>
+      <w:r>
+        <w:rPr>
+          <w:rFonts w:ascii="Times New Roman" w:hAnsi="Times New Roman" w:cs="Times New Roman"/>
+          <w:sz w:val="24"/>
+          <w:szCs w:val="24"/>
+          <w:u w:val="single"/>
+        </w:rPr>
+        <w:t>Page</w:t>
+      </w:r>
+    </w:p>
+    <w:p>
+      <w:pPr>
+        <w:spacing w:line="480" w:lineRule="auto"/>
+        <w:jc w:val="both"/>
+        <w:rPr>
+          <w:rFonts w:ascii="Times New Roman" w:hAnsi="Times New Roman" w:cs="Times New Roman"/>
+          <w:sz w:val="24"/>
+          <w:szCs w:val="24"/>
+        </w:rPr>
+      </w:pPr>
+      <w:r>
+        <w:rPr>
+          <w:rFonts w:ascii="Times New Roman" w:hAnsi="Times New Roman" w:cs="Times New Roman"/>
+          <w:sz w:val="24"/>
+          <w:szCs w:val="24"/>
+        </w:rPr>
+        <w:t>I.</w:t>
+      </w:r>
+      <w:r>
+        <w:rPr>
+          <w:rFonts w:ascii="Times New Roman" w:hAnsi="Times New Roman" w:cs="Times New Roman"/>
+          <w:sz w:val="24"/>
+          <w:szCs w:val="24"/>
+        </w:rPr>
+        <w:tab/>
+        <w:t xml:space="preserve"> </w:t>
+      </w:r>
+      <w:r>
+        <w:rPr>
+          <w:rFonts w:ascii="Times New Roman" w:hAnsi="Times New Roman" w:cs="Times New Roman"/>
+          <w:sz w:val="24"/>
+          <w:szCs w:val="24"/>
+        </w:rPr>
+        <w:tab/>
+      </w:r>
+      <w:r>
+        <w:rPr>
+          <w:rFonts w:ascii="Times New Roman" w:hAnsi="Times New Roman" w:cs="Times New Roman"/>
+          <w:sz w:val="24"/>
+          <w:szCs w:val="24"/>
+        </w:rPr>
+        <w:t xml:space="preserve">Bureau of Prison Facilities Activated in last 5 years . . . . . . . . . . . . . . . . </w:t>
+      </w:r>
+      <w:r>
+        <w:rPr>
+          <w:rFonts w:ascii="Times New Roman" w:hAnsi="Times New Roman" w:cs="Times New Roman"/>
+          <w:sz w:val="24"/>
+          <w:szCs w:val="24"/>
+        </w:rPr>
+        <w:t xml:space="preserve">. . . . . .  </w:t>
+      </w:r>
+      <w:r>
+        <w:rPr>
+          <w:rFonts w:ascii="Times New Roman" w:hAnsi="Times New Roman" w:cs="Times New Roman"/>
+          <w:sz w:val="24"/>
+          <w:szCs w:val="24"/>
+        </w:rPr>
+        <w:t>16</w:t>
+      </w:r>
+    </w:p>
+    <w:p>
+      <w:pPr>
+        <w:spacing w:line="480" w:lineRule="auto"/>
+        <w:jc w:val="both"/>
+        <w:rPr>
+          <w:rFonts w:ascii="Times New Roman" w:hAnsi="Times New Roman" w:cs="Times New Roman"/>
+          <w:sz w:val="24"/>
+          <w:szCs w:val="24"/>
+        </w:rPr>
+      </w:pPr>
+      <w:r>
+        <w:rPr>
+          <w:rFonts w:ascii="Times New Roman" w:hAnsi="Times New Roman" w:cs="Times New Roman"/>
+          <w:sz w:val="24"/>
+          <w:szCs w:val="24"/>
+        </w:rPr>
+        <w:t>II.</w:t>
+      </w:r>
+      <w:r>
+        <w:rPr>
+          <w:rFonts w:ascii="Times New Roman" w:hAnsi="Times New Roman" w:cs="Times New Roman"/>
+          <w:sz w:val="24"/>
+          <w:szCs w:val="24"/>
+        </w:rPr>
+        <w:tab/>
+      </w:r>
+      <w:r>
+        <w:rPr>
+          <w:rFonts w:ascii="Times New Roman" w:hAnsi="Times New Roman" w:cs="Times New Roman"/>
+          <w:sz w:val="24"/>
+          <w:szCs w:val="24"/>
+        </w:rPr>
+        <w:tab/>
+      </w:r>
+      <w:r>
+        <w:rPr>
+          <w:rFonts w:ascii="Times New Roman" w:hAnsi="Times New Roman" w:cs="Times New Roman"/>
+          <w:sz w:val="24"/>
+          <w:szCs w:val="24"/>
+        </w:rPr>
+        <w:t xml:space="preserve">Bureau of Prison Facilities in the Planning or Constructive Stage </w:t>
+      </w:r>
+      <w:r>
+        <w:rPr>
+          <w:rFonts w:ascii="Times New Roman" w:hAnsi="Times New Roman" w:cs="Times New Roman"/>
+          <w:sz w:val="24"/>
+          <w:szCs w:val="24"/>
+        </w:rPr>
+        <w:t xml:space="preserve"> . . . . . . . . . . .  </w:t>
+      </w:r>
+      <w:r>
+        <w:rPr>
+          <w:rFonts w:ascii="Times New Roman" w:hAnsi="Times New Roman" w:cs="Times New Roman"/>
+          <w:sz w:val="24"/>
+          <w:szCs w:val="24"/>
+        </w:rPr>
+        <w:t>17</w:t>
+      </w:r>
+    </w:p>
+    <w:p>
+      <w:pPr>
+        <w:spacing w:line="480" w:lineRule="auto"/>
+        <w:jc w:val="both"/>
+        <w:rPr>
+          <w:rFonts w:ascii="Times New Roman" w:hAnsi="Times New Roman" w:cs="Times New Roman"/>
+          <w:sz w:val="24"/>
+          <w:szCs w:val="24"/>
+        </w:rPr>
+      </w:pPr>
+      <w:r>
+        <w:rPr>
+          <w:rFonts w:ascii="Times New Roman" w:hAnsi="Times New Roman" w:cs="Times New Roman"/>
+          <w:sz w:val="24"/>
+          <w:szCs w:val="24"/>
+        </w:rPr>
+        <w:t>III.</w:t>
+      </w:r>
+      <w:r>
+        <w:rPr>
+          <w:rFonts w:ascii="Times New Roman" w:hAnsi="Times New Roman" w:cs="Times New Roman"/>
+          <w:sz w:val="24"/>
+          <w:szCs w:val="24"/>
+        </w:rPr>
+        <w:tab/>
+      </w:r>
+      <w:r>
+        <w:rPr>
+          <w:rFonts w:ascii="Times New Roman" w:hAnsi="Times New Roman" w:cs="Times New Roman"/>
+          <w:sz w:val="24"/>
+          <w:szCs w:val="24"/>
+        </w:rPr>
+        <w:tab/>
+      </w:r>
+      <w:r>
+        <w:rPr>
+          <w:rFonts w:ascii="Times New Roman" w:hAnsi="Times New Roman" w:cs="Times New Roman"/>
+          <w:sz w:val="24"/>
+          <w:szCs w:val="24"/>
+        </w:rPr>
+        <w:t xml:space="preserve">Federal Prisoner Population </w:t>
+      </w:r>
+      <w:r>
+        <w:rPr>
+          <w:rFonts w:ascii="Times New Roman" w:hAnsi="Times New Roman" w:cs="Times New Roman"/>
+          <w:sz w:val="24"/>
+          <w:szCs w:val="24"/>
+        </w:rPr>
+        <w:t>Projections</w:t>
+      </w:r>
+      <w:r>
+        <w:rPr>
+          <w:rFonts w:ascii="Times New Roman" w:hAnsi="Times New Roman" w:cs="Times New Roman"/>
+          <w:sz w:val="24"/>
+          <w:szCs w:val="24"/>
+        </w:rPr>
+        <w:t xml:space="preserve"> (1996-2006) . . . . . . . . . . . . . . . </w:t>
+      </w:r>
+      <w:r>
+        <w:rPr>
+          <w:rFonts w:ascii="Times New Roman" w:hAnsi="Times New Roman" w:cs="Times New Roman"/>
+          <w:sz w:val="24"/>
+          <w:szCs w:val="24"/>
+        </w:rPr>
+        <w:t xml:space="preserve">. . . . . . . </w:t>
+      </w:r>
+      <w:r>
+        <w:rPr>
+          <w:rFonts w:ascii="Times New Roman" w:hAnsi="Times New Roman" w:cs="Times New Roman"/>
+          <w:sz w:val="24"/>
+          <w:szCs w:val="24"/>
+        </w:rPr>
+        <w:t>25</w:t>
+      </w:r>
+    </w:p>
+    <w:p>
+      <w:pPr>
+        <w:spacing w:line="480" w:lineRule="auto"/>
+        <w:jc w:val="both"/>
+        <w:rPr>
+          <w:rFonts w:ascii="Times New Roman" w:hAnsi="Times New Roman" w:cs="Times New Roman"/>
+          <w:sz w:val="24"/>
+          <w:szCs w:val="24"/>
+        </w:rPr>
+      </w:pPr>
+      <w:r>
+        <w:rPr>
+          <w:rFonts w:ascii="Times New Roman" w:hAnsi="Times New Roman" w:cs="Times New Roman"/>
+          <w:sz w:val="24"/>
+          <w:szCs w:val="24"/>
+        </w:rPr>
+        <w:t>IV.</w:t>
+      </w:r>
+      <w:r>
+        <w:rPr>
+          <w:rFonts w:ascii="Times New Roman" w:hAnsi="Times New Roman" w:cs="Times New Roman"/>
+          <w:sz w:val="24"/>
+          <w:szCs w:val="24"/>
+        </w:rPr>
+        <w:tab/>
+      </w:r>
+      <w:r>
+        <w:rPr>
+          <w:rFonts w:ascii="Times New Roman" w:hAnsi="Times New Roman" w:cs="Times New Roman"/>
+          <w:sz w:val="24"/>
+          <w:szCs w:val="24"/>
+        </w:rPr>
+        <w:tab/>
+      </w:r>
+      <w:r>
+        <w:rPr>
+          <w:rFonts w:ascii="Times New Roman" w:hAnsi="Times New Roman" w:cs="Times New Roman"/>
+          <w:sz w:val="24"/>
+          <w:szCs w:val="24"/>
+        </w:rPr>
+        <w:t xml:space="preserve">Iowa Prison System (as of July 1, 2000) . . . . . . . . . . . . . . . . . . . . . . . . . </w:t>
+      </w:r>
+      <w:r>
+        <w:rPr>
+          <w:rFonts w:ascii="Times New Roman" w:hAnsi="Times New Roman" w:cs="Times New Roman"/>
+          <w:sz w:val="24"/>
+          <w:szCs w:val="24"/>
+        </w:rPr>
+        <w:t xml:space="preserve">. . . . . . </w:t>
+      </w:r>
+      <w:r>
+        <w:rPr>
+          <w:rFonts w:ascii="Times New Roman" w:hAnsi="Times New Roman" w:cs="Times New Roman"/>
+          <w:sz w:val="24"/>
+          <w:szCs w:val="24"/>
+        </w:rPr>
+        <w:t xml:space="preserve"> 25</w:t>
+      </w:r>
+    </w:p>
+    <w:p>
+      <w:pPr>
+        <w:spacing w:line="480" w:lineRule="auto"/>
+        <w:jc w:val="both"/>
         <w:rPr>
           <w:rFonts w:ascii="Times New Roman" w:hAnsi="Times New Roman" w:cs="Times New Roman"/>
           <w:sz w:val="24"/>
@@ -2620,136 +3633,54 @@
           <w:sz w:val="24"/>
           <w:szCs w:val="24"/>
         </w:rPr>
-        <w:tab/>
-      </w:r>
-      <w:r>
-        <w:rPr>
-          <w:rFonts w:ascii="Times New Roman" w:hAnsi="Times New Roman" w:cs="Times New Roman"/>
-          <w:sz w:val="24"/>
-          <w:szCs w:val="24"/>
-        </w:rPr>
-        <w:t>In a cultural and technology environment that is continuously evolving, real-time communication is more essential than ever for individuals to complete daily tasks such as school, work, and personal communication. “</w:t>
-      </w:r>
-      <w:r>
-        <w:rPr>
-          <w:rFonts w:ascii="Times New Roman" w:hAnsi="Times New Roman" w:cs="Times New Roman"/>
-          <w:sz w:val="24"/>
-          <w:szCs w:val="24"/>
-        </w:rPr>
-        <w:t>Live chat has become the leading digital contact method for online customers, as a staggering 46% of customers prefer live chat compared to just 29% for email, and 16% for social media</w:t>
-      </w:r>
-      <w:r>
-        <w:rPr>
-          <w:rFonts w:ascii="Times New Roman" w:hAnsi="Times New Roman" w:cs="Times New Roman"/>
-          <w:sz w:val="24"/>
-          <w:szCs w:val="24"/>
-        </w:rPr>
-        <w:t>” [</w:t>
-      </w:r>
-      <w:r>
-        <w:rPr>
-          <w:rFonts w:ascii="Times New Roman" w:hAnsi="Times New Roman" w:cs="Times New Roman"/>
-          <w:sz w:val="24"/>
-          <w:szCs w:val="24"/>
-        </w:rPr>
-        <w:t>2</w:t>
-      </w:r>
-      <w:r>
-        <w:rPr>
-          <w:rFonts w:ascii="Times New Roman" w:hAnsi="Times New Roman" w:cs="Times New Roman"/>
-          <w:sz w:val="24"/>
-          <w:szCs w:val="24"/>
-        </w:rPr>
-        <w:t xml:space="preserve">]. With the reach of internet to all points of the world, it is realistic to see that real-time calls between two or more individuals will be the main product for online communication </w:t>
-      </w:r>
-      <w:r>
-        <w:rPr>
-          <w:rFonts w:ascii="Times New Roman" w:hAnsi="Times New Roman" w:cs="Times New Roman"/>
-          <w:sz w:val="24"/>
-          <w:szCs w:val="24"/>
-        </w:rPr>
-        <w:t>methods.</w:t>
-      </w:r>
-      <w:r>
-        <w:rPr>
-          <w:rFonts w:ascii="Times New Roman" w:hAnsi="Times New Roman" w:cs="Times New Roman"/>
-          <w:sz w:val="24"/>
-          <w:szCs w:val="24"/>
-        </w:rPr>
-        <w:t xml:space="preserve"> In</w:t>
-      </w:r>
-      <w:r>
-        <w:rPr>
-          <w:rFonts w:ascii="Times New Roman" w:hAnsi="Times New Roman" w:cs="Times New Roman"/>
-          <w:sz w:val="24"/>
-          <w:szCs w:val="24"/>
-        </w:rPr>
-        <w:t xml:space="preserve"> recent years, WebRTC applications have been used to establish real-time communication between two or more peers. This application provides limitless advantages to web developers across the entire world, but with these advantages, there are also disadvantages. The main focus of this study is to determine the security factors that may be exploited with WebRTC and mitigating these issues. The emphasis for the research and project portion was data integrity, along with a brief survey on IP leaks. Data integrity is an issue because of WebRTC’s open-source model, clients hold the ability to alter the actual data that is being sent from one peer to another using the API provided. It has been found that through the altering of data, a delay can be implemented in real-time on one client’s side, and then based on that delay the receiving client can receive a piece of information (a bit) based on the delay. This means that with no knowledge to the administrator or server side, a message or data can be sent secretly from one peer to another. This was discovered using WebRTC’s API and different test elements such as the bitrate, round-trip-time, and framerate in an effort to determine the error rate. Beyond this, IP leaks is highly discussed as a security flaw with WebRTC applications, as in most cases the user’s public IP address is used directly. This is commonly addressed with the </w:t>
-      </w:r>
-    </w:p>
-    <w:p>
-      <w:pPr>
-        <w:spacing w:line="480" w:lineRule="auto"/>
-        <w:rPr>
-          <w:rFonts w:ascii="Times New Roman" w:hAnsi="Times New Roman" w:cs="Times New Roman"/>
-          <w:sz w:val="24"/>
-          <w:szCs w:val="24"/>
-        </w:rPr>
-      </w:pPr>
-      <w:r>
-        <w:rPr>
-          <w:rFonts w:ascii="Times New Roman" w:hAnsi="Times New Roman" w:cs="Times New Roman"/>
+        <w:br w:type="page"/>
+      </w:r>
+    </w:p>
+    <w:p>
+      <w:pPr>
+        <w:spacing w:line="480" w:lineRule="auto"/>
+        <w:jc w:val="center"/>
+        <w:rPr>
+          <w:rFonts w:ascii="Times New Roman" w:hAnsi="Times New Roman" w:cs="Times New Roman"/>
+          <w:b/>
+          <w:bCs/>
+          <w:sz w:val="24"/>
+          <w:szCs w:val="24"/>
+        </w:rPr>
+      </w:pPr>
+      <w:r>
+        <w:rPr>
+          <w:rFonts w:ascii="Times New Roman" w:hAnsi="Times New Roman" w:cs="Times New Roman"/>
+          <w:b/>
+          <w:bCs/>
           <w:sz w:val="24"/>
           <w:szCs w:val="24"/>
         </w:rPr>
         <w:lastRenderedPageBreak/>
-        <w:t>use of a VPN (Virtual Private Network), but in almost all cases this can be a costly effort and can be limited in the data limitations of the client.</w:t>
-      </w:r>
-    </w:p>
-    <w:p>
-      <w:pPr>
-        <w:spacing w:line="480" w:lineRule="auto"/>
-        <w:rPr>
-          <w:rFonts w:ascii="Times New Roman" w:hAnsi="Times New Roman" w:cs="Times New Roman"/>
-          <w:sz w:val="24"/>
-          <w:szCs w:val="24"/>
-        </w:rPr>
-      </w:pPr>
-      <w:r>
-        <w:rPr>
-          <w:rFonts w:ascii="Times New Roman" w:hAnsi="Times New Roman" w:cs="Times New Roman"/>
-          <w:sz w:val="24"/>
-          <w:szCs w:val="24"/>
-        </w:rPr>
-        <w:t xml:space="preserve">no protocols have been established on proper use of these type of applications. With this idea on the forefront, we wanted to capitalize on the security aspects of WebRTC, focusing on data integrity. This is the reliability of secure data transfer from one individual to another. It was established that by implementing a delay in data transfer from one client to another, a bit can </w:t>
-      </w:r>
-      <w:proofErr w:type="gramStart"/>
-      <w:r>
-        <w:rPr>
-          <w:rFonts w:ascii="Times New Roman" w:hAnsi="Times New Roman" w:cs="Times New Roman"/>
-          <w:sz w:val="24"/>
-          <w:szCs w:val="24"/>
-        </w:rPr>
-        <w:t>b</w:t>
-      </w:r>
-      <w:proofErr w:type="gramEnd"/>
-    </w:p>
-    <w:p>
-      <w:pPr>
-        <w:spacing w:line="480" w:lineRule="auto"/>
-        <w:rPr>
-          <w:rFonts w:ascii="Times New Roman" w:hAnsi="Times New Roman" w:cs="Times New Roman"/>
-          <w:sz w:val="24"/>
-          <w:szCs w:val="24"/>
-        </w:rPr>
-      </w:pPr>
-      <w:r>
-        <w:rPr>
-          <w:rFonts w:ascii="Times New Roman" w:hAnsi="Times New Roman" w:cs="Times New Roman"/>
-          <w:sz w:val="24"/>
-          <w:szCs w:val="24"/>
-        </w:rPr>
-        <w:t>sent and received based on this delay by the other client. This is vital security flaw, as data can be transferred secretly through clients without any control by the administrator. There are prevention methods with this, by implementing random delays on the server or administrative side. This will greatly increase the error rate.</w:t>
+        <w:t>CHAPTER ONE</w:t>
+      </w:r>
+    </w:p>
+    <w:p>
+      <w:pPr>
+        <w:spacing w:line="480" w:lineRule="auto"/>
+        <w:jc w:val="center"/>
+        <w:rPr>
+          <w:rFonts w:ascii="Times New Roman" w:hAnsi="Times New Roman" w:cs="Times New Roman"/>
+          <w:b/>
+          <w:bCs/>
+          <w:sz w:val="24"/>
+          <w:szCs w:val="24"/>
+        </w:rPr>
+      </w:pPr>
+      <w:r>
+        <w:rPr>
+          <w:rFonts w:ascii="Times New Roman" w:hAnsi="Times New Roman" w:cs="Times New Roman"/>
+          <w:b/>
+          <w:bCs/>
+          <w:sz w:val="24"/>
+          <w:szCs w:val="24"/>
+        </w:rPr>
+        <w:t>INTRODUCTION</w:t>
       </w:r>
     </w:p>
     <w:p>
@@ -2775,6 +3706,143 @@
           <w:sz w:val="24"/>
           <w:szCs w:val="24"/>
         </w:rPr>
+        <w:tab/>
+      </w:r>
+      <w:r>
+        <w:rPr>
+          <w:rFonts w:ascii="Times New Roman" w:hAnsi="Times New Roman" w:cs="Times New Roman"/>
+          <w:sz w:val="24"/>
+          <w:szCs w:val="24"/>
+        </w:rPr>
+        <w:t>In a cultural and technology environment that is continuously evolving, real-time communication is more essential than ever for individuals to complete daily tasks such as school, work, and personal communication. “</w:t>
+      </w:r>
+      <w:r>
+        <w:rPr>
+          <w:rFonts w:ascii="Times New Roman" w:hAnsi="Times New Roman" w:cs="Times New Roman"/>
+          <w:sz w:val="24"/>
+          <w:szCs w:val="24"/>
+        </w:rPr>
+        <w:t>Live chat has become the leading digital contact method for online customers, as a staggering 46% of customers prefer live chat compared to just 29% for email, and 16% for social media</w:t>
+      </w:r>
+      <w:r>
+        <w:rPr>
+          <w:rFonts w:ascii="Times New Roman" w:hAnsi="Times New Roman" w:cs="Times New Roman"/>
+          <w:sz w:val="24"/>
+          <w:szCs w:val="24"/>
+        </w:rPr>
+        <w:t xml:space="preserve">” [2]. With the reach of internet to all points of the world, it is realistic to see that real-time calls between two or more individuals will be the main product for online communication </w:t>
+      </w:r>
+      <w:r>
+        <w:rPr>
+          <w:rFonts w:ascii="Times New Roman" w:hAnsi="Times New Roman" w:cs="Times New Roman"/>
+          <w:sz w:val="24"/>
+          <w:szCs w:val="24"/>
+        </w:rPr>
+        <w:t>methods.</w:t>
+      </w:r>
+      <w:r>
+        <w:rPr>
+          <w:rFonts w:ascii="Times New Roman" w:hAnsi="Times New Roman" w:cs="Times New Roman"/>
+          <w:sz w:val="24"/>
+          <w:szCs w:val="24"/>
+        </w:rPr>
+        <w:t xml:space="preserve"> In</w:t>
+      </w:r>
+      <w:r>
+        <w:rPr>
+          <w:rFonts w:ascii="Times New Roman" w:hAnsi="Times New Roman" w:cs="Times New Roman"/>
+          <w:sz w:val="24"/>
+          <w:szCs w:val="24"/>
+        </w:rPr>
+        <w:t xml:space="preserve"> recent years, WebRTC applications have been used to establish real-time communication between two or more peers. This application provides limitless advantages to web developers across the entire world, but with these advantages, there are also disadvantages. The main focus of this study is to determine the security factors that may be exploited with WebRTC and mitigating these issues. The emphasis for the research and project portion was data integrity, along with a brief survey on IP leaks. Data integrity is an issue because of WebRTC’s open-source model, clients hold the ability to alter the actual data that is being sent from one peer to another using the API provided. It has been found that through the altering of data, a delay can be implemented in real-time on one client’s side, and then based on that delay the receiving client can receive a piece of information (a bit) based on the delay. This means that with no knowledge to the administrator or server side, a message or data can be sent secretly from one peer to another. This was discovered using WebRTC’s API and different test elements such as the bitrate, round-trip-time, and framerate in an effort to determine the error rate. Beyond this, IP leaks is highly discussed as a security flaw with WebRTC applications, as in most cases the user’s public IP address is used directly. This is commonly addressed with the </w:t>
+      </w:r>
+    </w:p>
+    <w:p>
+      <w:pPr>
+        <w:spacing w:line="480" w:lineRule="auto"/>
+        <w:rPr>
+          <w:rFonts w:ascii="Times New Roman" w:hAnsi="Times New Roman" w:cs="Times New Roman"/>
+          <w:sz w:val="24"/>
+          <w:szCs w:val="24"/>
+        </w:rPr>
+      </w:pPr>
+      <w:r>
+        <w:rPr>
+          <w:rFonts w:ascii="Times New Roman" w:hAnsi="Times New Roman" w:cs="Times New Roman"/>
+          <w:sz w:val="24"/>
+          <w:szCs w:val="24"/>
+        </w:rPr>
+        <w:lastRenderedPageBreak/>
+        <w:t>use of a VPN (Virtual Private Network), but in almost all cases this can be a costly effort and can be limited in the data limitations of the client.</w:t>
+      </w:r>
+    </w:p>
+    <w:p>
+      <w:pPr>
+        <w:spacing w:line="480" w:lineRule="auto"/>
+        <w:rPr>
+          <w:rFonts w:ascii="Times New Roman" w:hAnsi="Times New Roman" w:cs="Times New Roman"/>
+          <w:sz w:val="24"/>
+          <w:szCs w:val="24"/>
+        </w:rPr>
+      </w:pPr>
+      <w:r>
+        <w:rPr>
+          <w:rFonts w:ascii="Times New Roman" w:hAnsi="Times New Roman" w:cs="Times New Roman"/>
+          <w:sz w:val="24"/>
+          <w:szCs w:val="24"/>
+        </w:rPr>
+        <w:t xml:space="preserve">no protocols have been established on proper use of these type of applications. With this idea on the forefront, we wanted to capitalize on the security aspects of WebRTC, focusing on data integrity. This is the reliability of secure data transfer from one individual to another. It was established that by implementing a delay in data transfer from one client to another, a bit can </w:t>
+      </w:r>
+      <w:r>
+        <w:rPr>
+          <w:rFonts w:ascii="Times New Roman" w:hAnsi="Times New Roman" w:cs="Times New Roman"/>
+          <w:sz w:val="24"/>
+          <w:szCs w:val="24"/>
+        </w:rPr>
+        <w:t>b</w:t>
+      </w:r>
+    </w:p>
+    <w:p>
+      <w:pPr>
+        <w:spacing w:line="480" w:lineRule="auto"/>
+        <w:rPr>
+          <w:rFonts w:ascii="Times New Roman" w:hAnsi="Times New Roman" w:cs="Times New Roman"/>
+          <w:sz w:val="24"/>
+          <w:szCs w:val="24"/>
+        </w:rPr>
+      </w:pPr>
+      <w:r>
+        <w:rPr>
+          <w:rFonts w:ascii="Times New Roman" w:hAnsi="Times New Roman" w:cs="Times New Roman"/>
+          <w:sz w:val="24"/>
+          <w:szCs w:val="24"/>
+        </w:rPr>
+        <w:t>sent and received based on this delay by the other client. This is vital security flaw, as data can be transferred secretly through clients without any control by the administrator. There are prevention methods with this, by implementing random delays on the server or administrative side. This will greatly increase the error rate.</w:t>
+      </w:r>
+    </w:p>
+    <w:p>
+      <w:pPr>
+        <w:spacing w:line="480" w:lineRule="auto"/>
+        <w:rPr>
+          <w:rFonts w:ascii="Times New Roman" w:hAnsi="Times New Roman" w:cs="Times New Roman"/>
+          <w:sz w:val="24"/>
+          <w:szCs w:val="24"/>
+        </w:rPr>
+        <w:sectPr>
+          <w:headerReference w:type="default" r:id="rId24"/>
+          <w:footerReference w:type="default" r:id="rId25"/>
+          <w:pgSz w:w="12240" w:h="15840"/>
+          <w:pgMar w:top="1440" w:right="1440" w:bottom="1440" w:left="1440" w:header="720" w:footer="720" w:gutter="0"/>
+          <w:cols w:space="720"/>
+          <w:docGrid w:linePitch="360"/>
+        </w:sectPr>
+      </w:pPr>
+      <w:r>
+        <w:rPr>
+          <w:rFonts w:ascii="Times New Roman" w:hAnsi="Times New Roman" w:cs="Times New Roman"/>
+          <w:sz w:val="24"/>
+          <w:szCs w:val="24"/>
+        </w:rPr>
         <w:br w:type="page"/>
       </w:r>
     </w:p>
@@ -2815,7 +3883,15 @@
           <w:sz w:val="24"/>
           <w:szCs w:val="24"/>
         </w:rPr>
-        <w:t xml:space="preserve">MacDonald, Steven (2021). </w:t>
+        <w:t xml:space="preserve">[1] </w:t>
+      </w:r>
+      <w:r>
+        <w:rPr>
+          <w:rFonts w:ascii="Times New Roman" w:hAnsi="Times New Roman" w:cs="Times New Roman"/>
+          <w:sz w:val="24"/>
+          <w:szCs w:val="24"/>
+        </w:rPr>
+        <w:t xml:space="preserve">NTT Communications (2015). </w:t>
       </w:r>
       <w:r>
         <w:rPr>
@@ -2825,7 +3901,116 @@
           <w:sz w:val="24"/>
           <w:szCs w:val="24"/>
         </w:rPr>
-        <w:t>25 Reasons Live Chat Can Help You Grow Your Business in 2021</w:t>
+        <w:t>A Study of WebRTC Security</w:t>
+      </w:r>
+      <w:r>
+        <w:rPr>
+          <w:rFonts w:ascii="Times New Roman" w:hAnsi="Times New Roman" w:cs="Times New Roman"/>
+          <w:sz w:val="24"/>
+          <w:szCs w:val="24"/>
+        </w:rPr>
+        <w:t>.</w:t>
+      </w:r>
+      <w:r>
+        <w:rPr>
+          <w:rFonts w:ascii="Times New Roman" w:hAnsi="Times New Roman" w:cs="Times New Roman"/>
+          <w:sz w:val="24"/>
+          <w:szCs w:val="24"/>
+        </w:rPr>
+        <w:t xml:space="preserve"> </w:t>
+      </w:r>
+      <w:r>
+        <w:rPr>
+          <w:rFonts w:ascii="Times New Roman" w:hAnsi="Times New Roman" w:cs="Times New Roman"/>
+          <w:sz w:val="24"/>
+          <w:szCs w:val="24"/>
+        </w:rPr>
+        <w:t>Retrieved August 20, 2020</w:t>
+      </w:r>
+    </w:p>
+    <w:p>
+      <w:pPr>
+        <w:spacing w:after="0" w:line="480" w:lineRule="auto"/>
+        <w:rPr>
+          <w:rFonts w:ascii="Times New Roman" w:hAnsi="Times New Roman" w:cs="Times New Roman"/>
+          <w:sz w:val="24"/>
+          <w:szCs w:val="24"/>
+        </w:rPr>
+      </w:pPr>
+      <w:r>
+        <w:rPr>
+          <w:rFonts w:ascii="Times New Roman" w:hAnsi="Times New Roman" w:cs="Times New Roman"/>
+          <w:sz w:val="24"/>
+          <w:szCs w:val="24"/>
+        </w:rPr>
+        <w:tab/>
+        <w:t>(</w:t>
+      </w:r>
+      <w:hyperlink r:id="rId26" w:history="1">
+        <w:r>
+          <w:rPr>
+            <w:rStyle w:val="Hyperlink"/>
+            <w:rFonts w:ascii="Times New Roman" w:hAnsi="Times New Roman" w:cs="Times New Roman"/>
+            <w:sz w:val="24"/>
+            <w:szCs w:val="24"/>
+          </w:rPr>
+          <w:t>https://webrtc-security.github.io</w:t>
+        </w:r>
+      </w:hyperlink>
+      <w:r>
+        <w:rPr>
+          <w:rFonts w:ascii="Times New Roman" w:hAnsi="Times New Roman" w:cs="Times New Roman"/>
+          <w:sz w:val="24"/>
+          <w:szCs w:val="24"/>
+        </w:rPr>
+        <w:t>)</w:t>
+      </w:r>
+      <w:r>
+        <w:rPr>
+          <w:rFonts w:ascii="Times New Roman" w:hAnsi="Times New Roman" w:cs="Times New Roman"/>
+          <w:sz w:val="24"/>
+          <w:szCs w:val="24"/>
+        </w:rPr>
+        <w:t xml:space="preserve"> </w:t>
+      </w:r>
+    </w:p>
+    <w:p>
+      <w:pPr>
+        <w:spacing w:after="0" w:line="480" w:lineRule="auto"/>
+        <w:rPr>
+          <w:rFonts w:ascii="Times New Roman" w:hAnsi="Times New Roman" w:cs="Times New Roman"/>
+          <w:sz w:val="24"/>
+          <w:szCs w:val="24"/>
+        </w:rPr>
+      </w:pPr>
+      <w:r>
+        <w:rPr>
+          <w:rFonts w:ascii="Times New Roman" w:hAnsi="Times New Roman" w:cs="Times New Roman"/>
+          <w:sz w:val="24"/>
+          <w:szCs w:val="24"/>
+        </w:rPr>
+        <w:t xml:space="preserve">[2] MacDonald, Steven (2021). </w:t>
+      </w:r>
+      <w:r>
+        <w:rPr>
+          <w:rFonts w:ascii="Times New Roman" w:hAnsi="Times New Roman" w:cs="Times New Roman"/>
+          <w:i/>
+          <w:iCs/>
+          <w:sz w:val="24"/>
+          <w:szCs w:val="24"/>
+        </w:rPr>
+        <w:t xml:space="preserve">25 Reasons Live Chat Can Help You Grow Your Business in </w:t>
+      </w:r>
+      <w:r>
+        <w:rPr>
+          <w:rFonts w:ascii="Times New Roman" w:hAnsi="Times New Roman" w:cs="Times New Roman"/>
+          <w:i/>
+          <w:iCs/>
+          <w:sz w:val="24"/>
+          <w:szCs w:val="24"/>
+        </w:rPr>
+        <w:tab/>
+        <w:t>2021</w:t>
       </w:r>
       <w:r>
         <w:rPr>
@@ -2863,7 +4048,7 @@
         <w:tab/>
         <w:t>(</w:t>
       </w:r>
-      <w:hyperlink r:id="rId24" w:history="1">
+      <w:hyperlink r:id="rId27" w:history="1">
         <w:r>
           <w:rPr>
             <w:rStyle w:val="Hyperlink"/>
@@ -2892,116 +4077,10 @@
           <w:szCs w:val="24"/>
         </w:rPr>
       </w:pPr>
-      <w:r>
-        <w:rPr>
-          <w:rFonts w:ascii="Times New Roman" w:hAnsi="Times New Roman" w:cs="Times New Roman"/>
-          <w:sz w:val="24"/>
-          <w:szCs w:val="24"/>
-        </w:rPr>
-        <w:t xml:space="preserve">NTT Communications (2015). </w:t>
-      </w:r>
-      <w:r>
-        <w:rPr>
-          <w:rFonts w:ascii="Times New Roman" w:hAnsi="Times New Roman" w:cs="Times New Roman"/>
-          <w:i/>
-          <w:iCs/>
-          <w:sz w:val="24"/>
-          <w:szCs w:val="24"/>
-        </w:rPr>
-        <w:t>A Study of WebRTC Security</w:t>
-      </w:r>
-      <w:r>
-        <w:rPr>
-          <w:rFonts w:ascii="Times New Roman" w:hAnsi="Times New Roman" w:cs="Times New Roman"/>
-          <w:sz w:val="24"/>
-          <w:szCs w:val="24"/>
-        </w:rPr>
-        <w:t>.</w:t>
-      </w:r>
-      <w:r>
-        <w:rPr>
-          <w:rFonts w:ascii="Times New Roman" w:hAnsi="Times New Roman" w:cs="Times New Roman"/>
-          <w:sz w:val="24"/>
-          <w:szCs w:val="24"/>
-        </w:rPr>
-        <w:t xml:space="preserve"> </w:t>
-      </w:r>
-      <w:r>
-        <w:rPr>
-          <w:rFonts w:ascii="Times New Roman" w:hAnsi="Times New Roman" w:cs="Times New Roman"/>
-          <w:sz w:val="24"/>
-          <w:szCs w:val="24"/>
-        </w:rPr>
-        <w:t>Retrieved August 20, 2020</w:t>
-      </w:r>
-    </w:p>
-    <w:p>
-      <w:pPr>
-        <w:spacing w:after="0" w:line="480" w:lineRule="auto"/>
-        <w:rPr>
-          <w:rFonts w:ascii="Times New Roman" w:hAnsi="Times New Roman" w:cs="Times New Roman"/>
-          <w:sz w:val="24"/>
-          <w:szCs w:val="24"/>
-        </w:rPr>
-      </w:pPr>
-      <w:r>
-        <w:rPr>
-          <w:rFonts w:ascii="Times New Roman" w:hAnsi="Times New Roman" w:cs="Times New Roman"/>
-          <w:sz w:val="24"/>
-          <w:szCs w:val="24"/>
-        </w:rPr>
-        <w:tab/>
-        <w:t>(</w:t>
-      </w:r>
-      <w:hyperlink r:id="rId25" w:history="1">
-        <w:r>
-          <w:rPr>
-            <w:rStyle w:val="Hyperlink"/>
-            <w:rFonts w:ascii="Times New Roman" w:hAnsi="Times New Roman" w:cs="Times New Roman"/>
-            <w:sz w:val="24"/>
-            <w:szCs w:val="24"/>
-          </w:rPr>
-          <w:t>https://webrtc-</w:t>
-        </w:r>
-        <w:r>
-          <w:rPr>
-            <w:rStyle w:val="Hyperlink"/>
-            <w:rFonts w:ascii="Times New Roman" w:hAnsi="Times New Roman" w:cs="Times New Roman"/>
-            <w:sz w:val="24"/>
-            <w:szCs w:val="24"/>
-          </w:rPr>
-          <w:t>s</w:t>
-        </w:r>
-        <w:r>
-          <w:rPr>
-            <w:rStyle w:val="Hyperlink"/>
-            <w:rFonts w:ascii="Times New Roman" w:hAnsi="Times New Roman" w:cs="Times New Roman"/>
-            <w:sz w:val="24"/>
-            <w:szCs w:val="24"/>
-          </w:rPr>
-          <w:t>ecurity.github.io</w:t>
-        </w:r>
-      </w:hyperlink>
-      <w:r>
-        <w:rPr>
-          <w:rFonts w:ascii="Times New Roman" w:hAnsi="Times New Roman" w:cs="Times New Roman"/>
-          <w:sz w:val="24"/>
-          <w:szCs w:val="24"/>
-        </w:rPr>
-        <w:t>)</w:t>
-      </w:r>
-      <w:r>
-        <w:rPr>
-          <w:rFonts w:ascii="Times New Roman" w:hAnsi="Times New Roman" w:cs="Times New Roman"/>
-          <w:sz w:val="24"/>
-          <w:szCs w:val="24"/>
-        </w:rPr>
-        <w:t xml:space="preserve"> </w:t>
-      </w:r>
     </w:p>
     <w:sectPr>
-      <w:headerReference w:type="default" r:id="rId26"/>
-      <w:footerReference w:type="default" r:id="rId27"/>
+      <w:headerReference w:type="default" r:id="rId28"/>
+      <w:footerReference w:type="default" r:id="rId29"/>
       <w:pgSz w:w="12240" w:h="15840"/>
       <w:pgMar w:top="1440" w:right="1440" w:bottom="1440" w:left="1440" w:header="720" w:footer="720" w:gutter="0"/>
       <w:cols w:space="720"/>
@@ -3042,6 +4121,30 @@
     <w:pPr>
       <w:pStyle w:val="Footer"/>
     </w:pPr>
+  </w:p>
+</w:ftr>
+</file>
+
+<file path=word/footer10.xml><?xml version="1.0" encoding="utf-8"?>
+<w:ftr xmlns:wpc="http://schemas.microsoft.com/office/word/2010/wordprocessingCanvas" xmlns:cx="http://schemas.microsoft.com/office/drawing/2014/chartex" xmlns:cx1="http://schemas.microsoft.com/office/drawing/2015/9/8/chartex" xmlns:cx2="http://schemas.microsoft.com/office/drawing/2015/10/21/chartex" xmlns:cx3="http://schemas.microsoft.com/office/drawing/2016/5/9/chartex" xmlns:cx4="http://schemas.microsoft.com/office/drawing/2016/5/10/chartex" xmlns:cx5="http://schemas.microsoft.com/office/drawing/2016/5/11/chartex" xmlns:cx6="http://schemas.microsoft.com/office/drawing/2016/5/12/chartex" xmlns:cx7="http://schemas.microsoft.com/office/drawing/2016/5/13/chartex" xmlns:cx8="http://schemas.microsoft.com/office/drawing/2016/5/14/chartex" xmlns:mc="http://schemas.openxmlformats.org/markup-compatibility/2006" xmlns:aink="http://schemas.microsoft.com/office/drawing/2016/ink" xmlns:am3d="http://schemas.microsoft.com/office/drawing/2017/model3d" xmlns:o="urn:schemas-microsoft-com:office:office" xmlns:r="http://schemas.openxmlformats.org/officeDocument/2006/relationships" xmlns:m="http://schemas.openxmlformats.org/officeDocument/2006/math" xmlns:v="urn:schemas-microsoft-com:vml" xmlns:wp14="http://schemas.microsoft.com/office/word/2010/wordprocessingDrawing" xmlns:wp="http://schemas.openxmlformats.org/drawingml/2006/wordprocessingDrawing" xmlns:w10="urn:schemas-microsoft-com:office:word" xmlns:w="http://schemas.openxmlformats.org/wordprocessingml/2006/main" xmlns:w14="http://schemas.microsoft.com/office/word/2010/wordml" xmlns:w15="http://schemas.microsoft.com/office/word/2012/wordml" xmlns:w16cex="http://schemas.microsoft.com/office/word/2018/wordml/cex" xmlns:w16cid="http://schemas.microsoft.com/office/word/2016/wordml/cid" xmlns:w16="http://schemas.microsoft.com/office/word/2018/wordml" xmlns:w16se="http://schemas.microsoft.com/office/word/2015/wordml/symex" xmlns:wpg="http://schemas.microsoft.com/office/word/2010/wordprocessingGroup" xmlns:wpi="http://schemas.microsoft.com/office/word/2010/wordprocessingInk" xmlns:wne="http://schemas.microsoft.com/office/word/2006/wordml" xmlns:wps="http://schemas.microsoft.com/office/word/2010/wordprocessingShape" mc:Ignorable="w14 w15 w16se w16cid w16 w16cex wp14">
+  <w:p>
+    <w:pPr>
+      <w:pStyle w:val="Footer"/>
+      <w:jc w:val="center"/>
+      <w:rPr>
+        <w:rFonts w:ascii="Times New Roman" w:hAnsi="Times New Roman" w:cs="Times New Roman"/>
+        <w:sz w:val="24"/>
+        <w:szCs w:val="24"/>
+      </w:rPr>
+    </w:pPr>
+    <w:r>
+      <w:rPr>
+        <w:rFonts w:ascii="Times New Roman" w:hAnsi="Times New Roman" w:cs="Times New Roman"/>
+        <w:sz w:val="24"/>
+        <w:szCs w:val="24"/>
+      </w:rPr>
+      <w:t>45454</w:t>
+    </w:r>
   </w:p>
 </w:ftr>
 </file>
@@ -3111,8 +4214,18 @@
   <w:p>
     <w:pPr>
       <w:pStyle w:val="Footer"/>
-      <w:jc w:val="center"/>
+      <w:tabs>
+        <w:tab w:val="left" w:pos="5475"/>
+      </w:tabs>
     </w:pPr>
+    <w:r>
+      <w:rPr>
+        <w:rFonts w:ascii="Times New Roman" w:hAnsi="Times New Roman" w:cs="Times New Roman"/>
+        <w:sz w:val="24"/>
+        <w:szCs w:val="24"/>
+      </w:rPr>
+      <w:tab/>
+    </w:r>
     <w:sdt>
       <w:sdtPr>
         <w:rPr>
@@ -3142,6 +4255,15 @@
         </w:r>
       </w:sdtContent>
     </w:sdt>
+    <w:r>
+      <w:rPr>
+        <w:rFonts w:ascii="Times New Roman" w:hAnsi="Times New Roman" w:cs="Times New Roman"/>
+        <w:noProof/>
+        <w:sz w:val="24"/>
+        <w:szCs w:val="24"/>
+      </w:rPr>
+      <w:tab/>
+    </w:r>
   </w:p>
 </w:ftr>
 </file>
@@ -3151,12 +4273,9 @@
   <w:p>
     <w:pPr>
       <w:pStyle w:val="Footer"/>
-      <w:jc w:val="center"/>
-      <w:rPr>
-        <w:rFonts w:ascii="Times New Roman" w:hAnsi="Times New Roman" w:cs="Times New Roman"/>
-        <w:sz w:val="24"/>
-        <w:szCs w:val="24"/>
-      </w:rPr>
+      <w:tabs>
+        <w:tab w:val="left" w:pos="5475"/>
+      </w:tabs>
     </w:pPr>
     <w:r>
       <w:rPr>
@@ -3164,7 +4283,45 @@
         <w:sz w:val="24"/>
         <w:szCs w:val="24"/>
       </w:rPr>
-      <w:t>iv</w:t>
+      <w:tab/>
+    </w:r>
+    <w:sdt>
+      <w:sdtPr>
+        <w:rPr>
+          <w:rFonts w:ascii="Times New Roman" w:hAnsi="Times New Roman" w:cs="Times New Roman"/>
+          <w:sz w:val="24"/>
+          <w:szCs w:val="24"/>
+        </w:rPr>
+        <w:id w:val="-43990471"/>
+        <w:docPartObj>
+          <w:docPartGallery w:val="Page Numbers (Bottom of Page)"/>
+          <w:docPartUnique/>
+        </w:docPartObj>
+      </w:sdtPr>
+      <w:sdtEndPr>
+        <w:rPr>
+          <w:noProof/>
+        </w:rPr>
+      </w:sdtEndPr>
+      <w:sdtContent>
+        <w:r>
+          <w:rPr>
+            <w:rFonts w:ascii="Times New Roman" w:hAnsi="Times New Roman" w:cs="Times New Roman"/>
+            <w:sz w:val="24"/>
+            <w:szCs w:val="24"/>
+          </w:rPr>
+          <w:t>iv</w:t>
+        </w:r>
+      </w:sdtContent>
+    </w:sdt>
+    <w:r>
+      <w:rPr>
+        <w:rFonts w:ascii="Times New Roman" w:hAnsi="Times New Roman" w:cs="Times New Roman"/>
+        <w:noProof/>
+        <w:sz w:val="24"/>
+        <w:szCs w:val="24"/>
+      </w:rPr>
+      <w:tab/>
     </w:r>
   </w:p>
 </w:ftr>
@@ -3188,7 +4345,7 @@
         <w:sz w:val="24"/>
         <w:szCs w:val="24"/>
       </w:rPr>
-      <w:t>1</w:t>
+      <w:t>v</w:t>
     </w:r>
   </w:p>
 </w:ftr>
@@ -3206,6 +4363,14 @@
         <w:szCs w:val="24"/>
       </w:rPr>
     </w:pPr>
+    <w:r>
+      <w:rPr>
+        <w:rFonts w:ascii="Times New Roman" w:hAnsi="Times New Roman" w:cs="Times New Roman"/>
+        <w:sz w:val="24"/>
+        <w:szCs w:val="24"/>
+      </w:rPr>
+      <w:t>1</w:t>
+    </w:r>
   </w:p>
 </w:ftr>
 </file>
@@ -3222,14 +4387,6 @@
         <w:szCs w:val="24"/>
       </w:rPr>
     </w:pPr>
-    <w:r>
-      <w:rPr>
-        <w:rFonts w:ascii="Times New Roman" w:hAnsi="Times New Roman" w:cs="Times New Roman"/>
-        <w:sz w:val="24"/>
-        <w:szCs w:val="24"/>
-      </w:rPr>
-      <w:t>45454</w:t>
-    </w:r>
   </w:p>
 </w:ftr>
 </file>
@@ -3425,6 +4582,195 @@
     </w:r>
   </w:p>
 </w:hdr>
+</file>
+
+<file path=word/numbering.xml><?xml version="1.0" encoding="utf-8"?>
+<w:numbering xmlns:wpc="http://schemas.microsoft.com/office/word/2010/wordprocessingCanvas" xmlns:cx="http://schemas.microsoft.com/office/drawing/2014/chartex" xmlns:cx1="http://schemas.microsoft.com/office/drawing/2015/9/8/chartex" xmlns:cx2="http://schemas.microsoft.com/office/drawing/2015/10/21/chartex" xmlns:cx3="http://schemas.microsoft.com/office/drawing/2016/5/9/chartex" xmlns:cx4="http://schemas.microsoft.com/office/drawing/2016/5/10/chartex" xmlns:cx5="http://schemas.microsoft.com/office/drawing/2016/5/11/chartex" xmlns:cx6="http://schemas.microsoft.com/office/drawing/2016/5/12/chartex" xmlns:cx7="http://schemas.microsoft.com/office/drawing/2016/5/13/chartex" xmlns:cx8="http://schemas.microsoft.com/office/drawing/2016/5/14/chartex" xmlns:mc="http://schemas.openxmlformats.org/markup-compatibility/2006" xmlns:aink="http://schemas.microsoft.com/office/drawing/2016/ink" xmlns:am3d="http://schemas.microsoft.com/office/drawing/2017/model3d" xmlns:o="urn:schemas-microsoft-com:office:office" xmlns:r="http://schemas.openxmlformats.org/officeDocument/2006/relationships" xmlns:m="http://schemas.openxmlformats.org/officeDocument/2006/math" xmlns:v="urn:schemas-microsoft-com:vml" xmlns:wp14="http://schemas.microsoft.com/office/word/2010/wordprocessingDrawing" xmlns:wp="http://schemas.openxmlformats.org/drawingml/2006/wordprocessingDrawing" xmlns:w10="urn:schemas-microsoft-com:office:word" xmlns:w="http://schemas.openxmlformats.org/wordprocessingml/2006/main" xmlns:w14="http://schemas.microsoft.com/office/word/2010/wordml" xmlns:w15="http://schemas.microsoft.com/office/word/2012/wordml" xmlns:w16cex="http://schemas.microsoft.com/office/word/2018/wordml/cex" xmlns:w16cid="http://schemas.microsoft.com/office/word/2016/wordml/cid" xmlns:w16="http://schemas.microsoft.com/office/word/2018/wordml" xmlns:w16se="http://schemas.microsoft.com/office/word/2015/wordml/symex" xmlns:wpg="http://schemas.microsoft.com/office/word/2010/wordprocessingGroup" xmlns:wpi="http://schemas.microsoft.com/office/word/2010/wordprocessingInk" xmlns:wne="http://schemas.microsoft.com/office/word/2006/wordml" xmlns:wps="http://schemas.microsoft.com/office/word/2010/wordprocessingShape" mc:Ignorable="w14 w15 w16se w16cid w16 w16cex wp14">
+  <w:abstractNum w:abstractNumId="0" w15:restartNumberingAfterBreak="0">
+    <w:nsid w:val="33033538"/>
+    <w:multiLevelType w:val="hybridMultilevel"/>
+    <w:tmpl w:val="98D80136"/>
+    <w:lvl w:ilvl="0" w:tplc="74A441B8">
+      <w:start w:val="1"/>
+      <w:numFmt w:val="upperLetter"/>
+      <w:lvlText w:val="%1."/>
+      <w:lvlJc w:val="left"/>
+      <w:pPr>
+        <w:ind w:left="420" w:hanging="360"/>
+      </w:pPr>
+      <w:rPr>
+        <w:rFonts w:hint="default"/>
+      </w:rPr>
+    </w:lvl>
+    <w:lvl w:ilvl="1" w:tplc="04090019" w:tentative="1">
+      <w:start w:val="1"/>
+      <w:numFmt w:val="lowerLetter"/>
+      <w:lvlText w:val="%2."/>
+      <w:lvlJc w:val="left"/>
+      <w:pPr>
+        <w:ind w:left="1140" w:hanging="360"/>
+      </w:pPr>
+    </w:lvl>
+    <w:lvl w:ilvl="2" w:tplc="0409001B" w:tentative="1">
+      <w:start w:val="1"/>
+      <w:numFmt w:val="lowerRoman"/>
+      <w:lvlText w:val="%3."/>
+      <w:lvlJc w:val="right"/>
+      <w:pPr>
+        <w:ind w:left="1860" w:hanging="180"/>
+      </w:pPr>
+    </w:lvl>
+    <w:lvl w:ilvl="3" w:tplc="0409000F" w:tentative="1">
+      <w:start w:val="1"/>
+      <w:numFmt w:val="decimal"/>
+      <w:lvlText w:val="%4."/>
+      <w:lvlJc w:val="left"/>
+      <w:pPr>
+        <w:ind w:left="2580" w:hanging="360"/>
+      </w:pPr>
+    </w:lvl>
+    <w:lvl w:ilvl="4" w:tplc="04090019" w:tentative="1">
+      <w:start w:val="1"/>
+      <w:numFmt w:val="lowerLetter"/>
+      <w:lvlText w:val="%5."/>
+      <w:lvlJc w:val="left"/>
+      <w:pPr>
+        <w:ind w:left="3300" w:hanging="360"/>
+      </w:pPr>
+    </w:lvl>
+    <w:lvl w:ilvl="5" w:tplc="0409001B" w:tentative="1">
+      <w:start w:val="1"/>
+      <w:numFmt w:val="lowerRoman"/>
+      <w:lvlText w:val="%6."/>
+      <w:lvlJc w:val="right"/>
+      <w:pPr>
+        <w:ind w:left="4020" w:hanging="180"/>
+      </w:pPr>
+    </w:lvl>
+    <w:lvl w:ilvl="6" w:tplc="0409000F" w:tentative="1">
+      <w:start w:val="1"/>
+      <w:numFmt w:val="decimal"/>
+      <w:lvlText w:val="%7."/>
+      <w:lvlJc w:val="left"/>
+      <w:pPr>
+        <w:ind w:left="4740" w:hanging="360"/>
+      </w:pPr>
+    </w:lvl>
+    <w:lvl w:ilvl="7" w:tplc="04090019" w:tentative="1">
+      <w:start w:val="1"/>
+      <w:numFmt w:val="lowerLetter"/>
+      <w:lvlText w:val="%8."/>
+      <w:lvlJc w:val="left"/>
+      <w:pPr>
+        <w:ind w:left="5460" w:hanging="360"/>
+      </w:pPr>
+    </w:lvl>
+    <w:lvl w:ilvl="8" w:tplc="0409001B" w:tentative="1">
+      <w:start w:val="1"/>
+      <w:numFmt w:val="lowerRoman"/>
+      <w:lvlText w:val="%9."/>
+      <w:lvlJc w:val="right"/>
+      <w:pPr>
+        <w:ind w:left="6180" w:hanging="180"/>
+      </w:pPr>
+    </w:lvl>
+  </w:abstractNum>
+  <w:abstractNum w:abstractNumId="1" w15:restartNumberingAfterBreak="0">
+    <w:nsid w:val="584D594C"/>
+    <w:multiLevelType w:val="hybridMultilevel"/>
+    <w:tmpl w:val="6D30255C"/>
+    <w:lvl w:ilvl="0" w:tplc="ED6E4CF2">
+      <w:start w:val="1"/>
+      <w:numFmt w:val="upperLetter"/>
+      <w:lvlText w:val="%1."/>
+      <w:lvlJc w:val="left"/>
+      <w:pPr>
+        <w:ind w:left="1080" w:hanging="360"/>
+      </w:pPr>
+      <w:rPr>
+        <w:rFonts w:hint="default"/>
+      </w:rPr>
+    </w:lvl>
+    <w:lvl w:ilvl="1" w:tplc="04090019" w:tentative="1">
+      <w:start w:val="1"/>
+      <w:numFmt w:val="lowerLetter"/>
+      <w:lvlText w:val="%2."/>
+      <w:lvlJc w:val="left"/>
+      <w:pPr>
+        <w:ind w:left="1800" w:hanging="360"/>
+      </w:pPr>
+    </w:lvl>
+    <w:lvl w:ilvl="2" w:tplc="0409001B" w:tentative="1">
+      <w:start w:val="1"/>
+      <w:numFmt w:val="lowerRoman"/>
+      <w:lvlText w:val="%3."/>
+      <w:lvlJc w:val="right"/>
+      <w:pPr>
+        <w:ind w:left="2520" w:hanging="180"/>
+      </w:pPr>
+    </w:lvl>
+    <w:lvl w:ilvl="3" w:tplc="0409000F" w:tentative="1">
+      <w:start w:val="1"/>
+      <w:numFmt w:val="decimal"/>
+      <w:lvlText w:val="%4."/>
+      <w:lvlJc w:val="left"/>
+      <w:pPr>
+        <w:ind w:left="3240" w:hanging="360"/>
+      </w:pPr>
+    </w:lvl>
+    <w:lvl w:ilvl="4" w:tplc="04090019" w:tentative="1">
+      <w:start w:val="1"/>
+      <w:numFmt w:val="lowerLetter"/>
+      <w:lvlText w:val="%5."/>
+      <w:lvlJc w:val="left"/>
+      <w:pPr>
+        <w:ind w:left="3960" w:hanging="360"/>
+      </w:pPr>
+    </w:lvl>
+    <w:lvl w:ilvl="5" w:tplc="0409001B" w:tentative="1">
+      <w:start w:val="1"/>
+      <w:numFmt w:val="lowerRoman"/>
+      <w:lvlText w:val="%6."/>
+      <w:lvlJc w:val="right"/>
+      <w:pPr>
+        <w:ind w:left="4680" w:hanging="180"/>
+      </w:pPr>
+    </w:lvl>
+    <w:lvl w:ilvl="6" w:tplc="0409000F" w:tentative="1">
+      <w:start w:val="1"/>
+      <w:numFmt w:val="decimal"/>
+      <w:lvlText w:val="%7."/>
+      <w:lvlJc w:val="left"/>
+      <w:pPr>
+        <w:ind w:left="5400" w:hanging="360"/>
+      </w:pPr>
+    </w:lvl>
+    <w:lvl w:ilvl="7" w:tplc="04090019" w:tentative="1">
+      <w:start w:val="1"/>
+      <w:numFmt w:val="lowerLetter"/>
+      <w:lvlText w:val="%8."/>
+      <w:lvlJc w:val="left"/>
+      <w:pPr>
+        <w:ind w:left="6120" w:hanging="360"/>
+      </w:pPr>
+    </w:lvl>
+    <w:lvl w:ilvl="8" w:tplc="0409001B" w:tentative="1">
+      <w:start w:val="1"/>
+      <w:numFmt w:val="lowerRoman"/>
+      <w:lvlText w:val="%9."/>
+      <w:lvlJc w:val="right"/>
+      <w:pPr>
+        <w:ind w:left="6840" w:hanging="180"/>
+      </w:pPr>
+    </w:lvl>
+  </w:abstractNum>
+  <w:num w:numId="1">
+    <w:abstractNumId w:val="0"/>
+  </w:num>
+  <w:num w:numId="2">
+    <w:abstractNumId w:val="1"/>
+  </w:num>
+</w:numbering>
 </file>
 
 <file path=word/styles.xml><?xml version="1.0" encoding="utf-8"?>

</xml_diff>

<commit_message>
Input/Output Rates not lining up
</commit_message>
<xml_diff>
--- a/thesis_McMeekan.docx
+++ b/thesis_McMeekan.docx
@@ -1462,7 +1462,25 @@
           <w:sz w:val="24"/>
           <w:szCs w:val="24"/>
         </w:rPr>
-        <w:t>Dr. Binto George, thesis supervisor,</w:t>
+        <w:t xml:space="preserve">Dr. </w:t>
+      </w:r>
+      <w:proofErr w:type="spellStart"/>
+      <w:r>
+        <w:rPr>
+          <w:rFonts w:ascii="Times New Roman" w:hAnsi="Times New Roman" w:cs="Times New Roman"/>
+          <w:sz w:val="24"/>
+          <w:szCs w:val="24"/>
+        </w:rPr>
+        <w:t>Binto</w:t>
+      </w:r>
+      <w:proofErr w:type="spellEnd"/>
+      <w:r>
+        <w:rPr>
+          <w:rFonts w:ascii="Times New Roman" w:hAnsi="Times New Roman" w:cs="Times New Roman"/>
+          <w:sz w:val="24"/>
+          <w:szCs w:val="24"/>
+        </w:rPr>
+        <w:t xml:space="preserve"> George, thesis supervisor,</w:t>
       </w:r>
       <w:r>
         <w:rPr>
@@ -1478,7 +1496,43 @@
           <w:sz w:val="24"/>
           <w:szCs w:val="24"/>
         </w:rPr>
-        <w:t xml:space="preserve">Dr. Nilanjan Sen and Dr. Chunying Zhao </w:t>
+        <w:t xml:space="preserve">Dr. </w:t>
+      </w:r>
+      <w:proofErr w:type="spellStart"/>
+      <w:r>
+        <w:rPr>
+          <w:rFonts w:ascii="Times New Roman" w:hAnsi="Times New Roman" w:cs="Times New Roman"/>
+          <w:sz w:val="24"/>
+          <w:szCs w:val="24"/>
+        </w:rPr>
+        <w:t>Nilanjan</w:t>
+      </w:r>
+      <w:proofErr w:type="spellEnd"/>
+      <w:r>
+        <w:rPr>
+          <w:rFonts w:ascii="Times New Roman" w:hAnsi="Times New Roman" w:cs="Times New Roman"/>
+          <w:sz w:val="24"/>
+          <w:szCs w:val="24"/>
+        </w:rPr>
+        <w:t xml:space="preserve"> Sen and Dr. </w:t>
+      </w:r>
+      <w:proofErr w:type="spellStart"/>
+      <w:r>
+        <w:rPr>
+          <w:rFonts w:ascii="Times New Roman" w:hAnsi="Times New Roman" w:cs="Times New Roman"/>
+          <w:sz w:val="24"/>
+          <w:szCs w:val="24"/>
+        </w:rPr>
+        <w:t>Chunying</w:t>
+      </w:r>
+      <w:proofErr w:type="spellEnd"/>
+      <w:r>
+        <w:rPr>
+          <w:rFonts w:ascii="Times New Roman" w:hAnsi="Times New Roman" w:cs="Times New Roman"/>
+          <w:sz w:val="24"/>
+          <w:szCs w:val="24"/>
+        </w:rPr>
+        <w:t xml:space="preserve"> Zhao </w:t>
       </w:r>
       <w:r>
         <w:rPr>
@@ -1987,15 +2041,7 @@
           <w:sz w:val="24"/>
           <w:szCs w:val="24"/>
         </w:rPr>
-        <w:t>2.</w:t>
-      </w:r>
-      <w:r>
-        <w:rPr>
-          <w:rFonts w:ascii="Times New Roman" w:hAnsi="Times New Roman" w:cs="Times New Roman"/>
-          <w:sz w:val="24"/>
-          <w:szCs w:val="24"/>
-        </w:rPr>
-        <w:t>2.1</w:t>
+        <w:t>2.2.1 Data Integrity</w:t>
       </w:r>
       <w:r>
         <w:rPr>
@@ -2011,7 +2057,156 @@
           <w:sz w:val="24"/>
           <w:szCs w:val="24"/>
         </w:rPr>
-        <w:t>Data Integrity</w:t>
+        <w:t xml:space="preserve">. . . . . . </w:t>
+      </w:r>
+      <w:r>
+        <w:rPr>
+          <w:rFonts w:ascii="Times New Roman" w:hAnsi="Times New Roman" w:cs="Times New Roman"/>
+          <w:sz w:val="24"/>
+          <w:szCs w:val="24"/>
+        </w:rPr>
+        <w:t xml:space="preserve">. . . . . . . . . . . . . . . . . . . . . . . . . . . . . . . . . . . . . . . . </w:t>
+      </w:r>
+      <w:r>
+        <w:rPr>
+          <w:rFonts w:ascii="Times New Roman" w:hAnsi="Times New Roman" w:cs="Times New Roman"/>
+          <w:sz w:val="24"/>
+          <w:szCs w:val="24"/>
+        </w:rPr>
+        <w:t>.</w:t>
+      </w:r>
+      <w:r>
+        <w:rPr>
+          <w:rFonts w:ascii="Times New Roman" w:hAnsi="Times New Roman" w:cs="Times New Roman"/>
+          <w:sz w:val="24"/>
+          <w:szCs w:val="24"/>
+        </w:rPr>
+        <w:t xml:space="preserve">  </w:t>
+      </w:r>
+      <w:r>
+        <w:rPr>
+          <w:rFonts w:ascii="Times New Roman" w:hAnsi="Times New Roman" w:cs="Times New Roman"/>
+          <w:sz w:val="24"/>
+          <w:szCs w:val="24"/>
+        </w:rPr>
+        <w:t>14</w:t>
+      </w:r>
+    </w:p>
+    <w:p>
+      <w:pPr>
+        <w:spacing w:line="480" w:lineRule="auto"/>
+        <w:rPr>
+          <w:rFonts w:ascii="Times New Roman" w:hAnsi="Times New Roman" w:cs="Times New Roman"/>
+          <w:sz w:val="24"/>
+          <w:szCs w:val="24"/>
+        </w:rPr>
+      </w:pPr>
+      <w:r>
+        <w:rPr>
+          <w:rFonts w:ascii="Times New Roman" w:hAnsi="Times New Roman" w:cs="Times New Roman"/>
+          <w:sz w:val="24"/>
+          <w:szCs w:val="24"/>
+        </w:rPr>
+        <w:tab/>
+      </w:r>
+      <w:r>
+        <w:rPr>
+          <w:rFonts w:ascii="Times New Roman" w:hAnsi="Times New Roman" w:cs="Times New Roman"/>
+          <w:sz w:val="24"/>
+          <w:szCs w:val="24"/>
+        </w:rPr>
+        <w:tab/>
+        <w:t xml:space="preserve">2.2.2 Covert Channels . . . . </w:t>
+      </w:r>
+      <w:r>
+        <w:rPr>
+          <w:rFonts w:ascii="Times New Roman" w:hAnsi="Times New Roman" w:cs="Times New Roman"/>
+          <w:sz w:val="24"/>
+          <w:szCs w:val="24"/>
+        </w:rPr>
+        <w:t xml:space="preserve">. . . . . . . . . . . . . . . . . . . . . . . . . . . . . . . . . . . . . . . . </w:t>
+      </w:r>
+      <w:r>
+        <w:rPr>
+          <w:rFonts w:ascii="Times New Roman" w:hAnsi="Times New Roman" w:cs="Times New Roman"/>
+          <w:sz w:val="24"/>
+          <w:szCs w:val="24"/>
+        </w:rPr>
+        <w:t xml:space="preserve">.  </w:t>
+      </w:r>
+      <w:r>
+        <w:rPr>
+          <w:rFonts w:ascii="Times New Roman" w:hAnsi="Times New Roman" w:cs="Times New Roman"/>
+          <w:sz w:val="24"/>
+          <w:szCs w:val="24"/>
+        </w:rPr>
+        <w:t>14</w:t>
+      </w:r>
+    </w:p>
+    <w:p>
+      <w:pPr>
+        <w:spacing w:line="480" w:lineRule="auto"/>
+        <w:rPr>
+          <w:rFonts w:ascii="Times New Roman" w:hAnsi="Times New Roman" w:cs="Times New Roman"/>
+          <w:sz w:val="24"/>
+          <w:szCs w:val="24"/>
+        </w:rPr>
+      </w:pPr>
+      <w:r>
+        <w:rPr>
+          <w:rFonts w:ascii="Times New Roman" w:hAnsi="Times New Roman" w:cs="Times New Roman"/>
+          <w:sz w:val="24"/>
+          <w:szCs w:val="24"/>
+        </w:rPr>
+        <w:tab/>
+      </w:r>
+      <w:r>
+        <w:rPr>
+          <w:rFonts w:ascii="Times New Roman" w:hAnsi="Times New Roman" w:cs="Times New Roman"/>
+          <w:sz w:val="24"/>
+          <w:szCs w:val="24"/>
+        </w:rPr>
+        <w:tab/>
+      </w:r>
+      <w:r>
+        <w:rPr>
+          <w:rFonts w:ascii="Times New Roman" w:hAnsi="Times New Roman" w:cs="Times New Roman"/>
+          <w:sz w:val="24"/>
+          <w:szCs w:val="24"/>
+        </w:rPr>
+        <w:t>2.2.</w:t>
+      </w:r>
+      <w:r>
+        <w:rPr>
+          <w:rFonts w:ascii="Times New Roman" w:hAnsi="Times New Roman" w:cs="Times New Roman"/>
+          <w:sz w:val="24"/>
+          <w:szCs w:val="24"/>
+        </w:rPr>
+        <w:t>3</w:t>
+      </w:r>
+      <w:r>
+        <w:rPr>
+          <w:rFonts w:ascii="Times New Roman" w:hAnsi="Times New Roman" w:cs="Times New Roman"/>
+          <w:sz w:val="24"/>
+          <w:szCs w:val="24"/>
+        </w:rPr>
+        <w:t xml:space="preserve"> IP Leaks . . . . . . . . . . </w:t>
+      </w:r>
+      <w:r>
+        <w:rPr>
+          <w:rFonts w:ascii="Times New Roman" w:hAnsi="Times New Roman" w:cs="Times New Roman"/>
+          <w:sz w:val="24"/>
+          <w:szCs w:val="24"/>
+        </w:rPr>
+        <w:t>. . . . . . . . . . . . . . . . . . . . . . . . . . . . . . . . . . . . . . . .</w:t>
+      </w:r>
+      <w:r>
+        <w:rPr>
+          <w:rFonts w:ascii="Times New Roman" w:hAnsi="Times New Roman" w:cs="Times New Roman"/>
+          <w:sz w:val="24"/>
+          <w:szCs w:val="24"/>
+        </w:rPr>
+        <w:t xml:space="preserve"> .</w:t>
       </w:r>
       <w:r>
         <w:rPr>
@@ -2027,31 +2222,7 @@
           <w:sz w:val="24"/>
           <w:szCs w:val="24"/>
         </w:rPr>
-        <w:t xml:space="preserve">. . . . . . </w:t>
-      </w:r>
-      <w:r>
-        <w:rPr>
-          <w:rFonts w:ascii="Times New Roman" w:hAnsi="Times New Roman" w:cs="Times New Roman"/>
-          <w:sz w:val="24"/>
-          <w:szCs w:val="24"/>
-        </w:rPr>
-        <w:t xml:space="preserve">. . . . . . . . . . . . . . . . . . . . . . . . . . . . . . . . . . . . . . . . </w:t>
-      </w:r>
-      <w:r>
-        <w:rPr>
-          <w:rFonts w:ascii="Times New Roman" w:hAnsi="Times New Roman" w:cs="Times New Roman"/>
-          <w:sz w:val="24"/>
-          <w:szCs w:val="24"/>
-        </w:rPr>
-        <w:t>.</w:t>
-      </w:r>
-      <w:r>
-        <w:rPr>
-          <w:rFonts w:ascii="Times New Roman" w:hAnsi="Times New Roman" w:cs="Times New Roman"/>
-          <w:sz w:val="24"/>
-          <w:szCs w:val="24"/>
-        </w:rPr>
-        <w:t xml:space="preserve">  </w:t>
+        <w:t xml:space="preserve"> </w:t>
       </w:r>
       <w:r>
         <w:rPr>
@@ -2077,72 +2248,66 @@
           <w:sz w:val="24"/>
           <w:szCs w:val="24"/>
         </w:rPr>
+        <w:t xml:space="preserve">Chapter </w:t>
+      </w:r>
+      <w:r>
+        <w:rPr>
+          <w:rFonts w:ascii="Times New Roman" w:hAnsi="Times New Roman" w:cs="Times New Roman"/>
+          <w:sz w:val="24"/>
+          <w:szCs w:val="24"/>
+        </w:rPr>
+        <w:t>3 – Research Methodology &amp; Implementation . .</w:t>
+      </w:r>
+      <w:r>
+        <w:rPr>
+          <w:rFonts w:ascii="Times New Roman" w:hAnsi="Times New Roman" w:cs="Times New Roman"/>
+          <w:sz w:val="24"/>
+          <w:szCs w:val="24"/>
+        </w:rPr>
+        <w:t xml:space="preserve"> . . . . . . . . . . . . . . . . . . . . . . . . . . . . . </w:t>
+      </w:r>
+      <w:r>
+        <w:rPr>
+          <w:rFonts w:ascii="Times New Roman" w:hAnsi="Times New Roman" w:cs="Times New Roman"/>
+          <w:sz w:val="24"/>
+          <w:szCs w:val="24"/>
+        </w:rPr>
+        <w:t xml:space="preserve"> 14</w:t>
+      </w:r>
+    </w:p>
+    <w:p>
+      <w:pPr>
+        <w:spacing w:line="480" w:lineRule="auto"/>
+        <w:rPr>
+          <w:rFonts w:ascii="Times New Roman" w:hAnsi="Times New Roman" w:cs="Times New Roman"/>
+          <w:sz w:val="24"/>
+          <w:szCs w:val="24"/>
+        </w:rPr>
+      </w:pPr>
+      <w:r>
+        <w:rPr>
+          <w:rFonts w:ascii="Times New Roman" w:hAnsi="Times New Roman" w:cs="Times New Roman"/>
+          <w:sz w:val="24"/>
+          <w:szCs w:val="24"/>
+        </w:rPr>
         <w:tab/>
-      </w:r>
-      <w:r>
-        <w:rPr>
-          <w:rFonts w:ascii="Times New Roman" w:hAnsi="Times New Roman" w:cs="Times New Roman"/>
-          <w:sz w:val="24"/>
-          <w:szCs w:val="24"/>
-        </w:rPr>
-        <w:tab/>
-        <w:t>2.2.</w:t>
-      </w:r>
-      <w:r>
-        <w:rPr>
-          <w:rFonts w:ascii="Times New Roman" w:hAnsi="Times New Roman" w:cs="Times New Roman"/>
-          <w:sz w:val="24"/>
-          <w:szCs w:val="24"/>
-        </w:rPr>
-        <w:t>2</w:t>
-      </w:r>
-      <w:r>
-        <w:rPr>
-          <w:rFonts w:ascii="Times New Roman" w:hAnsi="Times New Roman" w:cs="Times New Roman"/>
-          <w:sz w:val="24"/>
-          <w:szCs w:val="24"/>
-        </w:rPr>
-        <w:t xml:space="preserve"> </w:t>
-      </w:r>
-      <w:r>
-        <w:rPr>
-          <w:rFonts w:ascii="Times New Roman" w:hAnsi="Times New Roman" w:cs="Times New Roman"/>
-          <w:sz w:val="24"/>
-          <w:szCs w:val="24"/>
-        </w:rPr>
-        <w:t xml:space="preserve">Covert Channels </w:t>
-      </w:r>
-      <w:r>
-        <w:rPr>
-          <w:rFonts w:ascii="Times New Roman" w:hAnsi="Times New Roman" w:cs="Times New Roman"/>
-          <w:sz w:val="24"/>
-          <w:szCs w:val="24"/>
-        </w:rPr>
-        <w:t xml:space="preserve">. . . . </w:t>
-      </w:r>
-      <w:r>
-        <w:rPr>
-          <w:rFonts w:ascii="Times New Roman" w:hAnsi="Times New Roman" w:cs="Times New Roman"/>
-          <w:sz w:val="24"/>
-          <w:szCs w:val="24"/>
-        </w:rPr>
-        <w:t xml:space="preserve">. . . . . . . . . . . . . . . . . . . . . . . . . . . . . . . . . . . . . . . . </w:t>
-      </w:r>
-      <w:r>
-        <w:rPr>
-          <w:rFonts w:ascii="Times New Roman" w:hAnsi="Times New Roman" w:cs="Times New Roman"/>
-          <w:sz w:val="24"/>
-          <w:szCs w:val="24"/>
-        </w:rPr>
-        <w:t xml:space="preserve">. </w:t>
-      </w:r>
-      <w:r>
-        <w:rPr>
-          <w:rFonts w:ascii="Times New Roman" w:hAnsi="Times New Roman" w:cs="Times New Roman"/>
-          <w:sz w:val="24"/>
-          <w:szCs w:val="24"/>
-        </w:rPr>
-        <w:t xml:space="preserve"> </w:t>
+        <w:t xml:space="preserve">3.1 Security Study. . . . . </w:t>
+      </w:r>
+      <w:r>
+        <w:rPr>
+          <w:rFonts w:ascii="Times New Roman" w:hAnsi="Times New Roman" w:cs="Times New Roman"/>
+          <w:sz w:val="24"/>
+          <w:szCs w:val="24"/>
+        </w:rPr>
+        <w:t>. . . . . . . . . . . . . . . . . . . . . . . . . . . . . . . . . . . . . . . . . . . . . . . . .</w:t>
+      </w:r>
+      <w:r>
+        <w:rPr>
+          <w:rFonts w:ascii="Times New Roman" w:hAnsi="Times New Roman" w:cs="Times New Roman"/>
+          <w:sz w:val="24"/>
+          <w:szCs w:val="24"/>
+        </w:rPr>
+        <w:t xml:space="preserve">   </w:t>
       </w:r>
       <w:r>
         <w:rPr>
@@ -2151,162 +2316,6 @@
           <w:szCs w:val="24"/>
         </w:rPr>
         <w:t>14</w:t>
-      </w:r>
-    </w:p>
-    <w:p>
-      <w:pPr>
-        <w:spacing w:line="480" w:lineRule="auto"/>
-        <w:rPr>
-          <w:rFonts w:ascii="Times New Roman" w:hAnsi="Times New Roman" w:cs="Times New Roman"/>
-          <w:sz w:val="24"/>
-          <w:szCs w:val="24"/>
-        </w:rPr>
-      </w:pPr>
-      <w:r>
-        <w:rPr>
-          <w:rFonts w:ascii="Times New Roman" w:hAnsi="Times New Roman" w:cs="Times New Roman"/>
-          <w:sz w:val="24"/>
-          <w:szCs w:val="24"/>
-        </w:rPr>
-        <w:tab/>
-      </w:r>
-      <w:r>
-        <w:rPr>
-          <w:rFonts w:ascii="Times New Roman" w:hAnsi="Times New Roman" w:cs="Times New Roman"/>
-          <w:sz w:val="24"/>
-          <w:szCs w:val="24"/>
-        </w:rPr>
-        <w:tab/>
-      </w:r>
-      <w:r>
-        <w:rPr>
-          <w:rFonts w:ascii="Times New Roman" w:hAnsi="Times New Roman" w:cs="Times New Roman"/>
-          <w:sz w:val="24"/>
-          <w:szCs w:val="24"/>
-        </w:rPr>
-        <w:t>2.2.</w:t>
-      </w:r>
-      <w:r>
-        <w:rPr>
-          <w:rFonts w:ascii="Times New Roman" w:hAnsi="Times New Roman" w:cs="Times New Roman"/>
-          <w:sz w:val="24"/>
-          <w:szCs w:val="24"/>
-        </w:rPr>
-        <w:t>3</w:t>
-      </w:r>
-      <w:r>
-        <w:rPr>
-          <w:rFonts w:ascii="Times New Roman" w:hAnsi="Times New Roman" w:cs="Times New Roman"/>
-          <w:sz w:val="24"/>
-          <w:szCs w:val="24"/>
-        </w:rPr>
-        <w:t xml:space="preserve"> </w:t>
-      </w:r>
-      <w:r>
-        <w:rPr>
-          <w:rFonts w:ascii="Times New Roman" w:hAnsi="Times New Roman" w:cs="Times New Roman"/>
-          <w:sz w:val="24"/>
-          <w:szCs w:val="24"/>
-        </w:rPr>
-        <w:t xml:space="preserve">IP Leaks . . . . </w:t>
-      </w:r>
-      <w:r>
-        <w:rPr>
-          <w:rFonts w:ascii="Times New Roman" w:hAnsi="Times New Roman" w:cs="Times New Roman"/>
-          <w:sz w:val="24"/>
-          <w:szCs w:val="24"/>
-        </w:rPr>
-        <w:t xml:space="preserve">. . . . . . </w:t>
-      </w:r>
-      <w:r>
-        <w:rPr>
-          <w:rFonts w:ascii="Times New Roman" w:hAnsi="Times New Roman" w:cs="Times New Roman"/>
-          <w:sz w:val="24"/>
-          <w:szCs w:val="24"/>
-        </w:rPr>
-        <w:t>. . . . . . . . . . . . . . . . . . . . . . . . . . . . . . . . . . . . . . . .</w:t>
-      </w:r>
-      <w:r>
-        <w:rPr>
-          <w:rFonts w:ascii="Times New Roman" w:hAnsi="Times New Roman" w:cs="Times New Roman"/>
-          <w:sz w:val="24"/>
-          <w:szCs w:val="24"/>
-        </w:rPr>
-        <w:t xml:space="preserve"> .</w:t>
-      </w:r>
-      <w:r>
-        <w:rPr>
-          <w:rFonts w:ascii="Times New Roman" w:hAnsi="Times New Roman" w:cs="Times New Roman"/>
-          <w:sz w:val="24"/>
-          <w:szCs w:val="24"/>
-        </w:rPr>
-        <w:t xml:space="preserve"> </w:t>
-      </w:r>
-      <w:r>
-        <w:rPr>
-          <w:rFonts w:ascii="Times New Roman" w:hAnsi="Times New Roman" w:cs="Times New Roman"/>
-          <w:sz w:val="24"/>
-          <w:szCs w:val="24"/>
-        </w:rPr>
-        <w:t xml:space="preserve"> </w:t>
-      </w:r>
-      <w:r>
-        <w:rPr>
-          <w:rFonts w:ascii="Times New Roman" w:hAnsi="Times New Roman" w:cs="Times New Roman"/>
-          <w:sz w:val="24"/>
-          <w:szCs w:val="24"/>
-        </w:rPr>
-        <w:t>14</w:t>
-      </w:r>
-    </w:p>
-    <w:p>
-      <w:pPr>
-        <w:spacing w:line="480" w:lineRule="auto"/>
-        <w:rPr>
-          <w:rFonts w:ascii="Times New Roman" w:hAnsi="Times New Roman" w:cs="Times New Roman"/>
-          <w:sz w:val="24"/>
-          <w:szCs w:val="24"/>
-        </w:rPr>
-      </w:pPr>
-      <w:r>
-        <w:rPr>
-          <w:rFonts w:ascii="Times New Roman" w:hAnsi="Times New Roman" w:cs="Times New Roman"/>
-          <w:sz w:val="24"/>
-          <w:szCs w:val="24"/>
-        </w:rPr>
-        <w:t xml:space="preserve">Chapter </w:t>
-      </w:r>
-      <w:r>
-        <w:rPr>
-          <w:rFonts w:ascii="Times New Roman" w:hAnsi="Times New Roman" w:cs="Times New Roman"/>
-          <w:sz w:val="24"/>
-          <w:szCs w:val="24"/>
-        </w:rPr>
-        <w:t>3 – Research Methodology &amp; Implementation</w:t>
-      </w:r>
-      <w:r>
-        <w:rPr>
-          <w:rFonts w:ascii="Times New Roman" w:hAnsi="Times New Roman" w:cs="Times New Roman"/>
-          <w:sz w:val="24"/>
-          <w:szCs w:val="24"/>
-        </w:rPr>
-        <w:t xml:space="preserve"> . .</w:t>
-      </w:r>
-      <w:r>
-        <w:rPr>
-          <w:rFonts w:ascii="Times New Roman" w:hAnsi="Times New Roman" w:cs="Times New Roman"/>
-          <w:sz w:val="24"/>
-          <w:szCs w:val="24"/>
-        </w:rPr>
-        <w:t xml:space="preserve"> . . . . . . . . . . . . . . . . . . . . . . . . . . . . . </w:t>
-      </w:r>
-      <w:r>
-        <w:rPr>
-          <w:rFonts w:ascii="Times New Roman" w:hAnsi="Times New Roman" w:cs="Times New Roman"/>
-          <w:sz w:val="24"/>
-          <w:szCs w:val="24"/>
-        </w:rPr>
-        <w:t xml:space="preserve"> 14</w:t>
       </w:r>
     </w:p>
     <w:p>
@@ -2333,15 +2342,81 @@
           <w:sz w:val="24"/>
           <w:szCs w:val="24"/>
         </w:rPr>
-        <w:t>1</w:t>
-      </w:r>
-      <w:r>
-        <w:rPr>
-          <w:rFonts w:ascii="Times New Roman" w:hAnsi="Times New Roman" w:cs="Times New Roman"/>
-          <w:sz w:val="24"/>
-          <w:szCs w:val="24"/>
-        </w:rPr>
-        <w:t xml:space="preserve"> Security Study. . . . . </w:t>
+        <w:t>2</w:t>
+      </w:r>
+      <w:r>
+        <w:rPr>
+          <w:rFonts w:ascii="Times New Roman" w:hAnsi="Times New Roman" w:cs="Times New Roman"/>
+          <w:sz w:val="24"/>
+          <w:szCs w:val="24"/>
+        </w:rPr>
+        <w:t xml:space="preserve"> Open-Source Project Examples</w:t>
+      </w:r>
+      <w:r>
+        <w:rPr>
+          <w:rFonts w:ascii="Times New Roman" w:hAnsi="Times New Roman" w:cs="Times New Roman"/>
+          <w:sz w:val="24"/>
+          <w:szCs w:val="24"/>
+        </w:rPr>
+        <w:t xml:space="preserve"> . . . . . . . . . . . . . . . . . . . . . . . . . . . . . . . . . . . . . . . . . 14</w:t>
+      </w:r>
+    </w:p>
+    <w:p>
+      <w:pPr>
+        <w:spacing w:line="480" w:lineRule="auto"/>
+        <w:rPr>
+          <w:rFonts w:ascii="Times New Roman" w:hAnsi="Times New Roman" w:cs="Times New Roman"/>
+          <w:sz w:val="24"/>
+          <w:szCs w:val="24"/>
+        </w:rPr>
+      </w:pPr>
+      <w:r>
+        <w:rPr>
+          <w:rFonts w:ascii="Times New Roman" w:hAnsi="Times New Roman" w:cs="Times New Roman"/>
+          <w:sz w:val="24"/>
+          <w:szCs w:val="24"/>
+        </w:rPr>
+        <w:tab/>
+      </w:r>
+      <w:r>
+        <w:rPr>
+          <w:rFonts w:ascii="Times New Roman" w:hAnsi="Times New Roman" w:cs="Times New Roman"/>
+          <w:sz w:val="24"/>
+          <w:szCs w:val="24"/>
+        </w:rPr>
+        <w:t>3.</w:t>
+      </w:r>
+      <w:r>
+        <w:rPr>
+          <w:rFonts w:ascii="Times New Roman" w:hAnsi="Times New Roman" w:cs="Times New Roman"/>
+          <w:sz w:val="24"/>
+          <w:szCs w:val="24"/>
+        </w:rPr>
+        <w:t>3</w:t>
+      </w:r>
+      <w:r>
+        <w:rPr>
+          <w:rFonts w:ascii="Times New Roman" w:hAnsi="Times New Roman" w:cs="Times New Roman"/>
+          <w:sz w:val="24"/>
+          <w:szCs w:val="24"/>
+        </w:rPr>
+        <w:t xml:space="preserve"> WebRTC API</w:t>
+      </w:r>
+      <w:r>
+        <w:rPr>
+          <w:rFonts w:ascii="Times New Roman" w:hAnsi="Times New Roman" w:cs="Times New Roman"/>
+          <w:sz w:val="24"/>
+          <w:szCs w:val="24"/>
+        </w:rPr>
+        <w:t xml:space="preserve"> </w:t>
+      </w:r>
+      <w:r>
+        <w:rPr>
+          <w:rFonts w:ascii="Times New Roman" w:hAnsi="Times New Roman" w:cs="Times New Roman"/>
+          <w:sz w:val="24"/>
+          <w:szCs w:val="24"/>
+        </w:rPr>
+        <w:t xml:space="preserve">. . . . . </w:t>
       </w:r>
       <w:r>
         <w:rPr>
@@ -2357,7 +2432,15 @@
           <w:sz w:val="24"/>
           <w:szCs w:val="24"/>
         </w:rPr>
-        <w:t xml:space="preserve">   </w:t>
+        <w:t xml:space="preserve"> </w:t>
+      </w:r>
+      <w:r>
+        <w:rPr>
+          <w:rFonts w:ascii="Times New Roman" w:hAnsi="Times New Roman" w:cs="Times New Roman"/>
+          <w:sz w:val="24"/>
+          <w:szCs w:val="24"/>
+        </w:rPr>
+        <w:t xml:space="preserve">  </w:t>
       </w:r>
       <w:r>
         <w:rPr>
@@ -2384,6 +2467,13 @@
           <w:szCs w:val="24"/>
         </w:rPr>
         <w:tab/>
+      </w:r>
+      <w:r>
+        <w:rPr>
+          <w:rFonts w:ascii="Times New Roman" w:hAnsi="Times New Roman" w:cs="Times New Roman"/>
+          <w:sz w:val="24"/>
+          <w:szCs w:val="24"/>
+        </w:rPr>
         <w:t>3.</w:t>
       </w:r>
       <w:r>
@@ -2392,7 +2482,15 @@
           <w:sz w:val="24"/>
           <w:szCs w:val="24"/>
         </w:rPr>
-        <w:t>2</w:t>
+        <w:t>4</w:t>
+      </w:r>
+      <w:r>
+        <w:rPr>
+          <w:rFonts w:ascii="Times New Roman" w:hAnsi="Times New Roman" w:cs="Times New Roman"/>
+          <w:sz w:val="24"/>
+          <w:szCs w:val="24"/>
+        </w:rPr>
+        <w:t xml:space="preserve"> Image Filtering</w:t>
       </w:r>
       <w:r>
         <w:rPr>
@@ -2408,26 +2506,58 @@
           <w:sz w:val="24"/>
           <w:szCs w:val="24"/>
         </w:rPr>
-        <w:t>Open-Source Project Examples</w:t>
-      </w:r>
-      <w:r>
-        <w:rPr>
-          <w:rFonts w:ascii="Times New Roman" w:hAnsi="Times New Roman" w:cs="Times New Roman"/>
-          <w:sz w:val="24"/>
-          <w:szCs w:val="24"/>
-        </w:rPr>
-        <w:t xml:space="preserve"> . . . . . . . . . . . . . . . . . . . . . . . . . . . . . . . . . . . . . . . . . 14</w:t>
-      </w:r>
-    </w:p>
-    <w:p>
-      <w:pPr>
-        <w:spacing w:line="480" w:lineRule="auto"/>
-        <w:rPr>
-          <w:rFonts w:ascii="Times New Roman" w:hAnsi="Times New Roman" w:cs="Times New Roman"/>
-          <w:sz w:val="24"/>
-          <w:szCs w:val="24"/>
-        </w:rPr>
-      </w:pPr>
+        <w:t xml:space="preserve">. . . </w:t>
+      </w:r>
+      <w:r>
+        <w:rPr>
+          <w:rFonts w:ascii="Times New Roman" w:hAnsi="Times New Roman" w:cs="Times New Roman"/>
+          <w:sz w:val="24"/>
+          <w:szCs w:val="24"/>
+        </w:rPr>
+        <w:t>. . . . . . . . . . . . . . . . . . . . . . . . . . . . . . . . . . . . . . . . . . . . . . . . .</w:t>
+      </w:r>
+      <w:r>
+        <w:rPr>
+          <w:rFonts w:ascii="Times New Roman" w:hAnsi="Times New Roman" w:cs="Times New Roman"/>
+          <w:sz w:val="24"/>
+          <w:szCs w:val="24"/>
+        </w:rPr>
+        <w:t xml:space="preserve"> . .</w:t>
+      </w:r>
+      <w:r>
+        <w:rPr>
+          <w:rFonts w:ascii="Times New Roman" w:hAnsi="Times New Roman" w:cs="Times New Roman"/>
+          <w:sz w:val="24"/>
+          <w:szCs w:val="24"/>
+        </w:rPr>
+        <w:t xml:space="preserve"> </w:t>
+      </w:r>
+      <w:r>
+        <w:rPr>
+          <w:rFonts w:ascii="Times New Roman" w:hAnsi="Times New Roman" w:cs="Times New Roman"/>
+          <w:sz w:val="24"/>
+          <w:szCs w:val="24"/>
+        </w:rPr>
+        <w:t>14</w:t>
+      </w:r>
+    </w:p>
+    <w:p>
+      <w:pPr>
+        <w:spacing w:line="480" w:lineRule="auto"/>
+        <w:rPr>
+          <w:rFonts w:ascii="Times New Roman" w:hAnsi="Times New Roman" w:cs="Times New Roman"/>
+          <w:sz w:val="24"/>
+          <w:szCs w:val="24"/>
+        </w:rPr>
+      </w:pPr>
+      <w:r>
+        <w:rPr>
+          <w:rFonts w:ascii="Times New Roman" w:hAnsi="Times New Roman" w:cs="Times New Roman"/>
+          <w:sz w:val="24"/>
+          <w:szCs w:val="24"/>
+        </w:rPr>
+        <w:t xml:space="preserve"> </w:t>
+      </w:r>
       <w:r>
         <w:rPr>
           <w:rFonts w:ascii="Times New Roman" w:hAnsi="Times New Roman" w:cs="Times New Roman"/>
@@ -2442,234 +2572,6 @@
           <w:sz w:val="24"/>
           <w:szCs w:val="24"/>
         </w:rPr>
-        <w:t>3</w:t>
-      </w:r>
-      <w:r>
-        <w:rPr>
-          <w:rFonts w:ascii="Times New Roman" w:hAnsi="Times New Roman" w:cs="Times New Roman"/>
-          <w:sz w:val="24"/>
-          <w:szCs w:val="24"/>
-        </w:rPr>
-        <w:t>.</w:t>
-      </w:r>
-      <w:r>
-        <w:rPr>
-          <w:rFonts w:ascii="Times New Roman" w:hAnsi="Times New Roman" w:cs="Times New Roman"/>
-          <w:sz w:val="24"/>
-          <w:szCs w:val="24"/>
-        </w:rPr>
-        <w:t>3</w:t>
-      </w:r>
-      <w:r>
-        <w:rPr>
-          <w:rFonts w:ascii="Times New Roman" w:hAnsi="Times New Roman" w:cs="Times New Roman"/>
-          <w:sz w:val="24"/>
-          <w:szCs w:val="24"/>
-        </w:rPr>
-        <w:t xml:space="preserve"> </w:t>
-      </w:r>
-      <w:r>
-        <w:rPr>
-          <w:rFonts w:ascii="Times New Roman" w:hAnsi="Times New Roman" w:cs="Times New Roman"/>
-          <w:sz w:val="24"/>
-          <w:szCs w:val="24"/>
-        </w:rPr>
-        <w:t>WebRTC API</w:t>
-      </w:r>
-      <w:r>
-        <w:rPr>
-          <w:rFonts w:ascii="Times New Roman" w:hAnsi="Times New Roman" w:cs="Times New Roman"/>
-          <w:sz w:val="24"/>
-          <w:szCs w:val="24"/>
-        </w:rPr>
-        <w:t xml:space="preserve"> </w:t>
-      </w:r>
-      <w:r>
-        <w:rPr>
-          <w:rFonts w:ascii="Times New Roman" w:hAnsi="Times New Roman" w:cs="Times New Roman"/>
-          <w:sz w:val="24"/>
-          <w:szCs w:val="24"/>
-        </w:rPr>
-        <w:t xml:space="preserve">. . . </w:t>
-      </w:r>
-      <w:r>
-        <w:rPr>
-          <w:rFonts w:ascii="Times New Roman" w:hAnsi="Times New Roman" w:cs="Times New Roman"/>
-          <w:sz w:val="24"/>
-          <w:szCs w:val="24"/>
-        </w:rPr>
-        <w:t xml:space="preserve">. . </w:t>
-      </w:r>
-      <w:r>
-        <w:rPr>
-          <w:rFonts w:ascii="Times New Roman" w:hAnsi="Times New Roman" w:cs="Times New Roman"/>
-          <w:sz w:val="24"/>
-          <w:szCs w:val="24"/>
-        </w:rPr>
-        <w:t>. . . . . . . . . . . . . . . . . . . . . . . . . . . . . . . . . . . . . . . . . . . . . . . . .</w:t>
-      </w:r>
-      <w:r>
-        <w:rPr>
-          <w:rFonts w:ascii="Times New Roman" w:hAnsi="Times New Roman" w:cs="Times New Roman"/>
-          <w:sz w:val="24"/>
-          <w:szCs w:val="24"/>
-        </w:rPr>
-        <w:t xml:space="preserve"> </w:t>
-      </w:r>
-      <w:r>
-        <w:rPr>
-          <w:rFonts w:ascii="Times New Roman" w:hAnsi="Times New Roman" w:cs="Times New Roman"/>
-          <w:sz w:val="24"/>
-          <w:szCs w:val="24"/>
-        </w:rPr>
-        <w:t xml:space="preserve">  </w:t>
-      </w:r>
-      <w:r>
-        <w:rPr>
-          <w:rFonts w:ascii="Times New Roman" w:hAnsi="Times New Roman" w:cs="Times New Roman"/>
-          <w:sz w:val="24"/>
-          <w:szCs w:val="24"/>
-        </w:rPr>
-        <w:t>14</w:t>
-      </w:r>
-    </w:p>
-    <w:p>
-      <w:pPr>
-        <w:spacing w:line="480" w:lineRule="auto"/>
-        <w:rPr>
-          <w:rFonts w:ascii="Times New Roman" w:hAnsi="Times New Roman" w:cs="Times New Roman"/>
-          <w:sz w:val="24"/>
-          <w:szCs w:val="24"/>
-        </w:rPr>
-      </w:pPr>
-      <w:r>
-        <w:rPr>
-          <w:rFonts w:ascii="Times New Roman" w:hAnsi="Times New Roman" w:cs="Times New Roman"/>
-          <w:sz w:val="24"/>
-          <w:szCs w:val="24"/>
-        </w:rPr>
-        <w:tab/>
-      </w:r>
-      <w:r>
-        <w:rPr>
-          <w:rFonts w:ascii="Times New Roman" w:hAnsi="Times New Roman" w:cs="Times New Roman"/>
-          <w:sz w:val="24"/>
-          <w:szCs w:val="24"/>
-        </w:rPr>
-        <w:t>3</w:t>
-      </w:r>
-      <w:r>
-        <w:rPr>
-          <w:rFonts w:ascii="Times New Roman" w:hAnsi="Times New Roman" w:cs="Times New Roman"/>
-          <w:sz w:val="24"/>
-          <w:szCs w:val="24"/>
-        </w:rPr>
-        <w:t>.</w:t>
-      </w:r>
-      <w:r>
-        <w:rPr>
-          <w:rFonts w:ascii="Times New Roman" w:hAnsi="Times New Roman" w:cs="Times New Roman"/>
-          <w:sz w:val="24"/>
-          <w:szCs w:val="24"/>
-        </w:rPr>
-        <w:t>4</w:t>
-      </w:r>
-      <w:r>
-        <w:rPr>
-          <w:rFonts w:ascii="Times New Roman" w:hAnsi="Times New Roman" w:cs="Times New Roman"/>
-          <w:sz w:val="24"/>
-          <w:szCs w:val="24"/>
-        </w:rPr>
-        <w:t xml:space="preserve"> </w:t>
-      </w:r>
-      <w:r>
-        <w:rPr>
-          <w:rFonts w:ascii="Times New Roman" w:hAnsi="Times New Roman" w:cs="Times New Roman"/>
-          <w:sz w:val="24"/>
-          <w:szCs w:val="24"/>
-        </w:rPr>
-        <w:t>Image Filtering</w:t>
-      </w:r>
-      <w:r>
-        <w:rPr>
-          <w:rFonts w:ascii="Times New Roman" w:hAnsi="Times New Roman" w:cs="Times New Roman"/>
-          <w:sz w:val="24"/>
-          <w:szCs w:val="24"/>
-        </w:rPr>
-        <w:t xml:space="preserve"> </w:t>
-      </w:r>
-      <w:r>
-        <w:rPr>
-          <w:rFonts w:ascii="Times New Roman" w:hAnsi="Times New Roman" w:cs="Times New Roman"/>
-          <w:sz w:val="24"/>
-          <w:szCs w:val="24"/>
-        </w:rPr>
-        <w:t xml:space="preserve">. . . </w:t>
-      </w:r>
-      <w:r>
-        <w:rPr>
-          <w:rFonts w:ascii="Times New Roman" w:hAnsi="Times New Roman" w:cs="Times New Roman"/>
-          <w:sz w:val="24"/>
-          <w:szCs w:val="24"/>
-        </w:rPr>
-        <w:t>. . . . . . . . . . . . . . . . . . . . . . . . . . . . . . . . . . . . . . . . . . . . . . . . .</w:t>
-      </w:r>
-      <w:r>
-        <w:rPr>
-          <w:rFonts w:ascii="Times New Roman" w:hAnsi="Times New Roman" w:cs="Times New Roman"/>
-          <w:sz w:val="24"/>
-          <w:szCs w:val="24"/>
-        </w:rPr>
-        <w:t xml:space="preserve"> . .</w:t>
-      </w:r>
-      <w:r>
-        <w:rPr>
-          <w:rFonts w:ascii="Times New Roman" w:hAnsi="Times New Roman" w:cs="Times New Roman"/>
-          <w:sz w:val="24"/>
-          <w:szCs w:val="24"/>
-        </w:rPr>
-        <w:t xml:space="preserve"> </w:t>
-      </w:r>
-      <w:r>
-        <w:rPr>
-          <w:rFonts w:ascii="Times New Roman" w:hAnsi="Times New Roman" w:cs="Times New Roman"/>
-          <w:sz w:val="24"/>
-          <w:szCs w:val="24"/>
-        </w:rPr>
-        <w:t>14</w:t>
-      </w:r>
-    </w:p>
-    <w:p>
-      <w:pPr>
-        <w:spacing w:line="480" w:lineRule="auto"/>
-        <w:rPr>
-          <w:rFonts w:ascii="Times New Roman" w:hAnsi="Times New Roman" w:cs="Times New Roman"/>
-          <w:sz w:val="24"/>
-          <w:szCs w:val="24"/>
-        </w:rPr>
-      </w:pPr>
-      <w:r>
-        <w:rPr>
-          <w:rFonts w:ascii="Times New Roman" w:hAnsi="Times New Roman" w:cs="Times New Roman"/>
-          <w:sz w:val="24"/>
-          <w:szCs w:val="24"/>
-        </w:rPr>
-        <w:t xml:space="preserve"> </w:t>
-      </w:r>
-      <w:r>
-        <w:rPr>
-          <w:rFonts w:ascii="Times New Roman" w:hAnsi="Times New Roman" w:cs="Times New Roman"/>
-          <w:sz w:val="24"/>
-          <w:szCs w:val="24"/>
-        </w:rPr>
-        <w:tab/>
-      </w:r>
-      <w:r>
-        <w:rPr>
-          <w:rFonts w:ascii="Times New Roman" w:hAnsi="Times New Roman" w:cs="Times New Roman"/>
-          <w:sz w:val="24"/>
-          <w:szCs w:val="24"/>
-        </w:rPr>
         <w:t>3.</w:t>
       </w:r>
       <w:r>
@@ -2686,15 +2588,7 @@
           <w:sz w:val="24"/>
           <w:szCs w:val="24"/>
         </w:rPr>
-        <w:t xml:space="preserve"> </w:t>
-      </w:r>
-      <w:r>
-        <w:rPr>
-          <w:rFonts w:ascii="Times New Roman" w:hAnsi="Times New Roman" w:cs="Times New Roman"/>
-          <w:sz w:val="24"/>
-          <w:szCs w:val="24"/>
-        </w:rPr>
-        <w:t>Unsecure Prototype</w:t>
+        <w:t xml:space="preserve"> Unsecure Prototype</w:t>
       </w:r>
       <w:r>
         <w:rPr>
@@ -2784,6 +2678,14 @@
           <w:sz w:val="24"/>
           <w:szCs w:val="24"/>
         </w:rPr>
+        <w:t xml:space="preserve"> Secure Prototype</w:t>
+      </w:r>
+      <w:r>
+        <w:rPr>
+          <w:rFonts w:ascii="Times New Roman" w:hAnsi="Times New Roman" w:cs="Times New Roman"/>
+          <w:sz w:val="24"/>
+          <w:szCs w:val="24"/>
+        </w:rPr>
         <w:t xml:space="preserve"> </w:t>
       </w:r>
       <w:r>
@@ -2792,22 +2694,6 @@
           <w:sz w:val="24"/>
           <w:szCs w:val="24"/>
         </w:rPr>
-        <w:t>Secure Prototype</w:t>
-      </w:r>
-      <w:r>
-        <w:rPr>
-          <w:rFonts w:ascii="Times New Roman" w:hAnsi="Times New Roman" w:cs="Times New Roman"/>
-          <w:sz w:val="24"/>
-          <w:szCs w:val="24"/>
-        </w:rPr>
-        <w:t xml:space="preserve"> </w:t>
-      </w:r>
-      <w:r>
-        <w:rPr>
-          <w:rFonts w:ascii="Times New Roman" w:hAnsi="Times New Roman" w:cs="Times New Roman"/>
-          <w:sz w:val="24"/>
-          <w:szCs w:val="24"/>
-        </w:rPr>
         <w:t>.</w:t>
       </w:r>
       <w:r>
@@ -2816,15 +2702,7 @@
           <w:sz w:val="24"/>
           <w:szCs w:val="24"/>
         </w:rPr>
-        <w:t xml:space="preserve"> . </w:t>
-      </w:r>
-      <w:r>
-        <w:rPr>
-          <w:rFonts w:ascii="Times New Roman" w:hAnsi="Times New Roman" w:cs="Times New Roman"/>
-          <w:sz w:val="24"/>
-          <w:szCs w:val="24"/>
-        </w:rPr>
-        <w:t xml:space="preserve">. </w:t>
+        <w:t xml:space="preserve"> . . </w:t>
       </w:r>
       <w:r>
         <w:rPr>
@@ -2983,15 +2861,7 @@
           <w:sz w:val="24"/>
           <w:szCs w:val="24"/>
         </w:rPr>
-        <w:t xml:space="preserve">5.1 Future Work  . . . </w:t>
-      </w:r>
-      <w:r>
-        <w:rPr>
-          <w:rFonts w:ascii="Times New Roman" w:hAnsi="Times New Roman" w:cs="Times New Roman"/>
-          <w:sz w:val="24"/>
-          <w:szCs w:val="24"/>
-        </w:rPr>
-        <w:t xml:space="preserve">. . </w:t>
+        <w:t xml:space="preserve">5.1 Future Work  . . . . . </w:t>
       </w:r>
       <w:r>
         <w:rPr>
@@ -3122,15 +2992,7 @@
           <w:sz w:val="24"/>
           <w:szCs w:val="24"/>
         </w:rPr>
-        <w:t xml:space="preserve">Source Code . . . . </w:t>
-      </w:r>
-      <w:r>
-        <w:rPr>
-          <w:rFonts w:ascii="Times New Roman" w:hAnsi="Times New Roman" w:cs="Times New Roman"/>
-          <w:sz w:val="24"/>
-          <w:szCs w:val="24"/>
-        </w:rPr>
-        <w:t xml:space="preserve">. . . . . . . . . . . . . . . . . . . . . . . . . . . . . . . . . . . . . . . . . . . . . . . . . . . </w:t>
+        <w:t xml:space="preserve">Source Code . . . . . . . . . . . . . . . . . . . . . . . . . . . . . . . . . . . . . . . . . . . . . . . . . . . . . . . </w:t>
       </w:r>
       <w:r>
         <w:rPr>
@@ -3754,7 +3616,191 @@
           <w:sz w:val="24"/>
           <w:szCs w:val="24"/>
         </w:rPr>
-        <w:t xml:space="preserve"> recent years, WebRTC applications have been used to establish real-time communication between two or more peers. This application provides limitless advantages to web developers across the entire world, but with these advantages, there are also disadvantages. The main focus of this study is to determine the security factors that may be exploited with WebRTC and mitigating these issues. The emphasis for the research and project portion was data integrity, along with a brief survey on IP leaks. Data integrity is an issue because of WebRTC’s open-source model, clients hold the ability to alter the actual data that is being sent from one peer to another using the API provided. It has been found that through the altering of data, a delay can be implemented in real-time on one client’s side, and then based on that delay the receiving client can receive a piece of information (a bit) based on the delay. This means that with no knowledge to the administrator or server side, a message or data can be sent secretly from one peer to another. This was discovered using WebRTC’s API and different test elements such as the bitrate, round-trip-time, and framerate in an effort to determine the error rate. Beyond this, IP leaks is highly discussed as a security flaw with WebRTC applications, as in most cases the user’s public IP address is used directly. This is commonly addressed with the </w:t>
+        <w:t xml:space="preserve"> recent years, WebRTC applications have been used to establish real-time communication between two or more peers. Th</w:t>
+      </w:r>
+      <w:r>
+        <w:rPr>
+          <w:rFonts w:ascii="Times New Roman" w:hAnsi="Times New Roman" w:cs="Times New Roman"/>
+          <w:sz w:val="24"/>
+          <w:szCs w:val="24"/>
+        </w:rPr>
+        <w:t>is product</w:t>
+      </w:r>
+      <w:r>
+        <w:rPr>
+          <w:rFonts w:ascii="Times New Roman" w:hAnsi="Times New Roman" w:cs="Times New Roman"/>
+          <w:sz w:val="24"/>
+          <w:szCs w:val="24"/>
+        </w:rPr>
+        <w:t xml:space="preserve"> provides limitless advantages to web developers across the entire world, but with these advantages, there are also disadvantages. The main focus of this study is to determine the security factors that may be exploited with WebRTC and mitigating these issues. The emphasis for the research and project portion was data integrity</w:t>
+      </w:r>
+      <w:r>
+        <w:rPr>
+          <w:rFonts w:ascii="Times New Roman" w:hAnsi="Times New Roman" w:cs="Times New Roman"/>
+          <w:sz w:val="24"/>
+          <w:szCs w:val="24"/>
+        </w:rPr>
+        <w:t xml:space="preserve"> related to covert channels</w:t>
+      </w:r>
+      <w:r>
+        <w:rPr>
+          <w:rFonts w:ascii="Times New Roman" w:hAnsi="Times New Roman" w:cs="Times New Roman"/>
+          <w:sz w:val="24"/>
+          <w:szCs w:val="24"/>
+        </w:rPr>
+        <w:t>, along with a brief survey on IP leaks. Data integrity is an issue because of WebRTC’s open-source model, clients hold the ability to alter the actual data that is being sent from one peer to another using the API provided.</w:t>
+      </w:r>
+      <w:r>
+        <w:rPr>
+          <w:rFonts w:ascii="Times New Roman" w:hAnsi="Times New Roman" w:cs="Times New Roman"/>
+          <w:sz w:val="24"/>
+          <w:szCs w:val="24"/>
+        </w:rPr>
+        <w:t xml:space="preserve"> Specifically, the application can be altered to create covert channels via image filtering, a process that takes the video input, alters the data, and then outputs the video. This proves to be a problem, because having a </w:t>
+      </w:r>
+      <w:r>
+        <w:rPr>
+          <w:rFonts w:ascii="Times New Roman" w:hAnsi="Times New Roman" w:cs="Times New Roman"/>
+          <w:sz w:val="24"/>
+          <w:szCs w:val="24"/>
+        </w:rPr>
+        <w:t>secure data transfer from one individual to another</w:t>
+      </w:r>
+      <w:r>
+        <w:rPr>
+          <w:rFonts w:ascii="Times New Roman" w:hAnsi="Times New Roman" w:cs="Times New Roman"/>
+          <w:sz w:val="24"/>
+          <w:szCs w:val="24"/>
+        </w:rPr>
+        <w:t xml:space="preserve"> is a vital process in application development</w:t>
+      </w:r>
+      <w:r>
+        <w:rPr>
+          <w:rFonts w:ascii="Times New Roman" w:hAnsi="Times New Roman" w:cs="Times New Roman"/>
+          <w:sz w:val="24"/>
+          <w:szCs w:val="24"/>
+        </w:rPr>
+        <w:t xml:space="preserve">. It was </w:t>
+      </w:r>
+      <w:r>
+        <w:rPr>
+          <w:rFonts w:ascii="Times New Roman" w:hAnsi="Times New Roman" w:cs="Times New Roman"/>
+          <w:sz w:val="24"/>
+          <w:szCs w:val="24"/>
+        </w:rPr>
+        <w:t>discovered</w:t>
+      </w:r>
+      <w:r>
+        <w:rPr>
+          <w:rFonts w:ascii="Times New Roman" w:hAnsi="Times New Roman" w:cs="Times New Roman"/>
+          <w:sz w:val="24"/>
+          <w:szCs w:val="24"/>
+        </w:rPr>
+        <w:t xml:space="preserve"> that by implementing a delay in data transfer from one client to another, a bit can </w:t>
+      </w:r>
+      <w:r>
+        <w:rPr>
+          <w:rFonts w:ascii="Times New Roman" w:hAnsi="Times New Roman" w:cs="Times New Roman"/>
+          <w:sz w:val="24"/>
+          <w:szCs w:val="24"/>
+        </w:rPr>
+        <w:t xml:space="preserve">be </w:t>
+      </w:r>
+      <w:r>
+        <w:rPr>
+          <w:rFonts w:ascii="Times New Roman" w:hAnsi="Times New Roman" w:cs="Times New Roman"/>
+          <w:sz w:val="24"/>
+          <w:szCs w:val="24"/>
+        </w:rPr>
+        <w:t>sent and received based on this delay by the other client. T</w:t>
+      </w:r>
+      <w:r>
+        <w:rPr>
+          <w:rFonts w:ascii="Times New Roman" w:hAnsi="Times New Roman" w:cs="Times New Roman"/>
+          <w:sz w:val="24"/>
+          <w:szCs w:val="24"/>
+        </w:rPr>
+        <w:t>his would provide the idea that</w:t>
+      </w:r>
+      <w:r>
+        <w:rPr>
+          <w:rFonts w:ascii="Times New Roman" w:hAnsi="Times New Roman" w:cs="Times New Roman"/>
+          <w:sz w:val="24"/>
+          <w:szCs w:val="24"/>
+        </w:rPr>
+        <w:t xml:space="preserve"> data</w:t>
+      </w:r>
+      <w:r>
+        <w:rPr>
+          <w:rFonts w:ascii="Times New Roman" w:hAnsi="Times New Roman" w:cs="Times New Roman"/>
+          <w:sz w:val="24"/>
+          <w:szCs w:val="24"/>
+        </w:rPr>
+        <w:t xml:space="preserve"> (messages)</w:t>
+      </w:r>
+      <w:r>
+        <w:rPr>
+          <w:rFonts w:ascii="Times New Roman" w:hAnsi="Times New Roman" w:cs="Times New Roman"/>
+          <w:sz w:val="24"/>
+          <w:szCs w:val="24"/>
+        </w:rPr>
+        <w:t xml:space="preserve"> can be transferred secretly through clients without any control</w:t>
+      </w:r>
+      <w:r>
+        <w:rPr>
+          <w:rFonts w:ascii="Times New Roman" w:hAnsi="Times New Roman" w:cs="Times New Roman"/>
+          <w:sz w:val="24"/>
+          <w:szCs w:val="24"/>
+        </w:rPr>
+        <w:t xml:space="preserve"> or knowledge</w:t>
+      </w:r>
+      <w:r>
+        <w:rPr>
+          <w:rFonts w:ascii="Times New Roman" w:hAnsi="Times New Roman" w:cs="Times New Roman"/>
+          <w:sz w:val="24"/>
+          <w:szCs w:val="24"/>
+        </w:rPr>
+        <w:t xml:space="preserve"> by the administrator. There </w:t>
+      </w:r>
+      <w:r>
+        <w:rPr>
+          <w:rFonts w:ascii="Times New Roman" w:hAnsi="Times New Roman" w:cs="Times New Roman"/>
+          <w:sz w:val="24"/>
+          <w:szCs w:val="24"/>
+        </w:rPr>
+        <w:t>is a</w:t>
+      </w:r>
+      <w:r>
+        <w:rPr>
+          <w:rFonts w:ascii="Times New Roman" w:hAnsi="Times New Roman" w:cs="Times New Roman"/>
+          <w:sz w:val="24"/>
+          <w:szCs w:val="24"/>
+        </w:rPr>
+        <w:t xml:space="preserve"> prevention method</w:t>
+      </w:r>
+      <w:r>
+        <w:rPr>
+          <w:rFonts w:ascii="Times New Roman" w:hAnsi="Times New Roman" w:cs="Times New Roman"/>
+          <w:sz w:val="24"/>
+          <w:szCs w:val="24"/>
+        </w:rPr>
+        <w:t xml:space="preserve"> to prevent this from occurring</w:t>
+      </w:r>
+      <w:r>
+        <w:rPr>
+          <w:rFonts w:ascii="Times New Roman" w:hAnsi="Times New Roman" w:cs="Times New Roman"/>
+          <w:sz w:val="24"/>
+          <w:szCs w:val="24"/>
+        </w:rPr>
+        <w:t>,</w:t>
+      </w:r>
+      <w:r>
+        <w:rPr>
+          <w:rFonts w:ascii="Times New Roman" w:hAnsi="Times New Roman" w:cs="Times New Roman"/>
+          <w:sz w:val="24"/>
+          <w:szCs w:val="24"/>
+        </w:rPr>
+        <w:t xml:space="preserve"> </w:t>
       </w:r>
     </w:p>
     <w:p>
@@ -3773,56 +3819,134 @@
           <w:szCs w:val="24"/>
         </w:rPr>
         <w:lastRenderedPageBreak/>
+        <w:t>which is</w:t>
+      </w:r>
+      <w:r>
+        <w:rPr>
+          <w:rFonts w:ascii="Times New Roman" w:hAnsi="Times New Roman" w:cs="Times New Roman"/>
+          <w:sz w:val="24"/>
+          <w:szCs w:val="24"/>
+        </w:rPr>
+        <w:t xml:space="preserve"> implementing random delays on the server or administrative side</w:t>
+      </w:r>
+      <w:r>
+        <w:rPr>
+          <w:rFonts w:ascii="Times New Roman" w:hAnsi="Times New Roman" w:cs="Times New Roman"/>
+          <w:sz w:val="24"/>
+          <w:szCs w:val="24"/>
+        </w:rPr>
+        <w:t>.</w:t>
+      </w:r>
+      <w:r>
+        <w:rPr>
+          <w:rFonts w:ascii="Times New Roman" w:hAnsi="Times New Roman" w:cs="Times New Roman"/>
+          <w:sz w:val="24"/>
+          <w:szCs w:val="24"/>
+        </w:rPr>
+        <w:t xml:space="preserve"> This will greatly increase the error rate</w:t>
+      </w:r>
+      <w:r>
+        <w:rPr>
+          <w:rFonts w:ascii="Times New Roman" w:hAnsi="Times New Roman" w:cs="Times New Roman"/>
+          <w:sz w:val="24"/>
+          <w:szCs w:val="24"/>
+        </w:rPr>
+        <w:t xml:space="preserve"> due to the inability of each client to send and then sense the delay in data</w:t>
+      </w:r>
+      <w:r>
+        <w:rPr>
+          <w:rFonts w:ascii="Times New Roman" w:hAnsi="Times New Roman" w:cs="Times New Roman"/>
+          <w:sz w:val="24"/>
+          <w:szCs w:val="24"/>
+        </w:rPr>
+        <w:t>.</w:t>
+      </w:r>
+      <w:r>
+        <w:rPr>
+          <w:rFonts w:ascii="Times New Roman" w:hAnsi="Times New Roman" w:cs="Times New Roman"/>
+          <w:sz w:val="24"/>
+          <w:szCs w:val="24"/>
+        </w:rPr>
+        <w:t xml:space="preserve"> Th</w:t>
+      </w:r>
+      <w:r>
+        <w:rPr>
+          <w:rFonts w:ascii="Times New Roman" w:hAnsi="Times New Roman" w:cs="Times New Roman"/>
+          <w:sz w:val="24"/>
+          <w:szCs w:val="24"/>
+        </w:rPr>
+        <w:t>ese discoveries were mainly done</w:t>
+      </w:r>
+      <w:r>
+        <w:rPr>
+          <w:rFonts w:ascii="Times New Roman" w:hAnsi="Times New Roman" w:cs="Times New Roman"/>
+          <w:sz w:val="24"/>
+          <w:szCs w:val="24"/>
+        </w:rPr>
+        <w:t xml:space="preserve"> using WebRTC’s API and different test elements such as the bitrate, round-trip-time, and framerate in an effort to determine the error rate. Beyond this, IP leaks is highly discussed as a security flaw with WebRTC applications, as in most cases the user’s public IP address is used directly. This is commonly addressed with the</w:t>
+      </w:r>
+      <w:r>
+        <w:rPr>
+          <w:rFonts w:ascii="Times New Roman" w:hAnsi="Times New Roman" w:cs="Times New Roman"/>
+          <w:sz w:val="24"/>
+          <w:szCs w:val="24"/>
+        </w:rPr>
+        <w:t xml:space="preserve"> </w:t>
+      </w:r>
+      <w:r>
+        <w:rPr>
+          <w:rFonts w:ascii="Times New Roman" w:hAnsi="Times New Roman" w:cs="Times New Roman"/>
+          <w:sz w:val="24"/>
+          <w:szCs w:val="24"/>
+        </w:rPr>
         <w:t>use of a VPN (Virtual Private Network), but in almost all cases this can be a costly effort and can be limited in the data limitations of the client.</w:t>
       </w:r>
-    </w:p>
-    <w:p>
-      <w:pPr>
-        <w:spacing w:line="480" w:lineRule="auto"/>
-        <w:rPr>
-          <w:rFonts w:ascii="Times New Roman" w:hAnsi="Times New Roman" w:cs="Times New Roman"/>
-          <w:sz w:val="24"/>
-          <w:szCs w:val="24"/>
-        </w:rPr>
-      </w:pPr>
-      <w:r>
-        <w:rPr>
-          <w:rFonts w:ascii="Times New Roman" w:hAnsi="Times New Roman" w:cs="Times New Roman"/>
-          <w:sz w:val="24"/>
-          <w:szCs w:val="24"/>
-        </w:rPr>
-        <w:t xml:space="preserve">no protocols have been established on proper use of these type of applications. With this idea on the forefront, we wanted to capitalize on the security aspects of WebRTC, focusing on data integrity. This is the reliability of secure data transfer from one individual to another. It was established that by implementing a delay in data transfer from one client to another, a bit can </w:t>
-      </w:r>
-      <w:r>
-        <w:rPr>
-          <w:rFonts w:ascii="Times New Roman" w:hAnsi="Times New Roman" w:cs="Times New Roman"/>
-          <w:sz w:val="24"/>
-          <w:szCs w:val="24"/>
-        </w:rPr>
-        <w:t>b</w:t>
-      </w:r>
-    </w:p>
-    <w:p>
-      <w:pPr>
-        <w:spacing w:line="480" w:lineRule="auto"/>
-        <w:rPr>
-          <w:rFonts w:ascii="Times New Roman" w:hAnsi="Times New Roman" w:cs="Times New Roman"/>
-          <w:sz w:val="24"/>
-          <w:szCs w:val="24"/>
-        </w:rPr>
-      </w:pPr>
-      <w:r>
-        <w:rPr>
-          <w:rFonts w:ascii="Times New Roman" w:hAnsi="Times New Roman" w:cs="Times New Roman"/>
-          <w:sz w:val="24"/>
-          <w:szCs w:val="24"/>
-        </w:rPr>
-        <w:t>sent and received based on this delay by the other client. This is vital security flaw, as data can be transferred secretly through clients without any control by the administrator. There are prevention methods with this, by implementing random delays on the server or administrative side. This will greatly increase the error rate.</w:t>
-      </w:r>
-    </w:p>
-    <w:p>
-      <w:pPr>
-        <w:spacing w:line="480" w:lineRule="auto"/>
+      <w:r>
+        <w:rPr>
+          <w:rFonts w:ascii="Times New Roman" w:hAnsi="Times New Roman" w:cs="Times New Roman"/>
+          <w:sz w:val="24"/>
+          <w:szCs w:val="24"/>
+        </w:rPr>
+        <w:t xml:space="preserve"> </w:t>
+      </w:r>
+    </w:p>
+    <w:p>
+      <w:pPr>
+        <w:spacing w:line="480" w:lineRule="auto"/>
+        <w:rPr>
+          <w:rFonts w:ascii="Times New Roman" w:hAnsi="Times New Roman" w:cs="Times New Roman"/>
+          <w:sz w:val="24"/>
+          <w:szCs w:val="24"/>
+        </w:rPr>
+      </w:pPr>
+      <w:r>
+        <w:rPr>
+          <w:rFonts w:ascii="Times New Roman" w:hAnsi="Times New Roman" w:cs="Times New Roman"/>
+          <w:sz w:val="24"/>
+          <w:szCs w:val="24"/>
+        </w:rPr>
+        <w:tab/>
+        <w:t xml:space="preserve">In establishing an understanding of the vulnerabilities, a security study was conducted to look further </w:t>
+      </w:r>
+      <w:r>
+        <w:rPr>
+          <w:rFonts w:ascii="Times New Roman" w:hAnsi="Times New Roman" w:cs="Times New Roman"/>
+          <w:sz w:val="24"/>
+          <w:szCs w:val="24"/>
+        </w:rPr>
+        <w:t>into</w:t>
+      </w:r>
+      <w:r>
+        <w:rPr>
+          <w:rFonts w:ascii="Times New Roman" w:hAnsi="Times New Roman" w:cs="Times New Roman"/>
+          <w:sz w:val="24"/>
+          <w:szCs w:val="24"/>
+        </w:rPr>
+        <w:t xml:space="preserve"> possible security flaws with WebRTC and real-life examples or discoveries of data integrity problems with these applications. Roughly in the past ten years, there have been a number of open-source examples that have been centered around WebRTC that focused on the altering of data. These were vital in providing a sense of direction on how to discover covert channels and altering/preventing data transformation. The most common way to develop a WebRTC application is using the open-source API implemented by the creators Google, with the two main languages of JavaScript and HTML5. To prove and further research, two prototypes have been created. An unsecure version, which focuses on creating a covert channel, delaying/sensing data, and then receiving a bit based on the delay. Finally, a secure prototype was created to combat this issue, implementing random delays to further increase the error rate at which the bit is being received.</w:t>
+      </w:r>
+    </w:p>
+    <w:p>
+      <w:pPr>
         <w:rPr>
           <w:rFonts w:ascii="Times New Roman" w:hAnsi="Times New Roman" w:cs="Times New Roman"/>
           <w:sz w:val="24"/>
@@ -3848,15 +3972,7 @@
     </w:p>
     <w:p>
       <w:pPr>
-        <w:spacing w:line="480" w:lineRule="auto"/>
         <w:jc w:val="center"/>
-        <w:rPr>
-          <w:rFonts w:ascii="Times New Roman" w:hAnsi="Times New Roman" w:cs="Times New Roman"/>
-          <w:sz w:val="24"/>
-          <w:szCs w:val="24"/>
-        </w:rPr>
-      </w:pPr>
-      <w:r>
         <w:rPr>
           <w:rFonts w:ascii="Times New Roman" w:hAnsi="Times New Roman" w:cs="Times New Roman"/>
           <w:b/>
@@ -3864,6 +3980,350 @@
           <w:sz w:val="24"/>
           <w:szCs w:val="24"/>
         </w:rPr>
+      </w:pPr>
+      <w:r>
+        <w:rPr>
+          <w:rFonts w:ascii="Times New Roman" w:hAnsi="Times New Roman" w:cs="Times New Roman"/>
+          <w:b/>
+          <w:bCs/>
+          <w:sz w:val="24"/>
+          <w:szCs w:val="24"/>
+        </w:rPr>
+        <w:lastRenderedPageBreak/>
+        <w:t>CHAPTER TWO</w:t>
+      </w:r>
+    </w:p>
+    <w:p>
+      <w:pPr>
+        <w:jc w:val="center"/>
+        <w:rPr>
+          <w:rFonts w:ascii="Times New Roman" w:hAnsi="Times New Roman" w:cs="Times New Roman"/>
+          <w:b/>
+          <w:bCs/>
+          <w:sz w:val="24"/>
+          <w:szCs w:val="24"/>
+        </w:rPr>
+      </w:pPr>
+      <w:r>
+        <w:rPr>
+          <w:rFonts w:ascii="Times New Roman" w:hAnsi="Times New Roman" w:cs="Times New Roman"/>
+          <w:b/>
+          <w:bCs/>
+          <w:sz w:val="24"/>
+          <w:szCs w:val="24"/>
+        </w:rPr>
+        <w:t>Background and Related Work</w:t>
+      </w:r>
+    </w:p>
+    <w:p>
+      <w:pPr>
+        <w:rPr>
+          <w:rFonts w:ascii="Times New Roman" w:hAnsi="Times New Roman" w:cs="Times New Roman"/>
+          <w:sz w:val="24"/>
+          <w:szCs w:val="24"/>
+        </w:rPr>
+      </w:pPr>
+      <w:r>
+        <w:rPr>
+          <w:rFonts w:ascii="Times New Roman" w:hAnsi="Times New Roman" w:cs="Times New Roman"/>
+          <w:sz w:val="24"/>
+          <w:szCs w:val="24"/>
+        </w:rPr>
+        <w:tab/>
+        <w:t>This chapter focuses on the issue at hand as well as looking into research examples and open-source examples. This combination of work provides great insight into understanding and finding a route to combat and lead the way of thesis work.</w:t>
+      </w:r>
+    </w:p>
+    <w:p>
+      <w:pPr>
+        <w:rPr>
+          <w:rFonts w:ascii="Times New Roman" w:hAnsi="Times New Roman" w:cs="Times New Roman"/>
+          <w:b/>
+          <w:bCs/>
+          <w:sz w:val="24"/>
+          <w:szCs w:val="24"/>
+        </w:rPr>
+      </w:pPr>
+      <w:r>
+        <w:rPr>
+          <w:rFonts w:ascii="Times New Roman" w:hAnsi="Times New Roman" w:cs="Times New Roman"/>
+          <w:b/>
+          <w:bCs/>
+          <w:sz w:val="24"/>
+          <w:szCs w:val="24"/>
+        </w:rPr>
+        <w:t>2.1 Problem Statement</w:t>
+      </w:r>
+    </w:p>
+    <w:p>
+      <w:pPr>
+        <w:spacing w:line="480" w:lineRule="auto"/>
+        <w:rPr>
+          <w:rFonts w:ascii="Times New Roman" w:hAnsi="Times New Roman" w:cs="Times New Roman"/>
+          <w:sz w:val="24"/>
+          <w:szCs w:val="24"/>
+        </w:rPr>
+      </w:pPr>
+    </w:p>
+    <w:p>
+      <w:pPr>
+        <w:spacing w:line="480" w:lineRule="auto"/>
+        <w:rPr>
+          <w:rFonts w:ascii="Times New Roman" w:hAnsi="Times New Roman" w:cs="Times New Roman"/>
+          <w:sz w:val="24"/>
+          <w:szCs w:val="24"/>
+        </w:rPr>
+      </w:pPr>
+      <w:r>
+        <w:rPr>
+          <w:rFonts w:ascii="Times New Roman" w:hAnsi="Times New Roman" w:cs="Times New Roman"/>
+          <w:sz w:val="24"/>
+          <w:szCs w:val="24"/>
+        </w:rPr>
+        <w:tab/>
+        <w:t xml:space="preserve">2.2 Security Concerns . </w:t>
+      </w:r>
+      <w:r>
+        <w:rPr>
+          <w:rFonts w:ascii="Times New Roman" w:hAnsi="Times New Roman" w:cs="Times New Roman"/>
+          <w:sz w:val="24"/>
+          <w:szCs w:val="24"/>
+        </w:rPr>
+        <w:t xml:space="preserve">. . . . . . . . . . . . . . . . . . . . . . . . . . . . . . . . . . . . . . . . . . . . . . . . . . </w:t>
+      </w:r>
+      <w:r>
+        <w:rPr>
+          <w:rFonts w:ascii="Times New Roman" w:hAnsi="Times New Roman" w:cs="Times New Roman"/>
+          <w:sz w:val="24"/>
+          <w:szCs w:val="24"/>
+        </w:rPr>
+        <w:t xml:space="preserve"> </w:t>
+      </w:r>
+      <w:r>
+        <w:rPr>
+          <w:rFonts w:ascii="Times New Roman" w:hAnsi="Times New Roman" w:cs="Times New Roman"/>
+          <w:sz w:val="24"/>
+          <w:szCs w:val="24"/>
+        </w:rPr>
+        <w:t>14</w:t>
+      </w:r>
+    </w:p>
+    <w:p>
+      <w:pPr>
+        <w:spacing w:line="480" w:lineRule="auto"/>
+        <w:rPr>
+          <w:rFonts w:ascii="Times New Roman" w:hAnsi="Times New Roman" w:cs="Times New Roman"/>
+          <w:sz w:val="24"/>
+          <w:szCs w:val="24"/>
+        </w:rPr>
+      </w:pPr>
+      <w:r>
+        <w:rPr>
+          <w:rFonts w:ascii="Times New Roman" w:hAnsi="Times New Roman" w:cs="Times New Roman"/>
+          <w:sz w:val="24"/>
+          <w:szCs w:val="24"/>
+        </w:rPr>
+        <w:tab/>
+      </w:r>
+      <w:r>
+        <w:rPr>
+          <w:rFonts w:ascii="Times New Roman" w:hAnsi="Times New Roman" w:cs="Times New Roman"/>
+          <w:sz w:val="24"/>
+          <w:szCs w:val="24"/>
+        </w:rPr>
+        <w:tab/>
+        <w:t xml:space="preserve">2.2.1 Data Integrity . . . . . . </w:t>
+      </w:r>
+      <w:r>
+        <w:rPr>
+          <w:rFonts w:ascii="Times New Roman" w:hAnsi="Times New Roman" w:cs="Times New Roman"/>
+          <w:sz w:val="24"/>
+          <w:szCs w:val="24"/>
+        </w:rPr>
+        <w:t xml:space="preserve">. . . . . . . . . . . . . . . . . . . . . . . . . . . . . . . . . . . . . . . . </w:t>
+      </w:r>
+      <w:r>
+        <w:rPr>
+          <w:rFonts w:ascii="Times New Roman" w:hAnsi="Times New Roman" w:cs="Times New Roman"/>
+          <w:sz w:val="24"/>
+          <w:szCs w:val="24"/>
+        </w:rPr>
+        <w:t xml:space="preserve">.  </w:t>
+      </w:r>
+      <w:r>
+        <w:rPr>
+          <w:rFonts w:ascii="Times New Roman" w:hAnsi="Times New Roman" w:cs="Times New Roman"/>
+          <w:sz w:val="24"/>
+          <w:szCs w:val="24"/>
+        </w:rPr>
+        <w:t>14</w:t>
+      </w:r>
+    </w:p>
+    <w:p>
+      <w:pPr>
+        <w:spacing w:line="480" w:lineRule="auto"/>
+        <w:rPr>
+          <w:rFonts w:ascii="Times New Roman" w:hAnsi="Times New Roman" w:cs="Times New Roman"/>
+          <w:sz w:val="24"/>
+          <w:szCs w:val="24"/>
+        </w:rPr>
+      </w:pPr>
+      <w:r>
+        <w:rPr>
+          <w:rFonts w:ascii="Times New Roman" w:hAnsi="Times New Roman" w:cs="Times New Roman"/>
+          <w:sz w:val="24"/>
+          <w:szCs w:val="24"/>
+        </w:rPr>
+        <w:tab/>
+      </w:r>
+      <w:r>
+        <w:rPr>
+          <w:rFonts w:ascii="Times New Roman" w:hAnsi="Times New Roman" w:cs="Times New Roman"/>
+          <w:sz w:val="24"/>
+          <w:szCs w:val="24"/>
+        </w:rPr>
+        <w:tab/>
+        <w:t xml:space="preserve">2.2.2 Covert Channels . . . . </w:t>
+      </w:r>
+      <w:r>
+        <w:rPr>
+          <w:rFonts w:ascii="Times New Roman" w:hAnsi="Times New Roman" w:cs="Times New Roman"/>
+          <w:sz w:val="24"/>
+          <w:szCs w:val="24"/>
+        </w:rPr>
+        <w:t xml:space="preserve">. . . . . . . . . . . . . . . . . . . . . . . . . . . . . . . . . . . . . . . . </w:t>
+      </w:r>
+      <w:r>
+        <w:rPr>
+          <w:rFonts w:ascii="Times New Roman" w:hAnsi="Times New Roman" w:cs="Times New Roman"/>
+          <w:sz w:val="24"/>
+          <w:szCs w:val="24"/>
+        </w:rPr>
+        <w:t xml:space="preserve">.  </w:t>
+      </w:r>
+      <w:r>
+        <w:rPr>
+          <w:rFonts w:ascii="Times New Roman" w:hAnsi="Times New Roman" w:cs="Times New Roman"/>
+          <w:sz w:val="24"/>
+          <w:szCs w:val="24"/>
+        </w:rPr>
+        <w:t>14</w:t>
+      </w:r>
+    </w:p>
+    <w:p>
+      <w:pPr>
+        <w:spacing w:line="480" w:lineRule="auto"/>
+        <w:rPr>
+          <w:rFonts w:ascii="Times New Roman" w:hAnsi="Times New Roman" w:cs="Times New Roman"/>
+          <w:sz w:val="24"/>
+          <w:szCs w:val="24"/>
+        </w:rPr>
+      </w:pPr>
+      <w:r>
+        <w:rPr>
+          <w:rFonts w:ascii="Times New Roman" w:hAnsi="Times New Roman" w:cs="Times New Roman"/>
+          <w:sz w:val="24"/>
+          <w:szCs w:val="24"/>
+        </w:rPr>
+        <w:tab/>
+      </w:r>
+      <w:r>
+        <w:rPr>
+          <w:rFonts w:ascii="Times New Roman" w:hAnsi="Times New Roman" w:cs="Times New Roman"/>
+          <w:sz w:val="24"/>
+          <w:szCs w:val="24"/>
+        </w:rPr>
+        <w:tab/>
+        <w:t xml:space="preserve">2.2.3 IP Leaks . . . . . . . . . . </w:t>
+      </w:r>
+      <w:r>
+        <w:rPr>
+          <w:rFonts w:ascii="Times New Roman" w:hAnsi="Times New Roman" w:cs="Times New Roman"/>
+          <w:sz w:val="24"/>
+          <w:szCs w:val="24"/>
+        </w:rPr>
+        <w:t>. . . . . . . . . . . . . . . . . . . . . . . . . . . . . . . . . . . . . . . .</w:t>
+      </w:r>
+      <w:r>
+        <w:rPr>
+          <w:rFonts w:ascii="Times New Roman" w:hAnsi="Times New Roman" w:cs="Times New Roman"/>
+          <w:sz w:val="24"/>
+          <w:szCs w:val="24"/>
+        </w:rPr>
+        <w:t xml:space="preserve"> .  </w:t>
+      </w:r>
+      <w:r>
+        <w:rPr>
+          <w:rFonts w:ascii="Times New Roman" w:hAnsi="Times New Roman" w:cs="Times New Roman"/>
+          <w:sz w:val="24"/>
+          <w:szCs w:val="24"/>
+        </w:rPr>
+        <w:t>14</w:t>
+      </w:r>
+    </w:p>
+    <w:p>
+      <w:pPr>
+        <w:rPr>
+          <w:rFonts w:ascii="Times New Roman" w:hAnsi="Times New Roman" w:cs="Times New Roman"/>
+          <w:b/>
+          <w:bCs/>
+          <w:sz w:val="24"/>
+          <w:szCs w:val="24"/>
+        </w:rPr>
+      </w:pPr>
+    </w:p>
+    <w:p>
+      <w:pPr>
+        <w:jc w:val="center"/>
+        <w:rPr>
+          <w:rFonts w:ascii="Times New Roman" w:hAnsi="Times New Roman" w:cs="Times New Roman"/>
+          <w:sz w:val="24"/>
+          <w:szCs w:val="24"/>
+        </w:rPr>
+      </w:pPr>
+      <w:r>
+        <w:rPr>
+          <w:rFonts w:ascii="Times New Roman" w:hAnsi="Times New Roman" w:cs="Times New Roman"/>
+          <w:sz w:val="24"/>
+          <w:szCs w:val="24"/>
+        </w:rPr>
+        <w:br w:type="page"/>
+      </w:r>
+    </w:p>
+    <w:p>
+      <w:pPr>
+        <w:rPr>
+          <w:rFonts w:ascii="Times New Roman" w:hAnsi="Times New Roman" w:cs="Times New Roman"/>
+          <w:sz w:val="24"/>
+          <w:szCs w:val="24"/>
+        </w:rPr>
+        <w:sectPr>
+          <w:headerReference w:type="default" r:id="rId26"/>
+          <w:footerReference w:type="default" r:id="rId27"/>
+          <w:pgSz w:w="12240" w:h="15840"/>
+          <w:pgMar w:top="1440" w:right="1440" w:bottom="1440" w:left="1440" w:header="720" w:footer="720" w:gutter="0"/>
+          <w:cols w:space="720"/>
+          <w:docGrid w:linePitch="360"/>
+        </w:sectPr>
+      </w:pPr>
+    </w:p>
+    <w:p>
+      <w:pPr>
+        <w:spacing w:line="480" w:lineRule="auto"/>
+        <w:jc w:val="center"/>
+        <w:rPr>
+          <w:rFonts w:ascii="Times New Roman" w:hAnsi="Times New Roman" w:cs="Times New Roman"/>
+          <w:sz w:val="24"/>
+          <w:szCs w:val="24"/>
+        </w:rPr>
+      </w:pPr>
+      <w:r>
+        <w:rPr>
+          <w:rFonts w:ascii="Times New Roman" w:hAnsi="Times New Roman" w:cs="Times New Roman"/>
+          <w:b/>
+          <w:bCs/>
+          <w:sz w:val="24"/>
+          <w:szCs w:val="24"/>
+        </w:rPr>
         <w:lastRenderedPageBreak/>
         <w:t>References</w:t>
       </w:r>
@@ -3946,7 +4406,7 @@
         <w:tab/>
         <w:t>(</w:t>
       </w:r>
-      <w:hyperlink r:id="rId26" w:history="1">
+      <w:hyperlink r:id="rId28" w:history="1">
         <w:r>
           <w:rPr>
             <w:rStyle w:val="Hyperlink"/>
@@ -4048,7 +4508,7 @@
         <w:tab/>
         <w:t>(</w:t>
       </w:r>
-      <w:hyperlink r:id="rId27" w:history="1">
+      <w:hyperlink r:id="rId29" w:history="1">
         <w:r>
           <w:rPr>
             <w:rStyle w:val="Hyperlink"/>
@@ -4079,8 +4539,8 @@
       </w:pPr>
     </w:p>
     <w:sectPr>
-      <w:headerReference w:type="default" r:id="rId28"/>
-      <w:footerReference w:type="default" r:id="rId29"/>
+      <w:headerReference w:type="default" r:id="rId30"/>
+      <w:footerReference w:type="default" r:id="rId31"/>
       <w:pgSz w:w="12240" w:h="15840"/>
       <w:pgMar w:top="1440" w:right="1440" w:bottom="1440" w:left="1440" w:header="720" w:footer="720" w:gutter="0"/>
       <w:cols w:space="720"/>
@@ -4126,6 +4586,30 @@
 </file>
 
 <file path=word/footer10.xml><?xml version="1.0" encoding="utf-8"?>
+<w:ftr xmlns:wpc="http://schemas.microsoft.com/office/word/2010/wordprocessingCanvas" xmlns:cx="http://schemas.microsoft.com/office/drawing/2014/chartex" xmlns:cx1="http://schemas.microsoft.com/office/drawing/2015/9/8/chartex" xmlns:cx2="http://schemas.microsoft.com/office/drawing/2015/10/21/chartex" xmlns:cx3="http://schemas.microsoft.com/office/drawing/2016/5/9/chartex" xmlns:cx4="http://schemas.microsoft.com/office/drawing/2016/5/10/chartex" xmlns:cx5="http://schemas.microsoft.com/office/drawing/2016/5/11/chartex" xmlns:cx6="http://schemas.microsoft.com/office/drawing/2016/5/12/chartex" xmlns:cx7="http://schemas.microsoft.com/office/drawing/2016/5/13/chartex" xmlns:cx8="http://schemas.microsoft.com/office/drawing/2016/5/14/chartex" xmlns:mc="http://schemas.openxmlformats.org/markup-compatibility/2006" xmlns:aink="http://schemas.microsoft.com/office/drawing/2016/ink" xmlns:am3d="http://schemas.microsoft.com/office/drawing/2017/model3d" xmlns:o="urn:schemas-microsoft-com:office:office" xmlns:r="http://schemas.openxmlformats.org/officeDocument/2006/relationships" xmlns:m="http://schemas.openxmlformats.org/officeDocument/2006/math" xmlns:v="urn:schemas-microsoft-com:vml" xmlns:wp14="http://schemas.microsoft.com/office/word/2010/wordprocessingDrawing" xmlns:wp="http://schemas.openxmlformats.org/drawingml/2006/wordprocessingDrawing" xmlns:w10="urn:schemas-microsoft-com:office:word" xmlns:w="http://schemas.openxmlformats.org/wordprocessingml/2006/main" xmlns:w14="http://schemas.microsoft.com/office/word/2010/wordml" xmlns:w15="http://schemas.microsoft.com/office/word/2012/wordml" xmlns:w16cex="http://schemas.microsoft.com/office/word/2018/wordml/cex" xmlns:w16cid="http://schemas.microsoft.com/office/word/2016/wordml/cid" xmlns:w16="http://schemas.microsoft.com/office/word/2018/wordml" xmlns:w16se="http://schemas.microsoft.com/office/word/2015/wordml/symex" xmlns:wpg="http://schemas.microsoft.com/office/word/2010/wordprocessingGroup" xmlns:wpi="http://schemas.microsoft.com/office/word/2010/wordprocessingInk" xmlns:wne="http://schemas.microsoft.com/office/word/2006/wordml" xmlns:wps="http://schemas.microsoft.com/office/word/2010/wordprocessingShape" mc:Ignorable="w14 w15 w16se w16cid w16 w16cex wp14">
+  <w:p>
+    <w:pPr>
+      <w:pStyle w:val="Footer"/>
+      <w:jc w:val="center"/>
+      <w:rPr>
+        <w:rFonts w:ascii="Times New Roman" w:hAnsi="Times New Roman" w:cs="Times New Roman"/>
+        <w:sz w:val="24"/>
+        <w:szCs w:val="24"/>
+      </w:rPr>
+    </w:pPr>
+    <w:r>
+      <w:rPr>
+        <w:rFonts w:ascii="Times New Roman" w:hAnsi="Times New Roman" w:cs="Times New Roman"/>
+        <w:sz w:val="24"/>
+        <w:szCs w:val="24"/>
+      </w:rPr>
+      <w:t>3</w:t>
+    </w:r>
+  </w:p>
+</w:ftr>
+</file>
+
+<file path=word/footer11.xml><?xml version="1.0" encoding="utf-8"?>
 <w:ftr xmlns:wpc="http://schemas.microsoft.com/office/word/2010/wordprocessingCanvas" xmlns:cx="http://schemas.microsoft.com/office/drawing/2014/chartex" xmlns:cx1="http://schemas.microsoft.com/office/drawing/2015/9/8/chartex" xmlns:cx2="http://schemas.microsoft.com/office/drawing/2015/10/21/chartex" xmlns:cx3="http://schemas.microsoft.com/office/drawing/2016/5/9/chartex" xmlns:cx4="http://schemas.microsoft.com/office/drawing/2016/5/10/chartex" xmlns:cx5="http://schemas.microsoft.com/office/drawing/2016/5/11/chartex" xmlns:cx6="http://schemas.microsoft.com/office/drawing/2016/5/12/chartex" xmlns:cx7="http://schemas.microsoft.com/office/drawing/2016/5/13/chartex" xmlns:cx8="http://schemas.microsoft.com/office/drawing/2016/5/14/chartex" xmlns:mc="http://schemas.openxmlformats.org/markup-compatibility/2006" xmlns:aink="http://schemas.microsoft.com/office/drawing/2016/ink" xmlns:am3d="http://schemas.microsoft.com/office/drawing/2017/model3d" xmlns:o="urn:schemas-microsoft-com:office:office" xmlns:r="http://schemas.openxmlformats.org/officeDocument/2006/relationships" xmlns:m="http://schemas.openxmlformats.org/officeDocument/2006/math" xmlns:v="urn:schemas-microsoft-com:vml" xmlns:wp14="http://schemas.microsoft.com/office/word/2010/wordprocessingDrawing" xmlns:wp="http://schemas.openxmlformats.org/drawingml/2006/wordprocessingDrawing" xmlns:w10="urn:schemas-microsoft-com:office:word" xmlns:w="http://schemas.openxmlformats.org/wordprocessingml/2006/main" xmlns:w14="http://schemas.microsoft.com/office/word/2010/wordml" xmlns:w15="http://schemas.microsoft.com/office/word/2012/wordml" xmlns:w16cex="http://schemas.microsoft.com/office/word/2018/wordml/cex" xmlns:w16cid="http://schemas.microsoft.com/office/word/2016/wordml/cid" xmlns:w16="http://schemas.microsoft.com/office/word/2018/wordml" xmlns:w16se="http://schemas.microsoft.com/office/word/2015/wordml/symex" xmlns:wpg="http://schemas.microsoft.com/office/word/2010/wordprocessingGroup" xmlns:wpi="http://schemas.microsoft.com/office/word/2010/wordprocessingInk" xmlns:wne="http://schemas.microsoft.com/office/word/2006/wordml" xmlns:wps="http://schemas.microsoft.com/office/word/2010/wordprocessingShape" mc:Ignorable="w14 w15 w16se w16cid w16 w16cex wp14">
   <w:p>
     <w:pPr>
@@ -4433,6 +4917,22 @@
 </file>
 
 <file path=word/header10.xml><?xml version="1.0" encoding="utf-8"?>
+<w:hdr xmlns:wpc="http://schemas.microsoft.com/office/word/2010/wordprocessingCanvas" xmlns:cx="http://schemas.microsoft.com/office/drawing/2014/chartex" xmlns:cx1="http://schemas.microsoft.com/office/drawing/2015/9/8/chartex" xmlns:cx2="http://schemas.microsoft.com/office/drawing/2015/10/21/chartex" xmlns:cx3="http://schemas.microsoft.com/office/drawing/2016/5/9/chartex" xmlns:cx4="http://schemas.microsoft.com/office/drawing/2016/5/10/chartex" xmlns:cx5="http://schemas.microsoft.com/office/drawing/2016/5/11/chartex" xmlns:cx6="http://schemas.microsoft.com/office/drawing/2016/5/12/chartex" xmlns:cx7="http://schemas.microsoft.com/office/drawing/2016/5/13/chartex" xmlns:cx8="http://schemas.microsoft.com/office/drawing/2016/5/14/chartex" xmlns:mc="http://schemas.openxmlformats.org/markup-compatibility/2006" xmlns:aink="http://schemas.microsoft.com/office/drawing/2016/ink" xmlns:am3d="http://schemas.microsoft.com/office/drawing/2017/model3d" xmlns:o="urn:schemas-microsoft-com:office:office" xmlns:r="http://schemas.openxmlformats.org/officeDocument/2006/relationships" xmlns:m="http://schemas.openxmlformats.org/officeDocument/2006/math" xmlns:v="urn:schemas-microsoft-com:vml" xmlns:wp14="http://schemas.microsoft.com/office/word/2010/wordprocessingDrawing" xmlns:wp="http://schemas.openxmlformats.org/drawingml/2006/wordprocessingDrawing" xmlns:w10="urn:schemas-microsoft-com:office:word" xmlns:w="http://schemas.openxmlformats.org/wordprocessingml/2006/main" xmlns:w14="http://schemas.microsoft.com/office/word/2010/wordml" xmlns:w15="http://schemas.microsoft.com/office/word/2012/wordml" xmlns:w16cex="http://schemas.microsoft.com/office/word/2018/wordml/cex" xmlns:w16cid="http://schemas.microsoft.com/office/word/2016/wordml/cid" xmlns:w16="http://schemas.microsoft.com/office/word/2018/wordml" xmlns:w16se="http://schemas.microsoft.com/office/word/2015/wordml/symex" xmlns:wpg="http://schemas.microsoft.com/office/word/2010/wordprocessingGroup" xmlns:wpi="http://schemas.microsoft.com/office/word/2010/wordprocessingInk" xmlns:wne="http://schemas.microsoft.com/office/word/2006/wordml" xmlns:wps="http://schemas.microsoft.com/office/word/2010/wordprocessingShape" mc:Ignorable="w14 w15 w16se w16cid w16 w16cex wp14">
+  <w:p>
+    <w:pPr>
+      <w:pStyle w:val="Header"/>
+      <w:jc w:val="right"/>
+      <w:rPr>
+        <w:rFonts w:ascii="Times New Roman" w:hAnsi="Times New Roman" w:cs="Times New Roman"/>
+        <w:sz w:val="24"/>
+        <w:szCs w:val="24"/>
+      </w:rPr>
+    </w:pPr>
+  </w:p>
+</w:hdr>
+</file>
+
+<file path=word/header11.xml><?xml version="1.0" encoding="utf-8"?>
 <w:hdr xmlns:wpc="http://schemas.microsoft.com/office/word/2010/wordprocessingCanvas" xmlns:cx="http://schemas.microsoft.com/office/drawing/2014/chartex" xmlns:cx1="http://schemas.microsoft.com/office/drawing/2015/9/8/chartex" xmlns:cx2="http://schemas.microsoft.com/office/drawing/2015/10/21/chartex" xmlns:cx3="http://schemas.microsoft.com/office/drawing/2016/5/9/chartex" xmlns:cx4="http://schemas.microsoft.com/office/drawing/2016/5/10/chartex" xmlns:cx5="http://schemas.microsoft.com/office/drawing/2016/5/11/chartex" xmlns:cx6="http://schemas.microsoft.com/office/drawing/2016/5/12/chartex" xmlns:cx7="http://schemas.microsoft.com/office/drawing/2016/5/13/chartex" xmlns:cx8="http://schemas.microsoft.com/office/drawing/2016/5/14/chartex" xmlns:mc="http://schemas.openxmlformats.org/markup-compatibility/2006" xmlns:aink="http://schemas.microsoft.com/office/drawing/2016/ink" xmlns:am3d="http://schemas.microsoft.com/office/drawing/2017/model3d" xmlns:o="urn:schemas-microsoft-com:office:office" xmlns:r="http://schemas.openxmlformats.org/officeDocument/2006/relationships" xmlns:m="http://schemas.openxmlformats.org/officeDocument/2006/math" xmlns:v="urn:schemas-microsoft-com:vml" xmlns:wp14="http://schemas.microsoft.com/office/word/2010/wordprocessingDrawing" xmlns:wp="http://schemas.openxmlformats.org/drawingml/2006/wordprocessingDrawing" xmlns:w10="urn:schemas-microsoft-com:office:word" xmlns:w="http://schemas.openxmlformats.org/wordprocessingml/2006/main" xmlns:w14="http://schemas.microsoft.com/office/word/2010/wordml" xmlns:w15="http://schemas.microsoft.com/office/word/2012/wordml" xmlns:w16cex="http://schemas.microsoft.com/office/word/2018/wordml/cex" xmlns:w16cid="http://schemas.microsoft.com/office/word/2016/wordml/cid" xmlns:w16="http://schemas.microsoft.com/office/word/2018/wordml" xmlns:w16se="http://schemas.microsoft.com/office/word/2015/wordml/symex" xmlns:wpg="http://schemas.microsoft.com/office/word/2010/wordprocessingGroup" xmlns:wpi="http://schemas.microsoft.com/office/word/2010/wordprocessingInk" xmlns:wne="http://schemas.microsoft.com/office/word/2006/wordml" xmlns:wps="http://schemas.microsoft.com/office/word/2010/wordprocessingShape" mc:Ignorable="w14 w15 w16se w16cid w16 w16cex wp14">
   <w:p>
     <w:pPr>

</xml_diff>